<commit_message>
First Draft of Functional Specification
</commit_message>
<xml_diff>
--- a/Documents/SCARAB Research Document.docx
+++ b/Documents/SCARAB Research Document.docx
@@ -33,7 +33,7 @@
                     </pic:cNvPicPr>
                   </pic:nvPicPr>
                   <pic:blipFill>
-                    <a:blip r:embed="rId5">
+                    <a:blip r:embed="rId6">
                       <a:extLst>
                         <a:ext uri="{28A0092B-C50C-407E-A947-70E740481C1C}">
                           <a14:useLocalDpi xmlns:a14="http://schemas.microsoft.com/office/drawing/2010/main" val="0"/>
@@ -158,6 +158,15 @@
     </w:p>
     <w:sdt>
       <w:sdtPr>
+        <w:rPr>
+          <w:rFonts w:asciiTheme="minorHAnsi" w:eastAsiaTheme="minorHAnsi" w:hAnsiTheme="minorHAnsi" w:cstheme="minorBidi"/>
+          <w:color w:val="auto"/>
+          <w:kern w:val="2"/>
+          <w:sz w:val="22"/>
+          <w:szCs w:val="22"/>
+          <w:lang w:val="en-GB"/>
+          <w14:ligatures w14:val="standardContextual"/>
+        </w:rPr>
         <w:id w:val="1011021649"/>
         <w:docPartObj>
           <w:docPartGallery w:val="Table of Contents"/>
@@ -166,16 +175,9 @@
       </w:sdtPr>
       <w:sdtEndPr>
         <w:rPr>
-          <w:rFonts w:asciiTheme="minorHAnsi" w:eastAsiaTheme="minorHAnsi" w:hAnsiTheme="minorHAnsi" w:cstheme="minorBidi"/>
           <w:b/>
           <w:bCs/>
           <w:noProof/>
-          <w:color w:val="auto"/>
-          <w:kern w:val="2"/>
-          <w:sz w:val="22"/>
-          <w:szCs w:val="22"/>
-          <w:lang w:val="en-GB"/>
-          <w14:ligatures w14:val="standardContextual"/>
         </w:rPr>
       </w:sdtEndPr>
       <w:sdtContent>
@@ -188,21 +190,813 @@
           </w:r>
         </w:p>
         <w:p>
-          <w:fldSimple w:instr=" TOC \o &quot;1-3&quot; \h \z \u ">
-            <w:r>
-              <w:rPr>
-                <w:b/>
-                <w:bCs/>
-                <w:noProof/>
-                <w:lang w:val="en-US"/>
-              </w:rPr>
-              <w:t>No table of contents entries found.</w:t>
-            </w:r>
-          </w:fldSimple>
+          <w:pPr>
+            <w:pStyle w:val="TOC1"/>
+            <w:tabs>
+              <w:tab w:val="right" w:leader="dot" w:pos="9016"/>
+            </w:tabs>
+            <w:rPr>
+              <w:noProof/>
+            </w:rPr>
+          </w:pPr>
+          <w:r>
+            <w:fldChar w:fldCharType="begin"/>
+          </w:r>
+          <w:r>
+            <w:instrText xml:space="preserve"> TOC \o "1-3" \h \z \u </w:instrText>
+          </w:r>
+          <w:r>
+            <w:fldChar w:fldCharType="separate"/>
+          </w:r>
+          <w:hyperlink w:anchor="_Toc210813805" w:history="1">
+            <w:r>
+              <w:rPr>
+                <w:rStyle w:val="Hyperlink"/>
+                <w:noProof/>
+              </w:rPr>
+              <w:t>1. Introduction</w:t>
+            </w:r>
+            <w:r>
+              <w:rPr>
+                <w:noProof/>
+                <w:webHidden/>
+              </w:rPr>
+              <w:tab/>
+            </w:r>
+            <w:r>
+              <w:rPr>
+                <w:noProof/>
+                <w:webHidden/>
+              </w:rPr>
+              <w:fldChar w:fldCharType="begin"/>
+            </w:r>
+            <w:r>
+              <w:rPr>
+                <w:noProof/>
+                <w:webHidden/>
+              </w:rPr>
+              <w:instrText xml:space="preserve"> PAGEREF _Toc210813805 \h </w:instrText>
+            </w:r>
+            <w:r>
+              <w:rPr>
+                <w:noProof/>
+                <w:webHidden/>
+              </w:rPr>
+            </w:r>
+            <w:r>
+              <w:rPr>
+                <w:noProof/>
+                <w:webHidden/>
+              </w:rPr>
+              <w:fldChar w:fldCharType="separate"/>
+            </w:r>
+            <w:r>
+              <w:rPr>
+                <w:noProof/>
+                <w:webHidden/>
+              </w:rPr>
+              <w:t>3</w:t>
+            </w:r>
+            <w:r>
+              <w:rPr>
+                <w:noProof/>
+                <w:webHidden/>
+              </w:rPr>
+              <w:fldChar w:fldCharType="end"/>
+            </w:r>
+          </w:hyperlink>
+        </w:p>
+        <w:p>
+          <w:pPr>
+            <w:pStyle w:val="TOC2"/>
+            <w:tabs>
+              <w:tab w:val="left" w:pos="960"/>
+              <w:tab w:val="right" w:leader="dot" w:pos="9016"/>
+            </w:tabs>
+            <w:rPr>
+              <w:noProof/>
+            </w:rPr>
+          </w:pPr>
+          <w:hyperlink w:anchor="_Toc210813806" w:history="1">
+            <w:r>
+              <w:rPr>
+                <w:rStyle w:val="Hyperlink"/>
+                <w:noProof/>
+              </w:rPr>
+              <w:t>1.1</w:t>
+            </w:r>
+            <w:r>
+              <w:rPr>
+                <w:noProof/>
+              </w:rPr>
+              <w:tab/>
+            </w:r>
+            <w:r>
+              <w:rPr>
+                <w:rStyle w:val="Hyperlink"/>
+                <w:noProof/>
+              </w:rPr>
+              <w:t>Abstract</w:t>
+            </w:r>
+            <w:r>
+              <w:rPr>
+                <w:noProof/>
+                <w:webHidden/>
+              </w:rPr>
+              <w:tab/>
+            </w:r>
+            <w:r>
+              <w:rPr>
+                <w:noProof/>
+                <w:webHidden/>
+              </w:rPr>
+              <w:fldChar w:fldCharType="begin"/>
+            </w:r>
+            <w:r>
+              <w:rPr>
+                <w:noProof/>
+                <w:webHidden/>
+              </w:rPr>
+              <w:instrText xml:space="preserve"> PAGEREF _Toc210813806 \h </w:instrText>
+            </w:r>
+            <w:r>
+              <w:rPr>
+                <w:noProof/>
+                <w:webHidden/>
+              </w:rPr>
+            </w:r>
+            <w:r>
+              <w:rPr>
+                <w:noProof/>
+                <w:webHidden/>
+              </w:rPr>
+              <w:fldChar w:fldCharType="separate"/>
+            </w:r>
+            <w:r>
+              <w:rPr>
+                <w:noProof/>
+                <w:webHidden/>
+              </w:rPr>
+              <w:t>3</w:t>
+            </w:r>
+            <w:r>
+              <w:rPr>
+                <w:noProof/>
+                <w:webHidden/>
+              </w:rPr>
+              <w:fldChar w:fldCharType="end"/>
+            </w:r>
+          </w:hyperlink>
+        </w:p>
+        <w:p>
+          <w:pPr>
+            <w:pStyle w:val="TOC1"/>
+            <w:tabs>
+              <w:tab w:val="right" w:leader="dot" w:pos="9016"/>
+            </w:tabs>
+            <w:rPr>
+              <w:noProof/>
+            </w:rPr>
+          </w:pPr>
+          <w:hyperlink w:anchor="_Toc210813807" w:history="1">
+            <w:r>
+              <w:rPr>
+                <w:rStyle w:val="Hyperlink"/>
+                <w:noProof/>
+              </w:rPr>
+              <w:t>2. Technologies</w:t>
+            </w:r>
+            <w:r>
+              <w:rPr>
+                <w:noProof/>
+                <w:webHidden/>
+              </w:rPr>
+              <w:tab/>
+            </w:r>
+            <w:r>
+              <w:rPr>
+                <w:noProof/>
+                <w:webHidden/>
+              </w:rPr>
+              <w:fldChar w:fldCharType="begin"/>
+            </w:r>
+            <w:r>
+              <w:rPr>
+                <w:noProof/>
+                <w:webHidden/>
+              </w:rPr>
+              <w:instrText xml:space="preserve"> PAGEREF _Toc210813807 \h </w:instrText>
+            </w:r>
+            <w:r>
+              <w:rPr>
+                <w:noProof/>
+                <w:webHidden/>
+              </w:rPr>
+            </w:r>
+            <w:r>
+              <w:rPr>
+                <w:noProof/>
+                <w:webHidden/>
+              </w:rPr>
+              <w:fldChar w:fldCharType="separate"/>
+            </w:r>
+            <w:r>
+              <w:rPr>
+                <w:noProof/>
+                <w:webHidden/>
+              </w:rPr>
+              <w:t>4</w:t>
+            </w:r>
+            <w:r>
+              <w:rPr>
+                <w:noProof/>
+                <w:webHidden/>
+              </w:rPr>
+              <w:fldChar w:fldCharType="end"/>
+            </w:r>
+          </w:hyperlink>
+        </w:p>
+        <w:p>
+          <w:pPr>
+            <w:pStyle w:val="TOC1"/>
+            <w:tabs>
+              <w:tab w:val="right" w:leader="dot" w:pos="9016"/>
+            </w:tabs>
+            <w:rPr>
+              <w:noProof/>
+            </w:rPr>
+          </w:pPr>
+          <w:hyperlink w:anchor="_Toc210813808" w:history="1">
+            <w:r>
+              <w:rPr>
+                <w:rStyle w:val="Hyperlink"/>
+                <w:noProof/>
+              </w:rPr>
+              <w:t>3. Summary</w:t>
+            </w:r>
+            <w:r>
+              <w:rPr>
+                <w:noProof/>
+                <w:webHidden/>
+              </w:rPr>
+              <w:tab/>
+            </w:r>
+            <w:r>
+              <w:rPr>
+                <w:noProof/>
+                <w:webHidden/>
+              </w:rPr>
+              <w:fldChar w:fldCharType="begin"/>
+            </w:r>
+            <w:r>
+              <w:rPr>
+                <w:noProof/>
+                <w:webHidden/>
+              </w:rPr>
+              <w:instrText xml:space="preserve"> PAGEREF _Toc210813808 \h </w:instrText>
+            </w:r>
+            <w:r>
+              <w:rPr>
+                <w:noProof/>
+                <w:webHidden/>
+              </w:rPr>
+            </w:r>
+            <w:r>
+              <w:rPr>
+                <w:noProof/>
+                <w:webHidden/>
+              </w:rPr>
+              <w:fldChar w:fldCharType="separate"/>
+            </w:r>
+            <w:r>
+              <w:rPr>
+                <w:noProof/>
+                <w:webHidden/>
+              </w:rPr>
+              <w:t>5</w:t>
+            </w:r>
+            <w:r>
+              <w:rPr>
+                <w:noProof/>
+                <w:webHidden/>
+              </w:rPr>
+              <w:fldChar w:fldCharType="end"/>
+            </w:r>
+          </w:hyperlink>
+        </w:p>
+        <w:p>
+          <w:pPr>
+            <w:pStyle w:val="TOC1"/>
+            <w:tabs>
+              <w:tab w:val="right" w:leader="dot" w:pos="9016"/>
+            </w:tabs>
+            <w:rPr>
+              <w:noProof/>
+            </w:rPr>
+          </w:pPr>
+          <w:hyperlink w:anchor="_Toc210813809" w:history="1">
+            <w:r>
+              <w:rPr>
+                <w:rStyle w:val="Hyperlink"/>
+                <w:noProof/>
+              </w:rPr>
+              <w:t>4. Appendix</w:t>
+            </w:r>
+            <w:r>
+              <w:rPr>
+                <w:noProof/>
+                <w:webHidden/>
+              </w:rPr>
+              <w:tab/>
+            </w:r>
+            <w:r>
+              <w:rPr>
+                <w:noProof/>
+                <w:webHidden/>
+              </w:rPr>
+              <w:fldChar w:fldCharType="begin"/>
+            </w:r>
+            <w:r>
+              <w:rPr>
+                <w:noProof/>
+                <w:webHidden/>
+              </w:rPr>
+              <w:instrText xml:space="preserve"> PAGEREF _Toc210813809 \h </w:instrText>
+            </w:r>
+            <w:r>
+              <w:rPr>
+                <w:noProof/>
+                <w:webHidden/>
+              </w:rPr>
+            </w:r>
+            <w:r>
+              <w:rPr>
+                <w:noProof/>
+                <w:webHidden/>
+              </w:rPr>
+              <w:fldChar w:fldCharType="separate"/>
+            </w:r>
+            <w:r>
+              <w:rPr>
+                <w:noProof/>
+                <w:webHidden/>
+              </w:rPr>
+              <w:t>6</w:t>
+            </w:r>
+            <w:r>
+              <w:rPr>
+                <w:noProof/>
+                <w:webHidden/>
+              </w:rPr>
+              <w:fldChar w:fldCharType="end"/>
+            </w:r>
+          </w:hyperlink>
+        </w:p>
+        <w:p>
+          <w:pPr>
+            <w:pStyle w:val="TOC1"/>
+            <w:tabs>
+              <w:tab w:val="right" w:leader="dot" w:pos="9016"/>
+            </w:tabs>
+            <w:rPr>
+              <w:noProof/>
+            </w:rPr>
+          </w:pPr>
+          <w:hyperlink w:anchor="_Toc210813810" w:history="1">
+            <w:r>
+              <w:rPr>
+                <w:rStyle w:val="Hyperlink"/>
+                <w:noProof/>
+              </w:rPr>
+              <w:t>5. Glossary</w:t>
+            </w:r>
+            <w:r>
+              <w:rPr>
+                <w:noProof/>
+                <w:webHidden/>
+              </w:rPr>
+              <w:tab/>
+            </w:r>
+            <w:r>
+              <w:rPr>
+                <w:noProof/>
+                <w:webHidden/>
+              </w:rPr>
+              <w:fldChar w:fldCharType="begin"/>
+            </w:r>
+            <w:r>
+              <w:rPr>
+                <w:noProof/>
+                <w:webHidden/>
+              </w:rPr>
+              <w:instrText xml:space="preserve"> PAGEREF _Toc210813810 \h </w:instrText>
+            </w:r>
+            <w:r>
+              <w:rPr>
+                <w:noProof/>
+                <w:webHidden/>
+              </w:rPr>
+            </w:r>
+            <w:r>
+              <w:rPr>
+                <w:noProof/>
+                <w:webHidden/>
+              </w:rPr>
+              <w:fldChar w:fldCharType="separate"/>
+            </w:r>
+            <w:r>
+              <w:rPr>
+                <w:noProof/>
+                <w:webHidden/>
+              </w:rPr>
+              <w:t>7</w:t>
+            </w:r>
+            <w:r>
+              <w:rPr>
+                <w:noProof/>
+                <w:webHidden/>
+              </w:rPr>
+              <w:fldChar w:fldCharType="end"/>
+            </w:r>
+          </w:hyperlink>
+        </w:p>
+        <w:p>
+          <w:pPr>
+            <w:pStyle w:val="TOC1"/>
+            <w:tabs>
+              <w:tab w:val="right" w:leader="dot" w:pos="9016"/>
+            </w:tabs>
+            <w:rPr>
+              <w:noProof/>
+            </w:rPr>
+          </w:pPr>
+          <w:hyperlink w:anchor="_Toc210813811" w:history="1">
+            <w:r>
+              <w:rPr>
+                <w:rStyle w:val="Hyperlink"/>
+                <w:noProof/>
+              </w:rPr>
+              <w:t>6. Bibliography</w:t>
+            </w:r>
+            <w:r>
+              <w:rPr>
+                <w:noProof/>
+                <w:webHidden/>
+              </w:rPr>
+              <w:tab/>
+            </w:r>
+            <w:r>
+              <w:rPr>
+                <w:noProof/>
+                <w:webHidden/>
+              </w:rPr>
+              <w:fldChar w:fldCharType="begin"/>
+            </w:r>
+            <w:r>
+              <w:rPr>
+                <w:noProof/>
+                <w:webHidden/>
+              </w:rPr>
+              <w:instrText xml:space="preserve"> PAGEREF _Toc210813811 \h </w:instrText>
+            </w:r>
+            <w:r>
+              <w:rPr>
+                <w:noProof/>
+                <w:webHidden/>
+              </w:rPr>
+            </w:r>
+            <w:r>
+              <w:rPr>
+                <w:noProof/>
+                <w:webHidden/>
+              </w:rPr>
+              <w:fldChar w:fldCharType="separate"/>
+            </w:r>
+            <w:r>
+              <w:rPr>
+                <w:noProof/>
+                <w:webHidden/>
+              </w:rPr>
+              <w:t>8</w:t>
+            </w:r>
+            <w:r>
+              <w:rPr>
+                <w:noProof/>
+                <w:webHidden/>
+              </w:rPr>
+              <w:fldChar w:fldCharType="end"/>
+            </w:r>
+          </w:hyperlink>
+        </w:p>
+        <w:p>
+          <w:r>
+            <w:rPr>
+              <w:b/>
+              <w:bCs/>
+              <w:noProof/>
+              <w:lang w:val="en-US"/>
+            </w:rPr>
+            <w:fldChar w:fldCharType="end"/>
+          </w:r>
         </w:p>
       </w:sdtContent>
     </w:sdt>
-    <w:p/>
+    <w:p>
+      <w:r>
+        <w:br w:type="page"/>
+      </w:r>
+    </w:p>
+    <w:p>
+      <w:pPr>
+        <w:pStyle w:val="Heading1"/>
+        <w:numPr>
+          <w:ilvl w:val="0"/>
+          <w:numId w:val="1"/>
+        </w:numPr>
+      </w:pPr>
+      <w:bookmarkStart w:id="0" w:name="_Toc210813805"/>
+      <w:r>
+        <w:lastRenderedPageBreak/>
+        <w:t>Introduction</w:t>
+      </w:r>
+      <w:bookmarkEnd w:id="0"/>
+    </w:p>
+    <w:p>
+      <w:pPr>
+        <w:pStyle w:val="Heading2"/>
+        <w:numPr>
+          <w:ilvl w:val="1"/>
+          <w:numId w:val="1"/>
+        </w:numPr>
+      </w:pPr>
+      <w:bookmarkStart w:id="1" w:name="_Toc210813806"/>
+      <w:r>
+        <w:t>Abstract</w:t>
+      </w:r>
+      <w:bookmarkEnd w:id="1"/>
+    </w:p>
+    <w:p>
+      <w:pPr>
+        <w:pStyle w:val="Heading2"/>
+      </w:pPr>
+      <w:r>
+        <w:t>1.2 Overview</w:t>
+      </w:r>
+    </w:p>
+    <w:p>
+      <w:pPr>
+        <w:rPr>
+          <w:lang w:val="en-IE"/>
+        </w:rPr>
+      </w:pPr>
+      <w:r>
+        <w:rPr>
+          <w:lang w:val="en-IE"/>
+        </w:rPr>
+        <w:br w:type="page"/>
+      </w:r>
+    </w:p>
+    <w:p>
+      <w:pPr>
+        <w:pStyle w:val="Heading1"/>
+        <w:numPr>
+          <w:ilvl w:val="0"/>
+          <w:numId w:val="1"/>
+        </w:numPr>
+      </w:pPr>
+      <w:r>
+        <w:lastRenderedPageBreak/>
+        <w:t>SCARAB PC Program</w:t>
+      </w:r>
+    </w:p>
+    <w:p>
+      <w:pPr>
+        <w:pStyle w:val="Heading2"/>
+      </w:pPr>
+      <w:r>
+        <w:t xml:space="preserve">2.1 </w:t>
+      </w:r>
+      <w:r>
+        <w:t>Languages</w:t>
+      </w:r>
+    </w:p>
+    <w:p>
+      <w:pPr>
+        <w:pStyle w:val="Heading2"/>
+      </w:pPr>
+      <w:r>
+        <w:t xml:space="preserve">2.2 </w:t>
+      </w:r>
+      <w:r>
+        <w:t>Libraries</w:t>
+      </w:r>
+    </w:p>
+    <w:p>
+      <w:pPr>
+        <w:pStyle w:val="Heading2"/>
+      </w:pPr>
+      <w:r>
+        <w:t xml:space="preserve">2.3 </w:t>
+      </w:r>
+      <w:r>
+        <w:t>Layout</w:t>
+      </w:r>
+    </w:p>
+    <w:p>
+      <w:pPr>
+        <w:pStyle w:val="Heading1"/>
+        <w:numPr>
+          <w:ilvl w:val="0"/>
+          <w:numId w:val="1"/>
+        </w:numPr>
+      </w:pPr>
+      <w:r>
+        <w:t>SCARAB Device</w:t>
+      </w:r>
+    </w:p>
+    <w:p>
+      <w:pPr>
+        <w:pStyle w:val="Heading2"/>
+      </w:pPr>
+      <w:r>
+        <w:t xml:space="preserve">3.1 </w:t>
+      </w:r>
+      <w:r>
+        <w:t>Microcontroller</w:t>
+      </w:r>
+      <w:r>
+        <w:t>s</w:t>
+      </w:r>
+    </w:p>
+    <w:p>
+      <w:pPr>
+        <w:pStyle w:val="Heading2"/>
+      </w:pPr>
+      <w:r>
+        <w:t xml:space="preserve">3.2 </w:t>
+      </w:r>
+      <w:r>
+        <w:t>Language</w:t>
+      </w:r>
+      <w:r>
+        <w:t>s</w:t>
+      </w:r>
+    </w:p>
+    <w:p>
+      <w:pPr>
+        <w:pStyle w:val="Heading2"/>
+      </w:pPr>
+      <w:r>
+        <w:t xml:space="preserve">3.3 </w:t>
+      </w:r>
+      <w:r>
+        <w:t>Game Cartridges</w:t>
+      </w:r>
+    </w:p>
+    <w:p>
+      <w:pPr>
+        <w:pStyle w:val="Heading2"/>
+      </w:pPr>
+      <w:r>
+        <w:t xml:space="preserve">3.4 </w:t>
+      </w:r>
+      <w:r>
+        <w:t>Electronic Components</w:t>
+      </w:r>
+    </w:p>
+    <w:p>
+      <w:pPr>
+        <w:rPr>
+          <w:lang w:val="en-IE"/>
+        </w:rPr>
+      </w:pPr>
+      <w:r>
+        <w:rPr>
+          <w:lang w:val="en-IE"/>
+        </w:rPr>
+        <w:br w:type="page"/>
+      </w:r>
+    </w:p>
+    <w:p>
+      <w:pPr>
+        <w:pStyle w:val="Heading1"/>
+        <w:numPr>
+          <w:ilvl w:val="0"/>
+          <w:numId w:val="1"/>
+        </w:numPr>
+      </w:pPr>
+      <w:r>
+        <w:lastRenderedPageBreak/>
+        <w:t>Similar Products</w:t>
+      </w:r>
+      <w:r>
+        <w:br w:type="page"/>
+      </w:r>
+    </w:p>
+    <w:p>
+      <w:pPr>
+        <w:pStyle w:val="Heading1"/>
+        <w:numPr>
+          <w:ilvl w:val="0"/>
+          <w:numId w:val="1"/>
+        </w:numPr>
+      </w:pPr>
+      <w:r>
+        <w:lastRenderedPageBreak/>
+        <w:t>Conclusion</w:t>
+      </w:r>
+    </w:p>
+    <w:p>
+      <w:pPr>
+        <w:rPr>
+          <w:lang w:val="en-IE"/>
+        </w:rPr>
+      </w:pPr>
+      <w:r>
+        <w:rPr>
+          <w:lang w:val="en-IE"/>
+        </w:rPr>
+        <w:br w:type="page"/>
+      </w:r>
+    </w:p>
+    <w:p>
+      <w:pPr>
+        <w:pStyle w:val="Heading1"/>
+        <w:numPr>
+          <w:ilvl w:val="0"/>
+          <w:numId w:val="1"/>
+        </w:numPr>
+      </w:pPr>
+      <w:bookmarkStart w:id="2" w:name="_Toc210813809"/>
+      <w:r>
+        <w:lastRenderedPageBreak/>
+        <w:t>Appendix</w:t>
+      </w:r>
+      <w:bookmarkEnd w:id="2"/>
+    </w:p>
+    <w:p>
+      <w:pPr>
+        <w:rPr>
+          <w:lang w:val="en-IE"/>
+        </w:rPr>
+      </w:pPr>
+      <w:r>
+        <w:rPr>
+          <w:lang w:val="en-IE"/>
+        </w:rPr>
+        <w:br w:type="page"/>
+      </w:r>
+    </w:p>
+    <w:p>
+      <w:pPr>
+        <w:pStyle w:val="Heading1"/>
+        <w:numPr>
+          <w:ilvl w:val="0"/>
+          <w:numId w:val="1"/>
+        </w:numPr>
+      </w:pPr>
+      <w:bookmarkStart w:id="3" w:name="_Toc210813810"/>
+      <w:r>
+        <w:lastRenderedPageBreak/>
+        <w:t>Glossary</w:t>
+      </w:r>
+      <w:bookmarkEnd w:id="3"/>
+    </w:p>
+    <w:p>
+      <w:pPr>
+        <w:rPr>
+          <w:lang w:val="en-IE"/>
+        </w:rPr>
+      </w:pPr>
+      <w:r>
+        <w:rPr>
+          <w:lang w:val="en-IE"/>
+        </w:rPr>
+        <w:br w:type="page"/>
+      </w:r>
+    </w:p>
+    <w:p>
+      <w:pPr>
+        <w:pStyle w:val="Heading1"/>
+        <w:numPr>
+          <w:ilvl w:val="0"/>
+          <w:numId w:val="1"/>
+        </w:numPr>
+      </w:pPr>
+      <w:bookmarkStart w:id="4" w:name="_Toc210813811"/>
+      <w:r>
+        <w:lastRenderedPageBreak/>
+        <w:t>Bibliography</w:t>
+      </w:r>
+      <w:bookmarkEnd w:id="4"/>
+    </w:p>
+    <w:p>
+      <w:pPr>
+        <w:rPr>
+          <w:lang w:val="en-IE"/>
+        </w:rPr>
+      </w:pPr>
+    </w:p>
     <w:sectPr>
       <w:pgSz w:w="11906" w:h="16838"/>
       <w:pgMar w:top="1440" w:right="1440" w:bottom="1440" w:left="1440" w:header="708" w:footer="708" w:gutter="0"/>
@@ -211,6 +1005,225 @@
     </w:sectPr>
   </w:body>
 </w:document>
+</file>
+
+<file path=word/numbering.xml><?xml version="1.0" encoding="utf-8"?>
+<w:numbering xmlns:wpc="http://schemas.microsoft.com/office/word/2010/wordprocessingCanvas" xmlns:cx="http://schemas.microsoft.com/office/drawing/2014/chartex" xmlns:cx1="http://schemas.microsoft.com/office/drawing/2015/9/8/chartex" xmlns:cx2="http://schemas.microsoft.com/office/drawing/2015/10/21/chartex" xmlns:cx3="http://schemas.microsoft.com/office/drawing/2016/5/9/chartex" xmlns:cx4="http://schemas.microsoft.com/office/drawing/2016/5/10/chartex" xmlns:cx5="http://schemas.microsoft.com/office/drawing/2016/5/11/chartex" xmlns:cx6="http://schemas.microsoft.com/office/drawing/2016/5/12/chartex" xmlns:cx7="http://schemas.microsoft.com/office/drawing/2016/5/13/chartex" xmlns:cx8="http://schemas.microsoft.com/office/drawing/2016/5/14/chartex" xmlns:mc="http://schemas.openxmlformats.org/markup-compatibility/2006" xmlns:aink="http://schemas.microsoft.com/office/drawing/2016/ink" xmlns:am3d="http://schemas.microsoft.com/office/drawing/2017/model3d" xmlns:o="urn:schemas-microsoft-com:office:office" xmlns:oel="http://schemas.microsoft.com/office/2019/extlst" xmlns:r="http://schemas.openxmlformats.org/officeDocument/2006/relationships" xmlns:m="http://schemas.openxmlformats.org/officeDocument/2006/math" xmlns:v="urn:schemas-microsoft-com:vml" xmlns:wp14="http://schemas.microsoft.com/office/word/2010/wordprocessingDrawing" xmlns:wp="http://schemas.openxmlformats.org/drawingml/2006/wordprocessingDrawing" xmlns:w10="urn:schemas-microsoft-com:office:word" xmlns:w="http://schemas.openxmlformats.org/wordprocessingml/2006/main" xmlns:w14="http://schemas.microsoft.com/office/word/2010/wordml" xmlns:w15="http://schemas.microsoft.com/office/word/2012/wordml" xmlns:w16cex="http://schemas.microsoft.com/office/word/2018/wordml/cex" xmlns:w16cid="http://schemas.microsoft.com/office/word/2016/wordml/cid" xmlns:w16="http://schemas.microsoft.com/office/word/2018/wordml" xmlns:w16du="http://schemas.microsoft.com/office/word/2023/wordml/word16du" xmlns:w16sdtdh="http://schemas.microsoft.com/office/word/2020/wordml/sdtdatahash" xmlns:w16sdtfl="http://schemas.microsoft.com/office/word/2024/wordml/sdtformatlock" xmlns:w16se="http://schemas.microsoft.com/office/word/2015/wordml/symex" xmlns:wpg="http://schemas.microsoft.com/office/word/2010/wordprocessingGroup" xmlns:wpi="http://schemas.microsoft.com/office/word/2010/wordprocessingInk" xmlns:wne="http://schemas.microsoft.com/office/word/2006/wordml" xmlns:wps="http://schemas.microsoft.com/office/word/2010/wordprocessingShape" mc:Ignorable="w14 w15 w16se w16cid w16 w16cex w16sdtdh w16sdtfl w16du wp14">
+  <w:abstractNum w:abstractNumId="0" w15:restartNumberingAfterBreak="0">
+    <w:nsid w:val="47C4777D"/>
+    <w:multiLevelType w:val="multilevel"/>
+    <w:tmpl w:val="AE186E94"/>
+    <w:lvl w:ilvl="0">
+      <w:start w:val="1"/>
+      <w:numFmt w:val="decimal"/>
+      <w:suff w:val="space"/>
+      <w:lvlText w:val="%1."/>
+      <w:lvlJc w:val="left"/>
+      <w:pPr>
+        <w:ind w:left="0" w:firstLine="0"/>
+      </w:pPr>
+      <w:rPr>
+        <w:rFonts w:hint="default"/>
+      </w:rPr>
+    </w:lvl>
+    <w:lvl w:ilvl="1">
+      <w:start w:val="1"/>
+      <w:numFmt w:val="decimal"/>
+      <w:isLgl/>
+      <w:lvlText w:val="%1.%2"/>
+      <w:lvlJc w:val="left"/>
+      <w:pPr>
+        <w:ind w:left="480" w:hanging="480"/>
+      </w:pPr>
+      <w:rPr>
+        <w:rFonts w:hint="default"/>
+      </w:rPr>
+    </w:lvl>
+    <w:lvl w:ilvl="2">
+      <w:start w:val="1"/>
+      <w:numFmt w:val="decimal"/>
+      <w:isLgl/>
+      <w:lvlText w:val="%1.%2.%3"/>
+      <w:lvlJc w:val="left"/>
+      <w:pPr>
+        <w:ind w:left="720" w:hanging="720"/>
+      </w:pPr>
+      <w:rPr>
+        <w:rFonts w:hint="default"/>
+      </w:rPr>
+    </w:lvl>
+    <w:lvl w:ilvl="3">
+      <w:start w:val="1"/>
+      <w:numFmt w:val="decimal"/>
+      <w:isLgl/>
+      <w:lvlText w:val="%1.%2.%3.%4"/>
+      <w:lvlJc w:val="left"/>
+      <w:pPr>
+        <w:ind w:left="720" w:hanging="720"/>
+      </w:pPr>
+      <w:rPr>
+        <w:rFonts w:hint="default"/>
+      </w:rPr>
+    </w:lvl>
+    <w:lvl w:ilvl="4">
+      <w:start w:val="1"/>
+      <w:numFmt w:val="decimal"/>
+      <w:isLgl/>
+      <w:lvlText w:val="%1.%2.%3.%4.%5"/>
+      <w:lvlJc w:val="left"/>
+      <w:pPr>
+        <w:ind w:left="1080" w:hanging="1080"/>
+      </w:pPr>
+      <w:rPr>
+        <w:rFonts w:hint="default"/>
+      </w:rPr>
+    </w:lvl>
+    <w:lvl w:ilvl="5">
+      <w:start w:val="1"/>
+      <w:numFmt w:val="decimal"/>
+      <w:isLgl/>
+      <w:lvlText w:val="%1.%2.%3.%4.%5.%6"/>
+      <w:lvlJc w:val="left"/>
+      <w:pPr>
+        <w:ind w:left="1080" w:hanging="1080"/>
+      </w:pPr>
+      <w:rPr>
+        <w:rFonts w:hint="default"/>
+      </w:rPr>
+    </w:lvl>
+    <w:lvl w:ilvl="6">
+      <w:start w:val="1"/>
+      <w:numFmt w:val="decimal"/>
+      <w:isLgl/>
+      <w:lvlText w:val="%1.%2.%3.%4.%5.%6.%7"/>
+      <w:lvlJc w:val="left"/>
+      <w:pPr>
+        <w:ind w:left="1440" w:hanging="1440"/>
+      </w:pPr>
+      <w:rPr>
+        <w:rFonts w:hint="default"/>
+      </w:rPr>
+    </w:lvl>
+    <w:lvl w:ilvl="7">
+      <w:start w:val="1"/>
+      <w:numFmt w:val="decimal"/>
+      <w:isLgl/>
+      <w:lvlText w:val="%1.%2.%3.%4.%5.%6.%7.%8"/>
+      <w:lvlJc w:val="left"/>
+      <w:pPr>
+        <w:ind w:left="1440" w:hanging="1440"/>
+      </w:pPr>
+      <w:rPr>
+        <w:rFonts w:hint="default"/>
+      </w:rPr>
+    </w:lvl>
+    <w:lvl w:ilvl="8">
+      <w:start w:val="1"/>
+      <w:numFmt w:val="decimal"/>
+      <w:isLgl/>
+      <w:lvlText w:val="%1.%2.%3.%4.%5.%6.%7.%8.%9"/>
+      <w:lvlJc w:val="left"/>
+      <w:pPr>
+        <w:ind w:left="1800" w:hanging="1800"/>
+      </w:pPr>
+      <w:rPr>
+        <w:rFonts w:hint="default"/>
+      </w:rPr>
+    </w:lvl>
+  </w:abstractNum>
+  <w:abstractNum w:abstractNumId="1" w15:restartNumberingAfterBreak="0">
+    <w:nsid w:val="7F5F4072"/>
+    <w:multiLevelType w:val="hybridMultilevel"/>
+    <w:tmpl w:val="4596FE64"/>
+    <w:lvl w:ilvl="0" w:tplc="0809000F">
+      <w:start w:val="1"/>
+      <w:numFmt w:val="decimal"/>
+      <w:lvlText w:val="%1."/>
+      <w:lvlJc w:val="left"/>
+      <w:pPr>
+        <w:ind w:left="720" w:hanging="360"/>
+      </w:pPr>
+    </w:lvl>
+    <w:lvl w:ilvl="1" w:tplc="08090019" w:tentative="1">
+      <w:start w:val="1"/>
+      <w:numFmt w:val="lowerLetter"/>
+      <w:lvlText w:val="%2."/>
+      <w:lvlJc w:val="left"/>
+      <w:pPr>
+        <w:ind w:left="1440" w:hanging="360"/>
+      </w:pPr>
+    </w:lvl>
+    <w:lvl w:ilvl="2" w:tplc="0809001B" w:tentative="1">
+      <w:start w:val="1"/>
+      <w:numFmt w:val="lowerRoman"/>
+      <w:lvlText w:val="%3."/>
+      <w:lvlJc w:val="right"/>
+      <w:pPr>
+        <w:ind w:left="2160" w:hanging="180"/>
+      </w:pPr>
+    </w:lvl>
+    <w:lvl w:ilvl="3" w:tplc="0809000F" w:tentative="1">
+      <w:start w:val="1"/>
+      <w:numFmt w:val="decimal"/>
+      <w:lvlText w:val="%4."/>
+      <w:lvlJc w:val="left"/>
+      <w:pPr>
+        <w:ind w:left="2880" w:hanging="360"/>
+      </w:pPr>
+    </w:lvl>
+    <w:lvl w:ilvl="4" w:tplc="08090019" w:tentative="1">
+      <w:start w:val="1"/>
+      <w:numFmt w:val="lowerLetter"/>
+      <w:lvlText w:val="%5."/>
+      <w:lvlJc w:val="left"/>
+      <w:pPr>
+        <w:ind w:left="3600" w:hanging="360"/>
+      </w:pPr>
+    </w:lvl>
+    <w:lvl w:ilvl="5" w:tplc="0809001B" w:tentative="1">
+      <w:start w:val="1"/>
+      <w:numFmt w:val="lowerRoman"/>
+      <w:lvlText w:val="%6."/>
+      <w:lvlJc w:val="right"/>
+      <w:pPr>
+        <w:ind w:left="4320" w:hanging="180"/>
+      </w:pPr>
+    </w:lvl>
+    <w:lvl w:ilvl="6" w:tplc="0809000F" w:tentative="1">
+      <w:start w:val="1"/>
+      <w:numFmt w:val="decimal"/>
+      <w:lvlText w:val="%7."/>
+      <w:lvlJc w:val="left"/>
+      <w:pPr>
+        <w:ind w:left="5040" w:hanging="360"/>
+      </w:pPr>
+    </w:lvl>
+    <w:lvl w:ilvl="7" w:tplc="08090019" w:tentative="1">
+      <w:start w:val="1"/>
+      <w:numFmt w:val="lowerLetter"/>
+      <w:lvlText w:val="%8."/>
+      <w:lvlJc w:val="left"/>
+      <w:pPr>
+        <w:ind w:left="5760" w:hanging="360"/>
+      </w:pPr>
+    </w:lvl>
+    <w:lvl w:ilvl="8" w:tplc="0809001B" w:tentative="1">
+      <w:start w:val="1"/>
+      <w:numFmt w:val="lowerRoman"/>
+      <w:lvlText w:val="%9."/>
+      <w:lvlJc w:val="right"/>
+      <w:pPr>
+        <w:ind w:left="6480" w:hanging="180"/>
+      </w:pPr>
+    </w:lvl>
+  </w:abstractNum>
+  <w:num w:numId="1" w16cid:durableId="452214885">
+    <w:abstractNumId w:val="0"/>
+  </w:num>
+  <w:num w:numId="2" w16cid:durableId="167529026">
+    <w:abstractNumId w:val="1"/>
+  </w:num>
+</w:numbering>
 </file>
 
 <file path=word/styles.xml><?xml version="1.0" encoding="utf-8"?>
@@ -646,7 +1659,6 @@
     <w:next w:val="Normal"/>
     <w:link w:val="Heading2Char"/>
     <w:uiPriority w:val="9"/>
-    <w:semiHidden/>
     <w:unhideWhenUsed/>
     <w:qFormat/>
     <w:rsid w:val="0072341B"/>
@@ -670,7 +1682,6 @@
     <w:next w:val="Normal"/>
     <w:link w:val="Heading3Char"/>
     <w:uiPriority w:val="9"/>
-    <w:semiHidden/>
     <w:unhideWhenUsed/>
     <w:qFormat/>
     <w:rsid w:val="0072341B"/>
@@ -871,7 +1882,6 @@
     <w:basedOn w:val="DefaultParagraphFont"/>
     <w:link w:val="Heading2"/>
     <w:uiPriority w:val="9"/>
-    <w:semiHidden/>
     <w:rsid w:val="0072341B"/>
     <w:rPr>
       <w:rFonts w:asciiTheme="majorHAnsi" w:eastAsiaTheme="majorEastAsia" w:hAnsiTheme="majorHAnsi" w:cstheme="majorBidi"/>
@@ -885,7 +1895,6 @@
     <w:basedOn w:val="DefaultParagraphFont"/>
     <w:link w:val="Heading3"/>
     <w:uiPriority w:val="9"/>
-    <w:semiHidden/>
     <w:rsid w:val="0072341B"/>
     <w:rPr>
       <w:rFonts w:eastAsiaTheme="majorEastAsia" w:cstheme="majorBidi"/>
@@ -1168,6 +2177,42 @@
       <w:szCs w:val="32"/>
       <w:lang w:val="en-US"/>
       <w14:ligatures w14:val="none"/>
+    </w:rPr>
+  </w:style>
+  <w:style w:type="paragraph" w:styleId="TOC1">
+    <w:name w:val="toc 1"/>
+    <w:basedOn w:val="Normal"/>
+    <w:next w:val="Normal"/>
+    <w:autoRedefine/>
+    <w:uiPriority w:val="39"/>
+    <w:unhideWhenUsed/>
+    <w:rsid w:val="00B5686F"/>
+    <w:pPr>
+      <w:spacing w:after="100"/>
+    </w:pPr>
+  </w:style>
+  <w:style w:type="paragraph" w:styleId="TOC2">
+    <w:name w:val="toc 2"/>
+    <w:basedOn w:val="Normal"/>
+    <w:next w:val="Normal"/>
+    <w:autoRedefine/>
+    <w:uiPriority w:val="39"/>
+    <w:unhideWhenUsed/>
+    <w:rsid w:val="00B5686F"/>
+    <w:pPr>
+      <w:spacing w:after="100"/>
+      <w:ind w:left="220"/>
+    </w:pPr>
+  </w:style>
+  <w:style w:type="character" w:styleId="Hyperlink">
+    <w:name w:val="Hyperlink"/>
+    <w:basedOn w:val="DefaultParagraphFont"/>
+    <w:uiPriority w:val="99"/>
+    <w:unhideWhenUsed/>
+    <w:rsid w:val="00B5686F"/>
+    <w:rPr>
+      <w:color w:val="467886" w:themeColor="hyperlink"/>
+      <w:u w:val="single"/>
     </w:rPr>
   </w:style>
 </w:styles>

</xml_diff>

<commit_message>
Made progress on Research Document, finished 3.4
</commit_message>
<xml_diff>
--- a/Documents/SCARAB Research Document.docx
+++ b/Documents/SCARAB Research Document.docx
@@ -1742,7 +1742,19 @@
         <w:rPr>
           <w:lang w:val="en-IE"/>
         </w:rPr>
-        <w:t>, there is sure to be a board suitable for the SCARAB. In addition to this, Arduino is inexpensive, has cross-platform support, and the software and hardware are completely open source. Choosing Arduino is not all that needs to be chosen, however. The most suitable board needs to be chosen, and in this case, it’s the Arduino Mega 2560.</w:t>
+        <w:t>, there is sure to be a board suitable for the SCARAB. In addition to this, Arduino is inexpensive, has cross-platform support, and the software and hardware are completely open source. Choosing Arduino is not all that needs to be chosen, however. The most suitable board needs to be chosen, and in this case, it’s the Arduino Mega 2560</w:t>
+      </w:r>
+      <w:r>
+        <w:rPr>
+          <w:lang w:val="en-IE"/>
+        </w:rPr>
+        <w:t xml:space="preserve"> Rev3</w:t>
+      </w:r>
+      <w:r>
+        <w:rPr>
+          <w:lang w:val="en-IE"/>
+        </w:rPr>
+        <w:t>.</w:t>
       </w:r>
     </w:p>
     <w:p>
@@ -1756,23 +1768,130 @@
       <w:r>
         <w:t>Arduino Mega 2560</w:t>
       </w:r>
-    </w:p>
-    <w:p>
-      <w:pPr>
-        <w:rPr>
-          <w:lang w:val="en-IE"/>
-        </w:rPr>
-      </w:pPr>
+      <w:r>
+        <w:t xml:space="preserve"> Rev3</w:t>
+      </w:r>
+    </w:p>
+    <w:p>
+      <w:pPr>
+        <w:pStyle w:val="Heading3"/>
+        <w:jc w:val="center"/>
+      </w:pPr>
+      <w:r>
+        <w:rPr>
+          <w:noProof/>
+        </w:rPr>
+        <w:drawing>
+          <wp:inline distT="0" distB="0" distL="0" distR="0" wp14:anchorId="47E7338B" wp14:editId="29BA48AF">
+            <wp:extent cx="3514476" cy="2636052"/>
+            <wp:effectExtent l="0" t="0" r="0" b="0"/>
+            <wp:docPr id="443154516" name="Picture 3" descr="A green circuit board with black and white text&#10;&#10;AI-generated content may be incorrect."/>
+            <wp:cNvGraphicFramePr>
+              <a:graphicFrameLocks xmlns:a="http://schemas.openxmlformats.org/drawingml/2006/main" noChangeAspect="1"/>
+            </wp:cNvGraphicFramePr>
+            <a:graphic xmlns:a="http://schemas.openxmlformats.org/drawingml/2006/main">
+              <a:graphicData uri="http://schemas.openxmlformats.org/drawingml/2006/picture">
+                <pic:pic xmlns:pic="http://schemas.openxmlformats.org/drawingml/2006/picture">
+                  <pic:nvPicPr>
+                    <pic:cNvPr id="443154516" name="Picture 3" descr="A green circuit board with black and white text&#10;&#10;AI-generated content may be incorrect."/>
+                    <pic:cNvPicPr/>
+                  </pic:nvPicPr>
+                  <pic:blipFill>
+                    <a:blip r:embed="rId7" cstate="print">
+                      <a:extLst>
+                        <a:ext uri="{28A0092B-C50C-407E-A947-70E740481C1C}">
+                          <a14:useLocalDpi xmlns:a14="http://schemas.microsoft.com/office/drawing/2010/main" val="0"/>
+                        </a:ext>
+                      </a:extLst>
+                    </a:blip>
+                    <a:stretch>
+                      <a:fillRect/>
+                    </a:stretch>
+                  </pic:blipFill>
+                  <pic:spPr>
+                    <a:xfrm>
+                      <a:off x="0" y="0"/>
+                      <a:ext cx="3532836" cy="2649823"/>
+                    </a:xfrm>
+                    <a:prstGeom prst="rect">
+                      <a:avLst/>
+                    </a:prstGeom>
+                  </pic:spPr>
+                </pic:pic>
+              </a:graphicData>
+            </a:graphic>
+          </wp:inline>
+        </w:drawing>
+      </w:r>
+    </w:p>
+    <w:p>
+      <w:pPr>
+        <w:jc w:val="center"/>
+        <w:rPr>
+          <w:sz w:val="16"/>
+          <w:szCs w:val="16"/>
+          <w:lang w:val="en-IE"/>
+        </w:rPr>
+      </w:pPr>
+      <w:r>
+        <w:rPr>
+          <w:sz w:val="16"/>
+          <w:szCs w:val="16"/>
+          <w:lang w:val="en-IE"/>
+        </w:rPr>
+        <w:t>(Fig 3.1.2.1 – Arduino Mega 2560 [4])</w:t>
+      </w:r>
+    </w:p>
+    <w:p>
+      <w:pPr>
+        <w:rPr>
+          <w:lang w:val="en-IE"/>
+        </w:rPr>
+      </w:pPr>
+      <w:r>
+        <w:rPr>
+          <w:lang w:val="en-IE"/>
+        </w:rPr>
+        <w:lastRenderedPageBreak/>
+        <w:t xml:space="preserve">Based on the ATmega2560 microcontroller, the Arduino Mega 2560 Rev3 contains everything needed to support the ATMega2560, including 54 digital I/O pins, 16 </w:t>
+      </w:r>
+      <w:proofErr w:type="spellStart"/>
+      <w:r>
+        <w:rPr>
+          <w:lang w:val="en-IE"/>
+        </w:rPr>
+        <w:t>analog</w:t>
+      </w:r>
+      <w:proofErr w:type="spellEnd"/>
+      <w:r>
+        <w:rPr>
+          <w:lang w:val="en-IE"/>
+        </w:rPr>
+        <w:t xml:space="preserve"> inputs, 4 hardware serial ports, a 16MHz crystal oscillator, USB connection, and a power jack [3].</w:t>
+      </w:r>
+      <w:r>
+        <w:rPr>
+          <w:lang w:val="en-IE"/>
+        </w:rPr>
+        <w:t xml:space="preserve"> The Mega 2560 was the perfect choice for several reasons. Due to the sheer number of I/O pins required for some cartridges, only boards in the Mega family of Arduinos would be sufficient</w:t>
+      </w:r>
+      <w:r>
+        <w:rPr>
+          <w:lang w:val="en-IE"/>
+        </w:rPr>
+        <w:t>. Within the Mega family, the Arduino Mega 2560 Rev3 is the only one powered by 5V; the Due and GIGA use 3.3V. Seeing as most cartridges use 5V, this was the ideal choice.</w:t>
+      </w:r>
     </w:p>
     <w:p>
       <w:pPr>
         <w:pStyle w:val="Heading2"/>
+        <w:numPr>
+          <w:ilvl w:val="1"/>
+          <w:numId w:val="1"/>
+        </w:numPr>
       </w:pPr>
       <w:bookmarkStart w:id="9" w:name="_Toc210905086"/>
       <w:r>
-        <w:t xml:space="preserve">3.2 </w:t>
-      </w:r>
-      <w:r>
         <w:t>Language</w:t>
       </w:r>
       <w:r>
@@ -1783,39 +1902,571 @@
     <w:p>
       <w:pPr>
         <w:pStyle w:val="Heading2"/>
+        <w:numPr>
+          <w:ilvl w:val="1"/>
+          <w:numId w:val="1"/>
+        </w:numPr>
       </w:pPr>
       <w:bookmarkStart w:id="10" w:name="_Toc210905087"/>
       <w:r>
-        <w:t xml:space="preserve">3.3 </w:t>
-      </w:r>
-      <w:r>
         <w:t>Game Cartridges</w:t>
       </w:r>
       <w:bookmarkEnd w:id="10"/>
     </w:p>
     <w:p>
       <w:pPr>
+        <w:rPr>
+          <w:lang w:val="en-IE"/>
+        </w:rPr>
+      </w:pPr>
+      <w:r>
+        <w:rPr>
+          <w:lang w:val="en-IE"/>
+        </w:rPr>
+        <w:t xml:space="preserve">The SCARAB is intended to interface with many different cartridges through its module boards. The architecture of these cartridges </w:t>
+      </w:r>
+      <w:r>
+        <w:rPr>
+          <w:lang w:val="en-IE"/>
+        </w:rPr>
+        <w:t>varies</w:t>
+      </w:r>
+      <w:r>
+        <w:rPr>
+          <w:lang w:val="en-IE"/>
+        </w:rPr>
+        <w:t>, so measures must be taken on a system-by-system basis.</w:t>
+      </w:r>
+    </w:p>
+    <w:p>
+      <w:pPr>
+        <w:pStyle w:val="Heading3"/>
+        <w:numPr>
+          <w:ilvl w:val="2"/>
+          <w:numId w:val="1"/>
+        </w:numPr>
+      </w:pPr>
+      <w:r>
+        <w:t>Nintendo Entertainment System (NES)</w:t>
+      </w:r>
+    </w:p>
+    <w:p>
+      <w:pPr>
+        <w:rPr>
+          <w:lang w:val="en-IE"/>
+        </w:rPr>
+      </w:pPr>
+      <w:r>
+        <w:rPr>
+          <w:lang w:val="en-IE"/>
+        </w:rPr>
+        <w:t>Released in 1983</w:t>
+      </w:r>
+      <w:r>
+        <w:rPr>
+          <w:lang w:val="en-IE"/>
+        </w:rPr>
+        <w:t xml:space="preserve"> in Japan as the Famicom, and later in Europe in 1986 [5], the NES </w:t>
+      </w:r>
+      <w:r>
+        <w:rPr>
+          <w:lang w:val="en-IE"/>
+        </w:rPr>
+        <w:t>single-handedly saved the gaming industry</w:t>
+      </w:r>
+      <w:r>
+        <w:rPr>
+          <w:lang w:val="en-IE"/>
+        </w:rPr>
+        <w:t>. The cartridge</w:t>
+      </w:r>
+      <w:r>
+        <w:rPr>
+          <w:lang w:val="en-IE"/>
+        </w:rPr>
+        <w:t>s, known as Game Paks</w:t>
+      </w:r>
+      <w:r>
+        <w:rPr>
+          <w:lang w:val="en-IE"/>
+        </w:rPr>
+        <w:t xml:space="preserve"> (a recurring name for Nintendo)</w:t>
+      </w:r>
+      <w:r>
+        <w:rPr>
+          <w:lang w:val="en-IE"/>
+        </w:rPr>
+        <w:t xml:space="preserve">, have </w:t>
+      </w:r>
+      <w:r>
+        <w:rPr>
+          <w:lang w:val="en-IE"/>
+        </w:rPr>
+        <w:t>since become iconic</w:t>
+      </w:r>
+      <w:r>
+        <w:rPr>
+          <w:lang w:val="en-IE"/>
+        </w:rPr>
+        <w:t>.</w:t>
+      </w:r>
+    </w:p>
+    <w:p>
+      <w:pPr>
+        <w:rPr>
+          <w:lang w:val="en-IE"/>
+        </w:rPr>
+      </w:pPr>
+      <w:r>
+        <w:rPr>
+          <w:lang w:val="en-IE"/>
+        </w:rPr>
+        <w:t>INSERT PICTURE OF GAME PAK</w:t>
+      </w:r>
+      <w:r>
+        <w:rPr>
+          <w:lang w:val="en-IE"/>
+        </w:rPr>
+        <w:tab/>
+      </w:r>
+      <w:r>
+        <w:rPr>
+          <w:lang w:val="en-IE"/>
+        </w:rPr>
+        <w:tab/>
+      </w:r>
+      <w:r>
+        <w:rPr>
+          <w:lang w:val="en-IE"/>
+        </w:rPr>
+        <w:tab/>
+        <w:t>INSERT PICTURE OF GAME PAK BOARD</w:t>
+      </w:r>
+    </w:p>
+    <w:p>
+      <w:pPr>
+        <w:rPr>
+          <w:lang w:val="en-IE"/>
+        </w:rPr>
+      </w:pPr>
+      <w:r>
+        <w:rPr>
+          <w:lang w:val="en-IE"/>
+        </w:rPr>
+        <w:t xml:space="preserve">Earlier games, such as Super Mario Bros, were simple to read and write to, as they contained 2 </w:t>
+      </w:r>
+      <w:r>
+        <w:rPr>
+          <w:lang w:val="en-IE"/>
+        </w:rPr>
+        <w:t xml:space="preserve">important </w:t>
+      </w:r>
+      <w:r>
+        <w:rPr>
+          <w:lang w:val="en-IE"/>
+        </w:rPr>
+        <w:t>chips: one containing 32KB of Program ROM</w:t>
+      </w:r>
+      <w:r>
+        <w:rPr>
+          <w:lang w:val="en-IE"/>
+        </w:rPr>
+        <w:t>, and the other containing 8KB of Character ROM.</w:t>
+      </w:r>
+      <w:r>
+        <w:rPr>
+          <w:lang w:val="en-IE"/>
+        </w:rPr>
+        <w:t xml:space="preserve"> These were part of a board revision known as NROM-256 [6]. The problem with reading later cartridges comes from the introduction of “Mapper Chips”. These chips allowed the NES to bypass its 16-bit address bus limit, by swapping the currently accessible ROM data on the cartridge, allowing for much bigger games</w:t>
+      </w:r>
+      <w:r>
+        <w:rPr>
+          <w:lang w:val="en-IE"/>
+        </w:rPr>
+        <w:t xml:space="preserve"> [7]</w:t>
+      </w:r>
+      <w:r>
+        <w:rPr>
+          <w:lang w:val="en-IE"/>
+        </w:rPr>
+        <w:t>.</w:t>
+      </w:r>
+      <w:r>
+        <w:rPr>
+          <w:lang w:val="en-IE"/>
+        </w:rPr>
+        <w:t xml:space="preserve"> All but 20 games are covered by the Action 53, MMC1, and MMC3 families, so implementing the 256 registered mappers is not a goal of this project.</w:t>
+      </w:r>
+    </w:p>
+    <w:p>
+      <w:pPr>
+        <w:rPr>
+          <w:lang w:val="en-IE"/>
+        </w:rPr>
+      </w:pPr>
+      <w:r>
+        <w:rPr>
+          <w:lang w:val="en-IE"/>
+        </w:rPr>
+        <w:drawing>
+          <wp:anchor distT="0" distB="0" distL="114300" distR="114300" simplePos="0" relativeHeight="251658240" behindDoc="0" locked="0" layoutInCell="1" allowOverlap="1" wp14:anchorId="7428EC72" wp14:editId="7EA0D781">
+            <wp:simplePos x="0" y="0"/>
+            <wp:positionH relativeFrom="column">
+              <wp:posOffset>0</wp:posOffset>
+            </wp:positionH>
+            <wp:positionV relativeFrom="paragraph">
+              <wp:posOffset>-3423</wp:posOffset>
+            </wp:positionV>
+            <wp:extent cx="1582463" cy="2973787"/>
+            <wp:effectExtent l="0" t="0" r="0" b="0"/>
+            <wp:wrapSquare wrapText="bothSides"/>
+            <wp:docPr id="289561029" name="Picture 1" descr="A screenshot of a computer program&#10;&#10;AI-generated content may be incorrect."/>
+            <wp:cNvGraphicFramePr>
+              <a:graphicFrameLocks xmlns:a="http://schemas.openxmlformats.org/drawingml/2006/main" noChangeAspect="1"/>
+            </wp:cNvGraphicFramePr>
+            <a:graphic xmlns:a="http://schemas.openxmlformats.org/drawingml/2006/main">
+              <a:graphicData uri="http://schemas.openxmlformats.org/drawingml/2006/picture">
+                <pic:pic xmlns:pic="http://schemas.openxmlformats.org/drawingml/2006/picture">
+                  <pic:nvPicPr>
+                    <pic:cNvPr id="289561029" name="Picture 1" descr="A screenshot of a computer program&#10;&#10;AI-generated content may be incorrect."/>
+                    <pic:cNvPicPr/>
+                  </pic:nvPicPr>
+                  <pic:blipFill>
+                    <a:blip r:embed="rId8">
+                      <a:extLst>
+                        <a:ext uri="{28A0092B-C50C-407E-A947-70E740481C1C}">
+                          <a14:useLocalDpi xmlns:a14="http://schemas.microsoft.com/office/drawing/2010/main" val="0"/>
+                        </a:ext>
+                      </a:extLst>
+                    </a:blip>
+                    <a:stretch>
+                      <a:fillRect/>
+                    </a:stretch>
+                  </pic:blipFill>
+                  <pic:spPr>
+                    <a:xfrm>
+                      <a:off x="0" y="0"/>
+                      <a:ext cx="1582463" cy="2973787"/>
+                    </a:xfrm>
+                    <a:prstGeom prst="rect">
+                      <a:avLst/>
+                    </a:prstGeom>
+                  </pic:spPr>
+                </pic:pic>
+              </a:graphicData>
+            </a:graphic>
+          </wp:anchor>
+        </w:drawing>
+      </w:r>
+      <w:r>
+        <w:rPr>
+          <w:lang w:val="en-IE"/>
+        </w:rPr>
+        <w:t xml:space="preserve">Figure 3.3.1.3 shows the </w:t>
+      </w:r>
+      <w:r>
+        <w:rPr>
+          <w:lang w:val="en-IE"/>
+        </w:rPr>
+        <w:t xml:space="preserve">pinout of the NES cartridge connector. Most of the important pins for this project come in the format “XXX YZ”, where XXX is either CPU (leading to Program ROM), or PPU (leading to Character ROM), Y is either A for address line or D for data line, and Z is the number for the line. Other important pins include the 5V and GND lines, </w:t>
+      </w:r>
+      <w:r>
+        <w:rPr>
+          <w:lang w:val="en-IE"/>
+        </w:rPr>
+        <w:t>M2 for the mapper chips, /ROMSEL, CPU R/W, PPU /RD, and CIC +RST (Reset).</w:t>
+      </w:r>
+    </w:p>
+    <w:p>
+      <w:pPr>
+        <w:rPr>
+          <w:lang w:val="en-IE"/>
+        </w:rPr>
+      </w:pPr>
+    </w:p>
+    <w:p>
+      <w:pPr>
+        <w:rPr>
+          <w:lang w:val="en-IE"/>
+        </w:rPr>
+      </w:pPr>
+    </w:p>
+    <w:p>
+      <w:pPr>
+        <w:rPr>
+          <w:lang w:val="en-IE"/>
+        </w:rPr>
+      </w:pPr>
+    </w:p>
+    <w:p>
+      <w:pPr>
+        <w:rPr>
+          <w:lang w:val="en-IE"/>
+        </w:rPr>
+      </w:pPr>
+    </w:p>
+    <w:p>
+      <w:pPr>
+        <w:rPr>
+          <w:lang w:val="en-IE"/>
+        </w:rPr>
+      </w:pPr>
+    </w:p>
+    <w:p>
+      <w:pPr>
+        <w:rPr>
+          <w:lang w:val="en-IE"/>
+        </w:rPr>
+      </w:pPr>
+    </w:p>
+    <w:p>
+      <w:pPr>
+        <w:rPr>
+          <w:sz w:val="16"/>
+          <w:szCs w:val="16"/>
+          <w:lang w:val="en-IE"/>
+        </w:rPr>
+      </w:pPr>
+      <w:r>
+        <w:rPr>
+          <w:sz w:val="16"/>
+          <w:szCs w:val="16"/>
+          <w:lang w:val="en-IE"/>
+        </w:rPr>
+        <w:t>(Fig 3.3.1.3 NES cartridge pinout [8])</w:t>
+      </w:r>
+    </w:p>
+    <w:p>
+      <w:pPr>
+        <w:pStyle w:val="Heading3"/>
+        <w:numPr>
+          <w:ilvl w:val="2"/>
+          <w:numId w:val="1"/>
+        </w:numPr>
+      </w:pPr>
+      <w:r>
+        <w:lastRenderedPageBreak/>
+        <w:t>Super Nintendo Entertainment System (SNES)</w:t>
+      </w:r>
+    </w:p>
+    <w:p>
+      <w:pPr>
+        <w:pStyle w:val="Heading3"/>
+        <w:numPr>
+          <w:ilvl w:val="2"/>
+          <w:numId w:val="1"/>
+        </w:numPr>
+      </w:pPr>
+      <w:r>
+        <w:t>Nintendo 64 (N64)</w:t>
+      </w:r>
+    </w:p>
+    <w:p>
+      <w:pPr>
+        <w:pStyle w:val="Heading3"/>
+        <w:numPr>
+          <w:ilvl w:val="2"/>
+          <w:numId w:val="1"/>
+        </w:numPr>
+      </w:pPr>
+      <w:r>
+        <w:t>Game Boy (GB)</w:t>
+      </w:r>
+    </w:p>
+    <w:p>
+      <w:pPr>
+        <w:pStyle w:val="Heading3"/>
+        <w:numPr>
+          <w:ilvl w:val="2"/>
+          <w:numId w:val="1"/>
+        </w:numPr>
+      </w:pPr>
+      <w:r>
+        <w:t xml:space="preserve">Game Boy </w:t>
+      </w:r>
+      <w:proofErr w:type="spellStart"/>
+      <w:r>
+        <w:t>Color</w:t>
+      </w:r>
+      <w:proofErr w:type="spellEnd"/>
+      <w:r>
+        <w:t xml:space="preserve"> (GBC)</w:t>
+      </w:r>
+    </w:p>
+    <w:p>
+      <w:pPr>
+        <w:pStyle w:val="Heading3"/>
+        <w:numPr>
+          <w:ilvl w:val="2"/>
+          <w:numId w:val="1"/>
+        </w:numPr>
+      </w:pPr>
+      <w:r>
+        <w:t>Game Boy Advance (GBA)</w:t>
+      </w:r>
+    </w:p>
+    <w:p>
+      <w:pPr>
         <w:pStyle w:val="Heading2"/>
+        <w:numPr>
+          <w:ilvl w:val="1"/>
+          <w:numId w:val="1"/>
+        </w:numPr>
       </w:pPr>
       <w:bookmarkStart w:id="11" w:name="_Toc210905088"/>
       <w:r>
-        <w:t xml:space="preserve">3.4 </w:t>
-      </w:r>
-      <w:r>
         <w:t>Electronic Components</w:t>
       </w:r>
       <w:bookmarkEnd w:id="11"/>
     </w:p>
     <w:p>
       <w:pPr>
-        <w:rPr>
-          <w:lang w:val="en-IE"/>
-        </w:rPr>
-      </w:pPr>
-      <w:r>
-        <w:rPr>
-          <w:lang w:val="en-IE"/>
-        </w:rPr>
+        <w:pStyle w:val="Heading3"/>
+        <w:numPr>
+          <w:ilvl w:val="2"/>
+          <w:numId w:val="1"/>
+        </w:numPr>
+      </w:pPr>
+      <w:r>
+        <w:t>Bus Transceiver</w:t>
+      </w:r>
+    </w:p>
+    <w:p>
+      <w:r>
+        <w:rPr>
+          <w:lang w:val="en-IE"/>
+        </w:rPr>
+        <w:t xml:space="preserve">As the GBA and N64 cartridges utilise 3.3V logic, as opposed to the Arduino’s 5V logic, </w:t>
+      </w:r>
+      <w:r>
+        <w:rPr>
+          <w:lang w:val="en-IE"/>
+        </w:rPr>
+        <w:t xml:space="preserve">some form of voltage lowering was required. The method of choice was the </w:t>
+      </w:r>
+      <w:r>
+        <w:t>SN74LVC245AN</w:t>
+      </w:r>
+      <w:r>
+        <w:t xml:space="preserve"> Octal Bus Transceiver. The bus transceiver allows for bi-directional voltage modulation, converting 5V to 3.3V on one side, and 3.3V to 5V on the other. This feature lets the device function as a translator in mixed 3.3V and 5V environments [9]</w:t>
+      </w:r>
+      <w:r>
+        <w:t>. These transceivers will allow the Arduino’s 5V logic to interface with the 3.3V logic of the GBA and N64 cartridges.</w:t>
+      </w:r>
+    </w:p>
+    <w:p>
+      <w:pPr>
+        <w:pStyle w:val="Heading3"/>
+        <w:numPr>
+          <w:ilvl w:val="2"/>
+          <w:numId w:val="1"/>
+        </w:numPr>
+      </w:pPr>
+      <w:r>
+        <w:t>Buck Converter</w:t>
+      </w:r>
+    </w:p>
+    <w:p>
+      <w:pPr>
+        <w:rPr>
+          <w:lang w:val="en-IE"/>
+        </w:rPr>
+      </w:pPr>
+      <w:r>
+        <w:rPr>
+          <w:lang w:val="en-IE"/>
+        </w:rPr>
+        <w:t>Not only do the GBA and N64 cartridges use 3.3V logic, but they utilise 3.3V VCC too. The transceivers would not work for the level of amps required, so a new solution was needed. This is where buck converters are introduced. Buck converters convert a DC voltage to a lower DC voltage, such as 5V to 3.3V in this case</w:t>
+      </w:r>
+      <w:r>
+        <w:rPr>
+          <w:lang w:val="en-IE"/>
+        </w:rPr>
+        <w:t xml:space="preserve"> [10].</w:t>
+      </w:r>
+    </w:p>
+    <w:p>
+      <w:pPr>
+        <w:pStyle w:val="Heading3"/>
+        <w:numPr>
+          <w:ilvl w:val="2"/>
+          <w:numId w:val="1"/>
+        </w:numPr>
+      </w:pPr>
+      <w:r>
+        <w:t>USB-C Input Module</w:t>
+      </w:r>
+    </w:p>
+    <w:p>
+      <w:pPr>
+        <w:rPr>
+          <w:lang w:val="en-IE"/>
+        </w:rPr>
+      </w:pPr>
+      <w:r>
+        <w:rPr>
+          <w:lang w:val="en-IE"/>
+        </w:rPr>
+        <w:t>While the Arduino Mega 2560 has enough pins to interface with the cartridge, it doesn’t support the Amps necessary to also power the cartridge. Using a USB-C cable, the SCARAB could draw the power necessary from a USB port on the PC. While this will require 2 USB cables to be connected between the SCARAB and the PC, it’s preferable to the alternative of batteries.</w:t>
+      </w:r>
+    </w:p>
+    <w:p>
+      <w:pPr>
+        <w:pStyle w:val="Heading3"/>
+        <w:numPr>
+          <w:ilvl w:val="2"/>
+          <w:numId w:val="1"/>
+        </w:numPr>
+      </w:pPr>
+      <w:r>
+        <w:t>Cartridge Ports</w:t>
+      </w:r>
+    </w:p>
+    <w:p>
+      <w:pPr>
+        <w:rPr>
+          <w:lang w:val="en-IE"/>
+        </w:rPr>
+      </w:pPr>
+      <w:r>
+        <w:rPr>
+          <w:lang w:val="en-IE"/>
+        </w:rPr>
+        <w:t>The Arduino has many I/O pins, but cartridges can’t be inserted directly into pins. Cartridge ports are widely available, mostly known by their pin count. For example, the NES port is known as a 72-pin connector.</w:t>
+      </w:r>
+      <w:r>
+        <w:rPr>
+          <w:lang w:val="en-IE"/>
+        </w:rPr>
+        <w:t xml:space="preserve"> These ports have pins which can be slotted into pin connectors, or directly into PCBs, which will be the case for the cartridge port modules.</w:t>
+      </w:r>
+    </w:p>
+    <w:p>
+      <w:pPr>
+        <w:pStyle w:val="Heading3"/>
+        <w:numPr>
+          <w:ilvl w:val="2"/>
+          <w:numId w:val="1"/>
+        </w:numPr>
+      </w:pPr>
+      <w:r>
+        <w:t>Resistors</w:t>
+      </w:r>
+    </w:p>
+    <w:p>
+      <w:r>
+        <w:t>Resistors are passive devices used to control the flow of current in a circuit. In addition to this, they can divide the voltage of a circuit</w:t>
+      </w:r>
+      <w:r>
+        <w:t xml:space="preserve"> [11]</w:t>
+      </w:r>
+      <w:r>
+        <w:t xml:space="preserve">. Both are useful for this project. Controlling current flow helps to prevent damage to fragile components. The voltage division, however, will allow for the detection of the currently inserted cartridge port module. By using different resistor combinations on each module, the </w:t>
+      </w:r>
+      <w:r>
+        <w:t>output of the voltage divider can be measured against a table of existing modules to determine the currently inserted one.</w:t>
+      </w:r>
+      <w:r>
         <w:br w:type="page"/>
       </w:r>
     </w:p>
@@ -1958,6 +2609,32 @@
           <w:lang w:val="en-IE"/>
         </w:rPr>
         <w:t>EEPROM – Electrically Erasable Programmable Read-Only Memory</w:t>
+      </w:r>
+    </w:p>
+    <w:p>
+      <w:pPr>
+        <w:rPr>
+          <w:lang w:val="en-IE"/>
+        </w:rPr>
+      </w:pPr>
+      <w:r>
+        <w:rPr>
+          <w:lang w:val="en-IE"/>
+        </w:rPr>
+        <w:t>I/O – Input/Output</w:t>
+      </w:r>
+    </w:p>
+    <w:p>
+      <w:pPr>
+        <w:rPr>
+          <w:lang w:val="en-IE"/>
+        </w:rPr>
+      </w:pPr>
+      <w:r>
+        <w:rPr>
+          <w:lang w:val="en-IE"/>
+        </w:rPr>
+        <w:t>ROM – Read Only Memory</w:t>
       </w:r>
     </w:p>
     <w:p>
@@ -2038,14 +2715,267 @@
         <w:t>. [online] www.arduino.cc. Available at: https://www.arduino.cc/en/hardware [Accessed 9 Oct. 2025].</w:t>
       </w:r>
     </w:p>
+    <w:p>
+      <w:r>
+        <w:t>[3]</w:t>
+      </w:r>
+      <w:r>
+        <w:rPr>
+          <w:rFonts w:ascii="Times New Roman" w:eastAsia="Times New Roman" w:hAnsi="Times New Roman" w:cs="Times New Roman"/>
+          <w:kern w:val="0"/>
+          <w:sz w:val="24"/>
+          <w:szCs w:val="24"/>
+          <w:lang w:eastAsia="en-GB"/>
+          <w14:ligatures w14:val="none"/>
+        </w:rPr>
+        <w:t xml:space="preserve"> </w:t>
+      </w:r>
+      <w:r>
+        <w:t>Arduino® MEGA 2560 Rev3. (n.d.). [online] Arduino. Available at: https://docs.arduino.cc/resources/datasheets/A000067-datasheet.pdf [Accessed 10 Oct. 2025].</w:t>
+      </w:r>
+    </w:p>
+    <w:p>
+      <w:r>
+        <w:t xml:space="preserve">[4] </w:t>
+      </w:r>
+      <w:r>
+        <w:t xml:space="preserve">Arduino (n.d.). </w:t>
+      </w:r>
+      <w:r>
+        <w:rPr>
+          <w:i/>
+          <w:iCs/>
+        </w:rPr>
+        <w:t>Arduino Mega 2560</w:t>
+      </w:r>
+      <w:r>
+        <w:t>. Available at: https://store-usa.arduino.cc/cdn/shop/files/A000067_00.front_1000x750.jpg?v=1727102662 [Accessed 11 Oct. 2025].</w:t>
+      </w:r>
+    </w:p>
+    <w:p>
+      <w:r>
+        <w:t xml:space="preserve">[5] </w:t>
+      </w:r>
+      <w:r>
+        <w:t xml:space="preserve">Nintendo (2016). </w:t>
+      </w:r>
+      <w:r>
+        <w:rPr>
+          <w:i/>
+          <w:iCs/>
+        </w:rPr>
+        <w:t>Nintendo History</w:t>
+      </w:r>
+      <w:r>
+        <w:t>. [online] Nintendo of Europe AG. Available at: https://www.nintendo.com/en-gb/Hardware/Nintendo-History/Nintendo-History-625945.html [Accessed 11 Oct. 2025].</w:t>
+      </w:r>
+    </w:p>
+    <w:p>
+      <w:r>
+        <w:t xml:space="preserve">[6] </w:t>
+      </w:r>
+      <w:proofErr w:type="spellStart"/>
+      <w:r>
+        <w:t>NESdev</w:t>
+      </w:r>
+      <w:proofErr w:type="spellEnd"/>
+      <w:r>
+        <w:t xml:space="preserve"> Wiki. (2024). </w:t>
+      </w:r>
+      <w:r>
+        <w:rPr>
+          <w:i/>
+          <w:iCs/>
+        </w:rPr>
+        <w:t>NROM</w:t>
+      </w:r>
+      <w:r>
+        <w:t>. [online] Available at: https://www.nesdev.org/wiki/NROM [Accessed 11 Oct. 2025].</w:t>
+      </w:r>
+    </w:p>
+    <w:p>
+      <w:r>
+        <w:t xml:space="preserve">[7] </w:t>
+      </w:r>
+      <w:proofErr w:type="spellStart"/>
+      <w:r>
+        <w:t>NESdev</w:t>
+      </w:r>
+      <w:proofErr w:type="spellEnd"/>
+      <w:r>
+        <w:t xml:space="preserve"> Wiki. (2023). </w:t>
+      </w:r>
+      <w:r>
+        <w:rPr>
+          <w:i/>
+          <w:iCs/>
+        </w:rPr>
+        <w:t>Mapper</w:t>
+      </w:r>
+      <w:r>
+        <w:t>. [online] Available at: https://www.nesdev.org/wiki/Mapper [Accessed 11 Oct. 2025].</w:t>
+      </w:r>
+    </w:p>
+    <w:p>
+      <w:r>
+        <w:t>[8]</w:t>
+      </w:r>
+      <w:r>
+        <w:t xml:space="preserve"> </w:t>
+      </w:r>
+      <w:proofErr w:type="spellStart"/>
+      <w:r>
+        <w:t>NESdev</w:t>
+      </w:r>
+      <w:proofErr w:type="spellEnd"/>
+      <w:r>
+        <w:t xml:space="preserve"> Wiki. (2023). </w:t>
+      </w:r>
+      <w:r>
+        <w:rPr>
+          <w:i/>
+          <w:iCs/>
+        </w:rPr>
+        <w:t>Cartridge connector</w:t>
+      </w:r>
+      <w:r>
+        <w:t>. [online] Available at: https://www.nesdev.org/wiki/</w:t>
+      </w:r>
+      <w:r>
+        <w:t>Cartridge_connector</w:t>
+      </w:r>
+      <w:r>
+        <w:t xml:space="preserve"> [Accessed 11 Oct. 2025].</w:t>
+      </w:r>
+    </w:p>
+    <w:p>
+      <w:r>
+        <w:t>[9]</w:t>
+      </w:r>
+      <w:r>
+        <w:rPr>
+          <w:rFonts w:ascii="Times New Roman" w:eastAsia="Times New Roman" w:hAnsi="Times New Roman" w:cs="Times New Roman"/>
+          <w:kern w:val="0"/>
+          <w:sz w:val="24"/>
+          <w:szCs w:val="24"/>
+          <w:lang w:eastAsia="en-GB"/>
+          <w14:ligatures w14:val="none"/>
+        </w:rPr>
+        <w:t xml:space="preserve"> </w:t>
+      </w:r>
+      <w:r>
+        <w:t xml:space="preserve">Texas Instruments (2015). </w:t>
+      </w:r>
+      <w:r>
+        <w:rPr>
+          <w:i/>
+          <w:iCs/>
+        </w:rPr>
+        <w:t>SN74LVC245A Octal Bus Transceiver With 3-State Outputs</w:t>
+      </w:r>
+      <w:r>
+        <w:t xml:space="preserve">. [online] </w:t>
+      </w:r>
+      <w:r>
+        <w:rPr>
+          <w:i/>
+          <w:iCs/>
+        </w:rPr>
+        <w:t>Texas Instruments</w:t>
+      </w:r>
+      <w:r>
+        <w:t>. Available at: www.ti.com/lit/ds/symlink/sn74lvc245a.pdf</w:t>
+      </w:r>
+      <w:r>
+        <w:t xml:space="preserve"> </w:t>
+      </w:r>
+      <w:r>
+        <w:t>[Accessed 11 Oct. 2025].</w:t>
+      </w:r>
+    </w:p>
+    <w:p>
+      <w:r>
+        <w:rPr>
+          <w:lang w:val="en-IE"/>
+        </w:rPr>
+        <w:t xml:space="preserve">[10] </w:t>
+      </w:r>
+      <w:r>
+        <w:t xml:space="preserve">Yates, J. (2024). </w:t>
+      </w:r>
+      <w:r>
+        <w:rPr>
+          <w:i/>
+          <w:iCs/>
+        </w:rPr>
+        <w:t>Understanding Buck and Boost Converters and the Capacitors Behind Them</w:t>
+      </w:r>
+      <w:r>
+        <w:t>. [online] blog.knowlescapacitors.com. Available at: https://blog.knowlescapacitors.com/blog/understanding-buck-and-boost-converters-and-the-capacitors-behind-them [Accessed 11 Oct. 2025].</w:t>
+      </w:r>
+    </w:p>
+    <w:p>
+      <w:r>
+        <w:t>[11]</w:t>
+      </w:r>
+      <w:r>
+        <w:rPr>
+          <w:rFonts w:ascii="Times New Roman" w:eastAsia="Times New Roman" w:hAnsi="Times New Roman" w:cs="Times New Roman"/>
+          <w:kern w:val="0"/>
+          <w:sz w:val="24"/>
+          <w:szCs w:val="24"/>
+          <w:lang w:eastAsia="en-GB"/>
+          <w14:ligatures w14:val="none"/>
+        </w:rPr>
+        <w:t xml:space="preserve"> </w:t>
+      </w:r>
+      <w:r>
+        <w:t xml:space="preserve">Dahl, Ø.N. (2023). </w:t>
+      </w:r>
+      <w:r>
+        <w:rPr>
+          <w:i/>
+          <w:iCs/>
+        </w:rPr>
+        <w:t xml:space="preserve">What Is </w:t>
+      </w:r>
+      <w:proofErr w:type="gramStart"/>
+      <w:r>
+        <w:rPr>
+          <w:i/>
+          <w:iCs/>
+        </w:rPr>
+        <w:t>A</w:t>
+      </w:r>
+      <w:proofErr w:type="gramEnd"/>
+      <w:r>
+        <w:rPr>
+          <w:i/>
+          <w:iCs/>
+        </w:rPr>
+        <w:t xml:space="preserve"> Resistor </w:t>
+      </w:r>
+      <w:proofErr w:type="gramStart"/>
+      <w:r>
+        <w:rPr>
+          <w:i/>
+          <w:iCs/>
+        </w:rPr>
+        <w:t>And</w:t>
+      </w:r>
+      <w:proofErr w:type="gramEnd"/>
+      <w:r>
+        <w:rPr>
+          <w:i/>
+          <w:iCs/>
+        </w:rPr>
+        <w:t xml:space="preserve"> What Does It Do?</w:t>
+      </w:r>
+      <w:r>
+        <w:t xml:space="preserve"> [online] Build Electronic Circuits. Available at: https://www.build-electronic-circuits.com/what-is-a-resistor [Accessed 11 Oct. 2025].</w:t>
+      </w:r>
+    </w:p>
     <w:p/>
-    <w:p>
-      <w:pPr>
-        <w:rPr>
-          <w:lang w:val="en-IE"/>
-        </w:rPr>
-      </w:pPr>
-    </w:p>
     <w:sectPr>
       <w:pgSz w:w="11906" w:h="16838"/>
       <w:pgMar w:top="1440" w:right="1440" w:bottom="1440" w:left="1440" w:header="708" w:footer="708" w:gutter="0"/>
@@ -2059,6 +2989,264 @@
 <file path=word/numbering.xml><?xml version="1.0" encoding="utf-8"?>
 <w:numbering xmlns:wpc="http://schemas.microsoft.com/office/word/2010/wordprocessingCanvas" xmlns:cx="http://schemas.microsoft.com/office/drawing/2014/chartex" xmlns:cx1="http://schemas.microsoft.com/office/drawing/2015/9/8/chartex" xmlns:cx2="http://schemas.microsoft.com/office/drawing/2015/10/21/chartex" xmlns:cx3="http://schemas.microsoft.com/office/drawing/2016/5/9/chartex" xmlns:cx4="http://schemas.microsoft.com/office/drawing/2016/5/10/chartex" xmlns:cx5="http://schemas.microsoft.com/office/drawing/2016/5/11/chartex" xmlns:cx6="http://schemas.microsoft.com/office/drawing/2016/5/12/chartex" xmlns:cx7="http://schemas.microsoft.com/office/drawing/2016/5/13/chartex" xmlns:cx8="http://schemas.microsoft.com/office/drawing/2016/5/14/chartex" xmlns:mc="http://schemas.openxmlformats.org/markup-compatibility/2006" xmlns:aink="http://schemas.microsoft.com/office/drawing/2016/ink" xmlns:am3d="http://schemas.microsoft.com/office/drawing/2017/model3d" xmlns:o="urn:schemas-microsoft-com:office:office" xmlns:oel="http://schemas.microsoft.com/office/2019/extlst" xmlns:r="http://schemas.openxmlformats.org/officeDocument/2006/relationships" xmlns:m="http://schemas.openxmlformats.org/officeDocument/2006/math" xmlns:v="urn:schemas-microsoft-com:vml" xmlns:wp14="http://schemas.microsoft.com/office/word/2010/wordprocessingDrawing" xmlns:wp="http://schemas.openxmlformats.org/drawingml/2006/wordprocessingDrawing" xmlns:w10="urn:schemas-microsoft-com:office:word" xmlns:w="http://schemas.openxmlformats.org/wordprocessingml/2006/main" xmlns:w14="http://schemas.microsoft.com/office/word/2010/wordml" xmlns:w15="http://schemas.microsoft.com/office/word/2012/wordml" xmlns:w16cex="http://schemas.microsoft.com/office/word/2018/wordml/cex" xmlns:w16cid="http://schemas.microsoft.com/office/word/2016/wordml/cid" xmlns:w16="http://schemas.microsoft.com/office/word/2018/wordml" xmlns:w16du="http://schemas.microsoft.com/office/word/2023/wordml/word16du" xmlns:w16sdtdh="http://schemas.microsoft.com/office/word/2020/wordml/sdtdatahash" xmlns:w16sdtfl="http://schemas.microsoft.com/office/word/2024/wordml/sdtformatlock" xmlns:w16se="http://schemas.microsoft.com/office/word/2015/wordml/symex" xmlns:wpg="http://schemas.microsoft.com/office/word/2010/wordprocessingGroup" xmlns:wpi="http://schemas.microsoft.com/office/word/2010/wordprocessingInk" xmlns:wne="http://schemas.microsoft.com/office/word/2006/wordml" xmlns:wps="http://schemas.microsoft.com/office/word/2010/wordprocessingShape" mc:Ignorable="w14 w15 w16se w16cid w16 w16cex w16sdtdh w16sdtfl w16du wp14">
   <w:abstractNum w:abstractNumId="0" w15:restartNumberingAfterBreak="0">
+    <w:nsid w:val="164338C6"/>
+    <w:multiLevelType w:val="hybridMultilevel"/>
+    <w:tmpl w:val="81726B5C"/>
+    <w:lvl w:ilvl="0" w:tplc="0809000F">
+      <w:start w:val="1"/>
+      <w:numFmt w:val="decimal"/>
+      <w:lvlText w:val="%1."/>
+      <w:lvlJc w:val="left"/>
+      <w:pPr>
+        <w:ind w:left="720" w:hanging="360"/>
+      </w:pPr>
+    </w:lvl>
+    <w:lvl w:ilvl="1" w:tplc="08090019" w:tentative="1">
+      <w:start w:val="1"/>
+      <w:numFmt w:val="lowerLetter"/>
+      <w:lvlText w:val="%2."/>
+      <w:lvlJc w:val="left"/>
+      <w:pPr>
+        <w:ind w:left="1440" w:hanging="360"/>
+      </w:pPr>
+    </w:lvl>
+    <w:lvl w:ilvl="2" w:tplc="0809001B" w:tentative="1">
+      <w:start w:val="1"/>
+      <w:numFmt w:val="lowerRoman"/>
+      <w:lvlText w:val="%3."/>
+      <w:lvlJc w:val="right"/>
+      <w:pPr>
+        <w:ind w:left="2160" w:hanging="180"/>
+      </w:pPr>
+    </w:lvl>
+    <w:lvl w:ilvl="3" w:tplc="0809000F" w:tentative="1">
+      <w:start w:val="1"/>
+      <w:numFmt w:val="decimal"/>
+      <w:lvlText w:val="%4."/>
+      <w:lvlJc w:val="left"/>
+      <w:pPr>
+        <w:ind w:left="2880" w:hanging="360"/>
+      </w:pPr>
+    </w:lvl>
+    <w:lvl w:ilvl="4" w:tplc="08090019" w:tentative="1">
+      <w:start w:val="1"/>
+      <w:numFmt w:val="lowerLetter"/>
+      <w:lvlText w:val="%5."/>
+      <w:lvlJc w:val="left"/>
+      <w:pPr>
+        <w:ind w:left="3600" w:hanging="360"/>
+      </w:pPr>
+    </w:lvl>
+    <w:lvl w:ilvl="5" w:tplc="0809001B" w:tentative="1">
+      <w:start w:val="1"/>
+      <w:numFmt w:val="lowerRoman"/>
+      <w:lvlText w:val="%6."/>
+      <w:lvlJc w:val="right"/>
+      <w:pPr>
+        <w:ind w:left="4320" w:hanging="180"/>
+      </w:pPr>
+    </w:lvl>
+    <w:lvl w:ilvl="6" w:tplc="0809000F" w:tentative="1">
+      <w:start w:val="1"/>
+      <w:numFmt w:val="decimal"/>
+      <w:lvlText w:val="%7."/>
+      <w:lvlJc w:val="left"/>
+      <w:pPr>
+        <w:ind w:left="5040" w:hanging="360"/>
+      </w:pPr>
+    </w:lvl>
+    <w:lvl w:ilvl="7" w:tplc="08090019" w:tentative="1">
+      <w:start w:val="1"/>
+      <w:numFmt w:val="lowerLetter"/>
+      <w:lvlText w:val="%8."/>
+      <w:lvlJc w:val="left"/>
+      <w:pPr>
+        <w:ind w:left="5760" w:hanging="360"/>
+      </w:pPr>
+    </w:lvl>
+    <w:lvl w:ilvl="8" w:tplc="0809001B" w:tentative="1">
+      <w:start w:val="1"/>
+      <w:numFmt w:val="lowerRoman"/>
+      <w:lvlText w:val="%9."/>
+      <w:lvlJc w:val="right"/>
+      <w:pPr>
+        <w:ind w:left="6480" w:hanging="180"/>
+      </w:pPr>
+    </w:lvl>
+  </w:abstractNum>
+  <w:abstractNum w:abstractNumId="1" w15:restartNumberingAfterBreak="0">
+    <w:nsid w:val="1B05351A"/>
+    <w:multiLevelType w:val="hybridMultilevel"/>
+    <w:tmpl w:val="EE32761C"/>
+    <w:lvl w:ilvl="0" w:tplc="0809000F">
+      <w:start w:val="1"/>
+      <w:numFmt w:val="decimal"/>
+      <w:lvlText w:val="%1."/>
+      <w:lvlJc w:val="left"/>
+      <w:pPr>
+        <w:ind w:left="720" w:hanging="360"/>
+      </w:pPr>
+    </w:lvl>
+    <w:lvl w:ilvl="1" w:tplc="08090019" w:tentative="1">
+      <w:start w:val="1"/>
+      <w:numFmt w:val="lowerLetter"/>
+      <w:lvlText w:val="%2."/>
+      <w:lvlJc w:val="left"/>
+      <w:pPr>
+        <w:ind w:left="1440" w:hanging="360"/>
+      </w:pPr>
+    </w:lvl>
+    <w:lvl w:ilvl="2" w:tplc="0809001B" w:tentative="1">
+      <w:start w:val="1"/>
+      <w:numFmt w:val="lowerRoman"/>
+      <w:lvlText w:val="%3."/>
+      <w:lvlJc w:val="right"/>
+      <w:pPr>
+        <w:ind w:left="2160" w:hanging="180"/>
+      </w:pPr>
+    </w:lvl>
+    <w:lvl w:ilvl="3" w:tplc="0809000F" w:tentative="1">
+      <w:start w:val="1"/>
+      <w:numFmt w:val="decimal"/>
+      <w:lvlText w:val="%4."/>
+      <w:lvlJc w:val="left"/>
+      <w:pPr>
+        <w:ind w:left="2880" w:hanging="360"/>
+      </w:pPr>
+    </w:lvl>
+    <w:lvl w:ilvl="4" w:tplc="08090019" w:tentative="1">
+      <w:start w:val="1"/>
+      <w:numFmt w:val="lowerLetter"/>
+      <w:lvlText w:val="%5."/>
+      <w:lvlJc w:val="left"/>
+      <w:pPr>
+        <w:ind w:left="3600" w:hanging="360"/>
+      </w:pPr>
+    </w:lvl>
+    <w:lvl w:ilvl="5" w:tplc="0809001B" w:tentative="1">
+      <w:start w:val="1"/>
+      <w:numFmt w:val="lowerRoman"/>
+      <w:lvlText w:val="%6."/>
+      <w:lvlJc w:val="right"/>
+      <w:pPr>
+        <w:ind w:left="4320" w:hanging="180"/>
+      </w:pPr>
+    </w:lvl>
+    <w:lvl w:ilvl="6" w:tplc="0809000F" w:tentative="1">
+      <w:start w:val="1"/>
+      <w:numFmt w:val="decimal"/>
+      <w:lvlText w:val="%7."/>
+      <w:lvlJc w:val="left"/>
+      <w:pPr>
+        <w:ind w:left="5040" w:hanging="360"/>
+      </w:pPr>
+    </w:lvl>
+    <w:lvl w:ilvl="7" w:tplc="08090019" w:tentative="1">
+      <w:start w:val="1"/>
+      <w:numFmt w:val="lowerLetter"/>
+      <w:lvlText w:val="%8."/>
+      <w:lvlJc w:val="left"/>
+      <w:pPr>
+        <w:ind w:left="5760" w:hanging="360"/>
+      </w:pPr>
+    </w:lvl>
+    <w:lvl w:ilvl="8" w:tplc="0809001B" w:tentative="1">
+      <w:start w:val="1"/>
+      <w:numFmt w:val="lowerRoman"/>
+      <w:lvlText w:val="%9."/>
+      <w:lvlJc w:val="right"/>
+      <w:pPr>
+        <w:ind w:left="6480" w:hanging="180"/>
+      </w:pPr>
+    </w:lvl>
+  </w:abstractNum>
+  <w:abstractNum w:abstractNumId="2" w15:restartNumberingAfterBreak="0">
+    <w:nsid w:val="2EDC64EC"/>
+    <w:multiLevelType w:val="hybridMultilevel"/>
+    <w:tmpl w:val="15B652D2"/>
+    <w:lvl w:ilvl="0" w:tplc="0809000F">
+      <w:start w:val="1"/>
+      <w:numFmt w:val="decimal"/>
+      <w:lvlText w:val="%1."/>
+      <w:lvlJc w:val="left"/>
+      <w:pPr>
+        <w:ind w:left="720" w:hanging="360"/>
+      </w:pPr>
+    </w:lvl>
+    <w:lvl w:ilvl="1" w:tplc="08090019" w:tentative="1">
+      <w:start w:val="1"/>
+      <w:numFmt w:val="lowerLetter"/>
+      <w:lvlText w:val="%2."/>
+      <w:lvlJc w:val="left"/>
+      <w:pPr>
+        <w:ind w:left="1440" w:hanging="360"/>
+      </w:pPr>
+    </w:lvl>
+    <w:lvl w:ilvl="2" w:tplc="0809001B" w:tentative="1">
+      <w:start w:val="1"/>
+      <w:numFmt w:val="lowerRoman"/>
+      <w:lvlText w:val="%3."/>
+      <w:lvlJc w:val="right"/>
+      <w:pPr>
+        <w:ind w:left="2160" w:hanging="180"/>
+      </w:pPr>
+    </w:lvl>
+    <w:lvl w:ilvl="3" w:tplc="0809000F" w:tentative="1">
+      <w:start w:val="1"/>
+      <w:numFmt w:val="decimal"/>
+      <w:lvlText w:val="%4."/>
+      <w:lvlJc w:val="left"/>
+      <w:pPr>
+        <w:ind w:left="2880" w:hanging="360"/>
+      </w:pPr>
+    </w:lvl>
+    <w:lvl w:ilvl="4" w:tplc="08090019" w:tentative="1">
+      <w:start w:val="1"/>
+      <w:numFmt w:val="lowerLetter"/>
+      <w:lvlText w:val="%5."/>
+      <w:lvlJc w:val="left"/>
+      <w:pPr>
+        <w:ind w:left="3600" w:hanging="360"/>
+      </w:pPr>
+    </w:lvl>
+    <w:lvl w:ilvl="5" w:tplc="0809001B" w:tentative="1">
+      <w:start w:val="1"/>
+      <w:numFmt w:val="lowerRoman"/>
+      <w:lvlText w:val="%6."/>
+      <w:lvlJc w:val="right"/>
+      <w:pPr>
+        <w:ind w:left="4320" w:hanging="180"/>
+      </w:pPr>
+    </w:lvl>
+    <w:lvl w:ilvl="6" w:tplc="0809000F" w:tentative="1">
+      <w:start w:val="1"/>
+      <w:numFmt w:val="decimal"/>
+      <w:lvlText w:val="%7."/>
+      <w:lvlJc w:val="left"/>
+      <w:pPr>
+        <w:ind w:left="5040" w:hanging="360"/>
+      </w:pPr>
+    </w:lvl>
+    <w:lvl w:ilvl="7" w:tplc="08090019" w:tentative="1">
+      <w:start w:val="1"/>
+      <w:numFmt w:val="lowerLetter"/>
+      <w:lvlText w:val="%8."/>
+      <w:lvlJc w:val="left"/>
+      <w:pPr>
+        <w:ind w:left="5760" w:hanging="360"/>
+      </w:pPr>
+    </w:lvl>
+    <w:lvl w:ilvl="8" w:tplc="0809001B" w:tentative="1">
+      <w:start w:val="1"/>
+      <w:numFmt w:val="lowerRoman"/>
+      <w:lvlText w:val="%9."/>
+      <w:lvlJc w:val="right"/>
+      <w:pPr>
+        <w:ind w:left="6480" w:hanging="180"/>
+      </w:pPr>
+    </w:lvl>
+  </w:abstractNum>
+  <w:abstractNum w:abstractNumId="3" w15:restartNumberingAfterBreak="0">
     <w:nsid w:val="399412EC"/>
     <w:multiLevelType w:val="hybridMultilevel"/>
     <w:tmpl w:val="3B9E9344"/>
@@ -2171,7 +3359,129 @@
       </w:rPr>
     </w:lvl>
   </w:abstractNum>
-  <w:abstractNum w:abstractNumId="1" w15:restartNumberingAfterBreak="0">
+  <w:abstractNum w:abstractNumId="4" w15:restartNumberingAfterBreak="0">
+    <w:nsid w:val="3CD44B42"/>
+    <w:multiLevelType w:val="multilevel"/>
+    <w:tmpl w:val="AE186E94"/>
+    <w:lvl w:ilvl="0">
+      <w:start w:val="1"/>
+      <w:numFmt w:val="decimal"/>
+      <w:suff w:val="space"/>
+      <w:lvlText w:val="%1."/>
+      <w:lvlJc w:val="left"/>
+      <w:pPr>
+        <w:ind w:left="0" w:firstLine="0"/>
+      </w:pPr>
+      <w:rPr>
+        <w:rFonts w:hint="default"/>
+      </w:rPr>
+    </w:lvl>
+    <w:lvl w:ilvl="1">
+      <w:start w:val="1"/>
+      <w:numFmt w:val="decimal"/>
+      <w:isLgl/>
+      <w:lvlText w:val="%1.%2"/>
+      <w:lvlJc w:val="left"/>
+      <w:pPr>
+        <w:ind w:left="480" w:hanging="480"/>
+      </w:pPr>
+      <w:rPr>
+        <w:rFonts w:hint="default"/>
+      </w:rPr>
+    </w:lvl>
+    <w:lvl w:ilvl="2">
+      <w:start w:val="1"/>
+      <w:numFmt w:val="decimal"/>
+      <w:isLgl/>
+      <w:lvlText w:val="%1.%2.%3"/>
+      <w:lvlJc w:val="left"/>
+      <w:pPr>
+        <w:ind w:left="720" w:hanging="720"/>
+      </w:pPr>
+      <w:rPr>
+        <w:rFonts w:hint="default"/>
+      </w:rPr>
+    </w:lvl>
+    <w:lvl w:ilvl="3">
+      <w:start w:val="1"/>
+      <w:numFmt w:val="decimal"/>
+      <w:isLgl/>
+      <w:lvlText w:val="%1.%2.%3.%4"/>
+      <w:lvlJc w:val="left"/>
+      <w:pPr>
+        <w:ind w:left="720" w:hanging="720"/>
+      </w:pPr>
+      <w:rPr>
+        <w:rFonts w:hint="default"/>
+      </w:rPr>
+    </w:lvl>
+    <w:lvl w:ilvl="4">
+      <w:start w:val="1"/>
+      <w:numFmt w:val="decimal"/>
+      <w:isLgl/>
+      <w:lvlText w:val="%1.%2.%3.%4.%5"/>
+      <w:lvlJc w:val="left"/>
+      <w:pPr>
+        <w:ind w:left="1080" w:hanging="1080"/>
+      </w:pPr>
+      <w:rPr>
+        <w:rFonts w:hint="default"/>
+      </w:rPr>
+    </w:lvl>
+    <w:lvl w:ilvl="5">
+      <w:start w:val="1"/>
+      <w:numFmt w:val="decimal"/>
+      <w:isLgl/>
+      <w:lvlText w:val="%1.%2.%3.%4.%5.%6"/>
+      <w:lvlJc w:val="left"/>
+      <w:pPr>
+        <w:ind w:left="1080" w:hanging="1080"/>
+      </w:pPr>
+      <w:rPr>
+        <w:rFonts w:hint="default"/>
+      </w:rPr>
+    </w:lvl>
+    <w:lvl w:ilvl="6">
+      <w:start w:val="1"/>
+      <w:numFmt w:val="decimal"/>
+      <w:isLgl/>
+      <w:lvlText w:val="%1.%2.%3.%4.%5.%6.%7"/>
+      <w:lvlJc w:val="left"/>
+      <w:pPr>
+        <w:ind w:left="1440" w:hanging="1440"/>
+      </w:pPr>
+      <w:rPr>
+        <w:rFonts w:hint="default"/>
+      </w:rPr>
+    </w:lvl>
+    <w:lvl w:ilvl="7">
+      <w:start w:val="1"/>
+      <w:numFmt w:val="decimal"/>
+      <w:isLgl/>
+      <w:lvlText w:val="%1.%2.%3.%4.%5.%6.%7.%8"/>
+      <w:lvlJc w:val="left"/>
+      <w:pPr>
+        <w:ind w:left="1440" w:hanging="1440"/>
+      </w:pPr>
+      <w:rPr>
+        <w:rFonts w:hint="default"/>
+      </w:rPr>
+    </w:lvl>
+    <w:lvl w:ilvl="8">
+      <w:start w:val="1"/>
+      <w:numFmt w:val="decimal"/>
+      <w:isLgl/>
+      <w:lvlText w:val="%1.%2.%3.%4.%5.%6.%7.%8.%9"/>
+      <w:lvlJc w:val="left"/>
+      <w:pPr>
+        <w:ind w:left="1800" w:hanging="1800"/>
+      </w:pPr>
+      <w:rPr>
+        <w:rFonts w:hint="default"/>
+      </w:rPr>
+    </w:lvl>
+  </w:abstractNum>
+  <w:abstractNum w:abstractNumId="5" w15:restartNumberingAfterBreak="0">
     <w:nsid w:val="47C4777D"/>
     <w:multiLevelType w:val="multilevel"/>
     <w:tmpl w:val="AE186E94"/>
@@ -2293,7 +3603,7 @@
       </w:rPr>
     </w:lvl>
   </w:abstractNum>
-  <w:abstractNum w:abstractNumId="2" w15:restartNumberingAfterBreak="0">
+  <w:abstractNum w:abstractNumId="6" w15:restartNumberingAfterBreak="0">
     <w:nsid w:val="55526158"/>
     <w:multiLevelType w:val="multilevel"/>
     <w:tmpl w:val="AE186E94"/>
@@ -2415,7 +3725,301 @@
       </w:rPr>
     </w:lvl>
   </w:abstractNum>
-  <w:abstractNum w:abstractNumId="3" w15:restartNumberingAfterBreak="0">
+  <w:abstractNum w:abstractNumId="7" w15:restartNumberingAfterBreak="0">
+    <w:nsid w:val="6B916F64"/>
+    <w:multiLevelType w:val="hybridMultilevel"/>
+    <w:tmpl w:val="51C21994"/>
+    <w:lvl w:ilvl="0" w:tplc="0809000F">
+      <w:start w:val="1"/>
+      <w:numFmt w:val="decimal"/>
+      <w:lvlText w:val="%1."/>
+      <w:lvlJc w:val="left"/>
+      <w:pPr>
+        <w:ind w:left="720" w:hanging="360"/>
+      </w:pPr>
+    </w:lvl>
+    <w:lvl w:ilvl="1" w:tplc="08090019" w:tentative="1">
+      <w:start w:val="1"/>
+      <w:numFmt w:val="lowerLetter"/>
+      <w:lvlText w:val="%2."/>
+      <w:lvlJc w:val="left"/>
+      <w:pPr>
+        <w:ind w:left="1440" w:hanging="360"/>
+      </w:pPr>
+    </w:lvl>
+    <w:lvl w:ilvl="2" w:tplc="0809001B" w:tentative="1">
+      <w:start w:val="1"/>
+      <w:numFmt w:val="lowerRoman"/>
+      <w:lvlText w:val="%3."/>
+      <w:lvlJc w:val="right"/>
+      <w:pPr>
+        <w:ind w:left="2160" w:hanging="180"/>
+      </w:pPr>
+    </w:lvl>
+    <w:lvl w:ilvl="3" w:tplc="0809000F" w:tentative="1">
+      <w:start w:val="1"/>
+      <w:numFmt w:val="decimal"/>
+      <w:lvlText w:val="%4."/>
+      <w:lvlJc w:val="left"/>
+      <w:pPr>
+        <w:ind w:left="2880" w:hanging="360"/>
+      </w:pPr>
+    </w:lvl>
+    <w:lvl w:ilvl="4" w:tplc="08090019" w:tentative="1">
+      <w:start w:val="1"/>
+      <w:numFmt w:val="lowerLetter"/>
+      <w:lvlText w:val="%5."/>
+      <w:lvlJc w:val="left"/>
+      <w:pPr>
+        <w:ind w:left="3600" w:hanging="360"/>
+      </w:pPr>
+    </w:lvl>
+    <w:lvl w:ilvl="5" w:tplc="0809001B" w:tentative="1">
+      <w:start w:val="1"/>
+      <w:numFmt w:val="lowerRoman"/>
+      <w:lvlText w:val="%6."/>
+      <w:lvlJc w:val="right"/>
+      <w:pPr>
+        <w:ind w:left="4320" w:hanging="180"/>
+      </w:pPr>
+    </w:lvl>
+    <w:lvl w:ilvl="6" w:tplc="0809000F" w:tentative="1">
+      <w:start w:val="1"/>
+      <w:numFmt w:val="decimal"/>
+      <w:lvlText w:val="%7."/>
+      <w:lvlJc w:val="left"/>
+      <w:pPr>
+        <w:ind w:left="5040" w:hanging="360"/>
+      </w:pPr>
+    </w:lvl>
+    <w:lvl w:ilvl="7" w:tplc="08090019" w:tentative="1">
+      <w:start w:val="1"/>
+      <w:numFmt w:val="lowerLetter"/>
+      <w:lvlText w:val="%8."/>
+      <w:lvlJc w:val="left"/>
+      <w:pPr>
+        <w:ind w:left="5760" w:hanging="360"/>
+      </w:pPr>
+    </w:lvl>
+    <w:lvl w:ilvl="8" w:tplc="0809001B" w:tentative="1">
+      <w:start w:val="1"/>
+      <w:numFmt w:val="lowerRoman"/>
+      <w:lvlText w:val="%9."/>
+      <w:lvlJc w:val="right"/>
+      <w:pPr>
+        <w:ind w:left="6480" w:hanging="180"/>
+      </w:pPr>
+    </w:lvl>
+  </w:abstractNum>
+  <w:abstractNum w:abstractNumId="8" w15:restartNumberingAfterBreak="0">
+    <w:nsid w:val="71B219C7"/>
+    <w:multiLevelType w:val="hybridMultilevel"/>
+    <w:tmpl w:val="34309DD4"/>
+    <w:lvl w:ilvl="0" w:tplc="0809000F">
+      <w:start w:val="1"/>
+      <w:numFmt w:val="decimal"/>
+      <w:lvlText w:val="%1."/>
+      <w:lvlJc w:val="left"/>
+      <w:pPr>
+        <w:ind w:left="720" w:hanging="360"/>
+      </w:pPr>
+    </w:lvl>
+    <w:lvl w:ilvl="1" w:tplc="08090019" w:tentative="1">
+      <w:start w:val="1"/>
+      <w:numFmt w:val="lowerLetter"/>
+      <w:lvlText w:val="%2."/>
+      <w:lvlJc w:val="left"/>
+      <w:pPr>
+        <w:ind w:left="1440" w:hanging="360"/>
+      </w:pPr>
+    </w:lvl>
+    <w:lvl w:ilvl="2" w:tplc="0809001B" w:tentative="1">
+      <w:start w:val="1"/>
+      <w:numFmt w:val="lowerRoman"/>
+      <w:lvlText w:val="%3."/>
+      <w:lvlJc w:val="right"/>
+      <w:pPr>
+        <w:ind w:left="2160" w:hanging="180"/>
+      </w:pPr>
+    </w:lvl>
+    <w:lvl w:ilvl="3" w:tplc="0809000F" w:tentative="1">
+      <w:start w:val="1"/>
+      <w:numFmt w:val="decimal"/>
+      <w:lvlText w:val="%4."/>
+      <w:lvlJc w:val="left"/>
+      <w:pPr>
+        <w:ind w:left="2880" w:hanging="360"/>
+      </w:pPr>
+    </w:lvl>
+    <w:lvl w:ilvl="4" w:tplc="08090019" w:tentative="1">
+      <w:start w:val="1"/>
+      <w:numFmt w:val="lowerLetter"/>
+      <w:lvlText w:val="%5."/>
+      <w:lvlJc w:val="left"/>
+      <w:pPr>
+        <w:ind w:left="3600" w:hanging="360"/>
+      </w:pPr>
+    </w:lvl>
+    <w:lvl w:ilvl="5" w:tplc="0809001B" w:tentative="1">
+      <w:start w:val="1"/>
+      <w:numFmt w:val="lowerRoman"/>
+      <w:lvlText w:val="%6."/>
+      <w:lvlJc w:val="right"/>
+      <w:pPr>
+        <w:ind w:left="4320" w:hanging="180"/>
+      </w:pPr>
+    </w:lvl>
+    <w:lvl w:ilvl="6" w:tplc="0809000F" w:tentative="1">
+      <w:start w:val="1"/>
+      <w:numFmt w:val="decimal"/>
+      <w:lvlText w:val="%7."/>
+      <w:lvlJc w:val="left"/>
+      <w:pPr>
+        <w:ind w:left="5040" w:hanging="360"/>
+      </w:pPr>
+    </w:lvl>
+    <w:lvl w:ilvl="7" w:tplc="08090019" w:tentative="1">
+      <w:start w:val="1"/>
+      <w:numFmt w:val="lowerLetter"/>
+      <w:lvlText w:val="%8."/>
+      <w:lvlJc w:val="left"/>
+      <w:pPr>
+        <w:ind w:left="5760" w:hanging="360"/>
+      </w:pPr>
+    </w:lvl>
+    <w:lvl w:ilvl="8" w:tplc="0809001B" w:tentative="1">
+      <w:start w:val="1"/>
+      <w:numFmt w:val="lowerRoman"/>
+      <w:lvlText w:val="%9."/>
+      <w:lvlJc w:val="right"/>
+      <w:pPr>
+        <w:ind w:left="6480" w:hanging="180"/>
+      </w:pPr>
+    </w:lvl>
+  </w:abstractNum>
+  <w:abstractNum w:abstractNumId="9" w15:restartNumberingAfterBreak="0">
+    <w:nsid w:val="7B652E94"/>
+    <w:multiLevelType w:val="multilevel"/>
+    <w:tmpl w:val="AE186E94"/>
+    <w:lvl w:ilvl="0">
+      <w:start w:val="1"/>
+      <w:numFmt w:val="decimal"/>
+      <w:suff w:val="space"/>
+      <w:lvlText w:val="%1."/>
+      <w:lvlJc w:val="left"/>
+      <w:pPr>
+        <w:ind w:left="0" w:firstLine="0"/>
+      </w:pPr>
+      <w:rPr>
+        <w:rFonts w:hint="default"/>
+      </w:rPr>
+    </w:lvl>
+    <w:lvl w:ilvl="1">
+      <w:start w:val="1"/>
+      <w:numFmt w:val="decimal"/>
+      <w:isLgl/>
+      <w:lvlText w:val="%1.%2"/>
+      <w:lvlJc w:val="left"/>
+      <w:pPr>
+        <w:ind w:left="480" w:hanging="480"/>
+      </w:pPr>
+      <w:rPr>
+        <w:rFonts w:hint="default"/>
+      </w:rPr>
+    </w:lvl>
+    <w:lvl w:ilvl="2">
+      <w:start w:val="1"/>
+      <w:numFmt w:val="decimal"/>
+      <w:isLgl/>
+      <w:lvlText w:val="%1.%2.%3"/>
+      <w:lvlJc w:val="left"/>
+      <w:pPr>
+        <w:ind w:left="720" w:hanging="720"/>
+      </w:pPr>
+      <w:rPr>
+        <w:rFonts w:hint="default"/>
+      </w:rPr>
+    </w:lvl>
+    <w:lvl w:ilvl="3">
+      <w:start w:val="1"/>
+      <w:numFmt w:val="decimal"/>
+      <w:isLgl/>
+      <w:lvlText w:val="%1.%2.%3.%4"/>
+      <w:lvlJc w:val="left"/>
+      <w:pPr>
+        <w:ind w:left="720" w:hanging="720"/>
+      </w:pPr>
+      <w:rPr>
+        <w:rFonts w:hint="default"/>
+      </w:rPr>
+    </w:lvl>
+    <w:lvl w:ilvl="4">
+      <w:start w:val="1"/>
+      <w:numFmt w:val="decimal"/>
+      <w:isLgl/>
+      <w:lvlText w:val="%1.%2.%3.%4.%5"/>
+      <w:lvlJc w:val="left"/>
+      <w:pPr>
+        <w:ind w:left="1080" w:hanging="1080"/>
+      </w:pPr>
+      <w:rPr>
+        <w:rFonts w:hint="default"/>
+      </w:rPr>
+    </w:lvl>
+    <w:lvl w:ilvl="5">
+      <w:start w:val="1"/>
+      <w:numFmt w:val="decimal"/>
+      <w:isLgl/>
+      <w:lvlText w:val="%1.%2.%3.%4.%5.%6"/>
+      <w:lvlJc w:val="left"/>
+      <w:pPr>
+        <w:ind w:left="1080" w:hanging="1080"/>
+      </w:pPr>
+      <w:rPr>
+        <w:rFonts w:hint="default"/>
+      </w:rPr>
+    </w:lvl>
+    <w:lvl w:ilvl="6">
+      <w:start w:val="1"/>
+      <w:numFmt w:val="decimal"/>
+      <w:isLgl/>
+      <w:lvlText w:val="%1.%2.%3.%4.%5.%6.%7"/>
+      <w:lvlJc w:val="left"/>
+      <w:pPr>
+        <w:ind w:left="1440" w:hanging="1440"/>
+      </w:pPr>
+      <w:rPr>
+        <w:rFonts w:hint="default"/>
+      </w:rPr>
+    </w:lvl>
+    <w:lvl w:ilvl="7">
+      <w:start w:val="1"/>
+      <w:numFmt w:val="decimal"/>
+      <w:isLgl/>
+      <w:lvlText w:val="%1.%2.%3.%4.%5.%6.%7.%8"/>
+      <w:lvlJc w:val="left"/>
+      <w:pPr>
+        <w:ind w:left="1440" w:hanging="1440"/>
+      </w:pPr>
+      <w:rPr>
+        <w:rFonts w:hint="default"/>
+      </w:rPr>
+    </w:lvl>
+    <w:lvl w:ilvl="8">
+      <w:start w:val="1"/>
+      <w:numFmt w:val="decimal"/>
+      <w:isLgl/>
+      <w:lvlText w:val="%1.%2.%3.%4.%5.%6.%7.%8.%9"/>
+      <w:lvlJc w:val="left"/>
+      <w:pPr>
+        <w:ind w:left="1800" w:hanging="1800"/>
+      </w:pPr>
+      <w:rPr>
+        <w:rFonts w:hint="default"/>
+      </w:rPr>
+    </w:lvl>
+  </w:abstractNum>
+  <w:abstractNum w:abstractNumId="10" w15:restartNumberingAfterBreak="0">
     <w:nsid w:val="7F5F4072"/>
     <w:multiLevelType w:val="hybridMultilevel"/>
     <w:tmpl w:val="4596FE64"/>
@@ -2502,16 +4106,37 @@
     </w:lvl>
   </w:abstractNum>
   <w:num w:numId="1" w16cid:durableId="452214885">
+    <w:abstractNumId w:val="5"/>
+  </w:num>
+  <w:num w:numId="2" w16cid:durableId="167529026">
+    <w:abstractNumId w:val="10"/>
+  </w:num>
+  <w:num w:numId="3" w16cid:durableId="802382612">
+    <w:abstractNumId w:val="3"/>
+  </w:num>
+  <w:num w:numId="4" w16cid:durableId="1165440168">
+    <w:abstractNumId w:val="6"/>
+  </w:num>
+  <w:num w:numId="5" w16cid:durableId="1030649414">
     <w:abstractNumId w:val="1"/>
   </w:num>
-  <w:num w:numId="2" w16cid:durableId="167529026">
-    <w:abstractNumId w:val="3"/>
+  <w:num w:numId="6" w16cid:durableId="1554728013">
+    <w:abstractNumId w:val="8"/>
   </w:num>
-  <w:num w:numId="3" w16cid:durableId="802382612">
+  <w:num w:numId="7" w16cid:durableId="45880043">
+    <w:abstractNumId w:val="7"/>
+  </w:num>
+  <w:num w:numId="8" w16cid:durableId="277685473">
     <w:abstractNumId w:val="0"/>
   </w:num>
-  <w:num w:numId="4" w16cid:durableId="1165440168">
+  <w:num w:numId="9" w16cid:durableId="1390303812">
     <w:abstractNumId w:val="2"/>
+  </w:num>
+  <w:num w:numId="10" w16cid:durableId="30231239">
+    <w:abstractNumId w:val="9"/>
+  </w:num>
+  <w:num w:numId="11" w16cid:durableId="706877499">
+    <w:abstractNumId w:val="4"/>
   </w:num>
 </w:numbering>
 </file>

</xml_diff>

<commit_message>
Ordered references correctly in Research Document
</commit_message>
<xml_diff>
--- a/Documents/SCARAB Research Document.docx
+++ b/Documents/SCARAB Research Document.docx
@@ -3038,12 +3038,6 @@
       </w:sdtContent>
     </w:sdt>
     <w:p>
-      <w:r>
-        <w:lastRenderedPageBreak/>
-        <w:br w:type="page"/>
-      </w:r>
-    </w:p>
-    <w:p>
       <w:pPr>
         <w:pStyle w:val="Heading1"/>
         <w:numPr>
@@ -3419,13 +3413,8 @@
             <w:pPr>
               <w:cnfStyle w:val="000000000000" w:firstRow="0" w:lastRow="0" w:firstColumn="0" w:lastColumn="0" w:oddVBand="0" w:evenVBand="0" w:oddHBand="0" w:evenHBand="0" w:firstRowFirstColumn="0" w:firstRowLastColumn="0" w:lastRowFirstColumn="0" w:lastRowLastColumn="0"/>
             </w:pPr>
-            <w:proofErr w:type="spellStart"/>
-            <w:r>
-              <w:t>QSerialPort</w:t>
-            </w:r>
-            <w:proofErr w:type="spellEnd"/>
-            <w:r>
-              <w:t xml:space="preserve"> library</w:t>
+            <w:r>
+              <w:t>QSerialPort library</w:t>
             </w:r>
           </w:p>
         </w:tc>
@@ -3505,13 +3494,8 @@
             <w:pPr>
               <w:cnfStyle w:val="000000100000" w:firstRow="0" w:lastRow="0" w:firstColumn="0" w:lastColumn="0" w:oddVBand="0" w:evenVBand="0" w:oddHBand="1" w:evenHBand="0" w:firstRowFirstColumn="0" w:firstRowLastColumn="0" w:lastRowFirstColumn="0" w:lastRowLastColumn="0"/>
             </w:pPr>
-            <w:proofErr w:type="spellStart"/>
-            <w:r>
-              <w:t>PyQt</w:t>
-            </w:r>
-            <w:proofErr w:type="spellEnd"/>
-            <w:r>
-              <w:t xml:space="preserve"> / PySide</w:t>
+            <w:r>
+              <w:t>PyQt / PySide</w:t>
             </w:r>
           </w:p>
         </w:tc>
@@ -3675,7 +3659,19 @@
         <w:rPr>
           <w:lang w:val="en-IE"/>
         </w:rPr>
-        <w:t>The pyserial library, as the name suggests, is a library for Python which encapsulates the access for the serial port. Authored by Chris Liechti, pyserial has over 60 contributors, and 98k users on GitHub [25].</w:t>
+        <w:t xml:space="preserve">The pyserial library, as the name suggests, is a library for Python which encapsulates the access for the serial port. Authored by Chris Liechti, pyserial has over 60 contributors, and 98k users on GitHub </w:t>
+      </w:r>
+      <w:r>
+        <w:rPr>
+          <w:lang w:val="en-IE"/>
+        </w:rPr>
+        <w:t>[1]</w:t>
+      </w:r>
+      <w:r>
+        <w:rPr>
+          <w:lang w:val="en-IE"/>
+        </w:rPr>
+        <w:t>.</w:t>
       </w:r>
       <w:r>
         <w:rPr>
@@ -3708,7 +3704,19 @@
         <w:rPr>
           <w:lang w:val="en-IE"/>
         </w:rPr>
-        <w:t>PySide, developed by the Qt Company itself, is a Python binding of the GUI toolkit “Qt”. Qt is cross-platform, and applications built with PySide will run on any platform that supports both Qt and Python. This includes Windows, OS X, Linux, and even iOS and Android [26].</w:t>
+        <w:t xml:space="preserve">PySide, developed by the Qt Company itself, is a Python binding of the GUI toolkit “Qt”. Qt is cross-platform, and applications built with PySide will run on any platform that supports both Qt and Python. This includes Windows, OS X, Linux, and even iOS and Android </w:t>
+      </w:r>
+      <w:r>
+        <w:rPr>
+          <w:lang w:val="en-IE"/>
+        </w:rPr>
+        <w:t>[2]</w:t>
+      </w:r>
+      <w:r>
+        <w:rPr>
+          <w:lang w:val="en-IE"/>
+        </w:rPr>
+        <w:t>.</w:t>
       </w:r>
     </w:p>
     <w:p>
@@ -3753,10 +3761,10 @@
         <w:t xml:space="preserve"> The purpose of a microcontroller is to manage a specific set of tasks within an embedded system, without the need for a complex operating </w:t>
       </w:r>
       <w:r>
-        <w:t>system [</w:t>
-      </w:r>
-      <w:r>
-        <w:t>1]</w:t>
+        <w:t xml:space="preserve">system </w:t>
+      </w:r>
+      <w:r>
+        <w:t>[3]</w:t>
       </w:r>
       <w:r>
         <w:t>.</w:t>
@@ -3796,7 +3804,19 @@
         <w:rPr>
           <w:lang w:val="en-IE"/>
         </w:rPr>
-        <w:t xml:space="preserve"> Several families of boards exist, such as Nano, MKR, UNO, Classic, and Mega, sporting over 30 different boards between them [2]. Given the sheer number of boards, and all their different configurations</w:t>
+        <w:t xml:space="preserve"> Several families of boards exist, such as Nano, MKR, UNO, Classic, and Mega, sporting over 30 different boards between them </w:t>
+      </w:r>
+      <w:r>
+        <w:rPr>
+          <w:lang w:val="en-IE"/>
+        </w:rPr>
+        <w:t>[4]</w:t>
+      </w:r>
+      <w:r>
+        <w:rPr>
+          <w:lang w:val="en-IE"/>
+        </w:rPr>
+        <w:t>. Given the sheer number of boards, and all their different configurations</w:t>
       </w:r>
       <w:r>
         <w:rPr>
@@ -3900,34 +3920,48 @@
           <w:szCs w:val="16"/>
           <w:lang w:val="en-IE"/>
         </w:rPr>
-        <w:t>(Fig 3.1.2.1 – Arduino Mega 2560 [4])</w:t>
-      </w:r>
-    </w:p>
-    <w:p>
-      <w:pPr>
-        <w:rPr>
-          <w:lang w:val="en-IE"/>
-        </w:rPr>
-      </w:pPr>
-      <w:r>
-        <w:rPr>
-          <w:lang w:val="en-IE"/>
-        </w:rPr>
-        <w:t xml:space="preserve">Based on the ATmega2560 microcontroller, the Arduino Mega 2560 Rev3 contains everything needed to support the ATMega2560, including 54 digital I/O pins, 16 </w:t>
-      </w:r>
-      <w:proofErr w:type="spellStart"/>
-      <w:r>
-        <w:rPr>
-          <w:lang w:val="en-IE"/>
-        </w:rPr>
-        <w:t>analog</w:t>
-      </w:r>
-      <w:proofErr w:type="spellEnd"/>
-      <w:r>
-        <w:rPr>
-          <w:lang w:val="en-IE"/>
-        </w:rPr>
-        <w:t xml:space="preserve"> inputs, 4 hardware serial ports, a 16MHz crystal oscillator, USB connection, and a power jack [3].</w:t>
+        <w:t xml:space="preserve">(Fig 3.1.2.1 – Arduino Mega 2560 </w:t>
+      </w:r>
+      <w:r>
+        <w:rPr>
+          <w:sz w:val="16"/>
+          <w:szCs w:val="16"/>
+          <w:lang w:val="en-IE"/>
+        </w:rPr>
+        <w:t>[5]</w:t>
+      </w:r>
+      <w:r>
+        <w:rPr>
+          <w:sz w:val="16"/>
+          <w:szCs w:val="16"/>
+          <w:lang w:val="en-IE"/>
+        </w:rPr>
+        <w:t>)</w:t>
+      </w:r>
+    </w:p>
+    <w:p>
+      <w:pPr>
+        <w:rPr>
+          <w:lang w:val="en-IE"/>
+        </w:rPr>
+      </w:pPr>
+      <w:r>
+        <w:rPr>
+          <w:lang w:val="en-IE"/>
+        </w:rPr>
+        <w:t xml:space="preserve">Based on the ATmega2560 microcontroller, the Arduino Mega 2560 Rev3 contains everything needed to support the ATMega2560, including 54 digital I/O pins, 16 analog inputs, 4 hardware serial ports, a 16MHz crystal oscillator, USB connection, and a power jack </w:t>
+      </w:r>
+      <w:r>
+        <w:rPr>
+          <w:lang w:val="en-IE"/>
+        </w:rPr>
+        <w:t>[6]</w:t>
+      </w:r>
+      <w:r>
+        <w:rPr>
+          <w:lang w:val="en-IE"/>
+        </w:rPr>
+        <w:t>.</w:t>
       </w:r>
       <w:r>
         <w:rPr>
@@ -3969,35 +4003,25 @@
         <w:rPr>
           <w:lang w:val="en-IE"/>
         </w:rPr>
-        <w:t xml:space="preserve">For the Arduino, I see no point in using any language other than the default language used in the Arduino IDE. The Arduino Language is based on C++, with the addition of special methods and functions to interface with the board [13]. Given my experience in C++, and the native support by Arduino, there is no reason to switch to </w:t>
-      </w:r>
-      <w:proofErr w:type="spellStart"/>
-      <w:r>
-        <w:rPr>
-          <w:lang w:val="en-IE"/>
-        </w:rPr>
-        <w:t>MicroPython</w:t>
-      </w:r>
-      <w:proofErr w:type="spellEnd"/>
-      <w:r>
-        <w:rPr>
-          <w:lang w:val="en-IE"/>
-        </w:rPr>
-        <w:t xml:space="preserve"> or </w:t>
-      </w:r>
-      <w:proofErr w:type="spellStart"/>
-      <w:r>
-        <w:rPr>
-          <w:lang w:val="en-IE"/>
-        </w:rPr>
-        <w:t>TinyGo</w:t>
-      </w:r>
-      <w:proofErr w:type="spellEnd"/>
-      <w:r>
-        <w:rPr>
-          <w:lang w:val="en-IE"/>
-        </w:rPr>
-        <w:t>.</w:t>
+        <w:t xml:space="preserve">For the Arduino, I see no point in using any language other than the default language used in the Arduino IDE. The Arduino Language is based on C++, with the addition of special methods and functions to interface with the board </w:t>
+      </w:r>
+      <w:r>
+        <w:rPr>
+          <w:lang w:val="en-IE"/>
+        </w:rPr>
+        <w:t>[7]</w:t>
+      </w:r>
+      <w:r>
+        <w:rPr>
+          <w:lang w:val="en-IE"/>
+        </w:rPr>
+        <w:t>. Given my experience in C++, and the native support by Arduino, there is no reason to switch to MicroPython</w:t>
+      </w:r>
+      <w:r>
+        <w:rPr>
+          <w:lang w:val="en-IE"/>
+        </w:rPr>
+        <w:t xml:space="preserve"> or TinyGo.</w:t>
       </w:r>
     </w:p>
     <w:p>
@@ -4070,7 +4094,19 @@
         <w:rPr>
           <w:lang w:val="en-IE"/>
         </w:rPr>
-        <w:t xml:space="preserve"> in Japan as the Famicom, and later in Europe in 1986 [5], the NES </w:t>
+        <w:t xml:space="preserve"> in Japan as the Famicom, and later in Europe in 1986 </w:t>
+      </w:r>
+      <w:r>
+        <w:rPr>
+          <w:lang w:val="en-IE"/>
+        </w:rPr>
+        <w:t>[8]</w:t>
+      </w:r>
+      <w:r>
+        <w:rPr>
+          <w:lang w:val="en-IE"/>
+        </w:rPr>
+        <w:t xml:space="preserve">, the NES </w:t>
       </w:r>
       <w:r>
         <w:rPr>
@@ -4332,13 +4368,31 @@
         <w:rPr>
           <w:lang w:val="en-IE"/>
         </w:rPr>
-        <w:t xml:space="preserve"> These were part of a board revision known as NROM-256 [6]. The problem with reading later cartridges comes from the introduction of “Mapper Chips”. These chips allowed the NES to bypass its 16-bit address bus limit, by swapping the currently accessible ROM data on the cartridge, allowing for much bigger games</w:t>
-      </w:r>
-      <w:r>
-        <w:rPr>
-          <w:lang w:val="en-IE"/>
-        </w:rPr>
-        <w:t xml:space="preserve"> [7]</w:t>
+        <w:t xml:space="preserve"> These were part of a board revision known as NROM-256 </w:t>
+      </w:r>
+      <w:r>
+        <w:rPr>
+          <w:lang w:val="en-IE"/>
+        </w:rPr>
+        <w:t>[9]</w:t>
+      </w:r>
+      <w:r>
+        <w:rPr>
+          <w:lang w:val="en-IE"/>
+        </w:rPr>
+        <w:t>. The problem with reading later cartridges comes from the introduction of “Mapper Chips”. These chips allowed the NES to bypass its 16-bit address bus limit, by swapping the currently accessible ROM data on the cartridge, allowing for much bigger games</w:t>
+      </w:r>
+      <w:r>
+        <w:rPr>
+          <w:lang w:val="en-IE"/>
+        </w:rPr>
+        <w:t xml:space="preserve"> </w:t>
+      </w:r>
+      <w:r>
+        <w:rPr>
+          <w:lang w:val="en-IE"/>
+        </w:rPr>
+        <w:t>[10]</w:t>
       </w:r>
       <w:r>
         <w:rPr>
@@ -4489,7 +4543,23 @@
           <w:szCs w:val="16"/>
           <w:lang w:val="en-IE"/>
         </w:rPr>
-        <w:t>(Fig 3.3.1.3 NES cartridge pinout [8])</w:t>
+        <w:t xml:space="preserve">(Fig 3.3.1.3 NES cartridge pinout </w:t>
+      </w:r>
+      <w:r>
+        <w:rPr>
+          <w:sz w:val="16"/>
+          <w:szCs w:val="16"/>
+          <w:lang w:val="en-IE"/>
+        </w:rPr>
+        <w:t>[11]</w:t>
+      </w:r>
+      <w:r>
+        <w:rPr>
+          <w:sz w:val="16"/>
+          <w:szCs w:val="16"/>
+          <w:lang w:val="en-IE"/>
+        </w:rPr>
+        <w:t>)</w:t>
       </w:r>
     </w:p>
     <w:p>
@@ -4517,7 +4587,19 @@
         <w:rPr>
           <w:lang w:val="en-IE"/>
         </w:rPr>
-        <w:t>In 1990, Nintendo Japan released the Super Famicom, the 16-bit successor to the Famicom. This was later released in Europe in June 1992 as the SNES [5].</w:t>
+        <w:t xml:space="preserve">In 1990, Nintendo Japan released the Super Famicom, the 16-bit successor to the Famicom. This was later released in Europe in June 1992 as the SNES </w:t>
+      </w:r>
+      <w:r>
+        <w:rPr>
+          <w:lang w:val="en-IE"/>
+        </w:rPr>
+        <w:t>[8]</w:t>
+      </w:r>
+      <w:r>
+        <w:rPr>
+          <w:lang w:val="en-IE"/>
+        </w:rPr>
+        <w:t>.</w:t>
       </w:r>
     </w:p>
     <w:p>
@@ -4643,7 +4725,7 @@
           <w:szCs w:val="16"/>
           <w:lang w:val="en-IE"/>
         </w:rPr>
-        <w:t>(Fig. 3.3.</w:t>
+        <w:t>(Fig. 3.3.2.1 SNES Cartridges External View)</w:t>
       </w:r>
       <w:r>
         <w:rPr>
@@ -4651,7 +4733,7 @@
           <w:szCs w:val="16"/>
           <w:lang w:val="en-IE"/>
         </w:rPr>
-        <w:t>2</w:t>
+        <w:tab/>
       </w:r>
       <w:r>
         <w:rPr>
@@ -4659,7 +4741,7 @@
           <w:szCs w:val="16"/>
           <w:lang w:val="en-IE"/>
         </w:rPr>
-        <w:t xml:space="preserve">.1 </w:t>
+        <w:tab/>
       </w:r>
       <w:r>
         <w:rPr>
@@ -4667,104 +4749,8 @@
           <w:szCs w:val="16"/>
           <w:lang w:val="en-IE"/>
         </w:rPr>
-        <w:t>S</w:t>
-      </w:r>
-      <w:r>
-        <w:rPr>
-          <w:sz w:val="16"/>
-          <w:szCs w:val="16"/>
-          <w:lang w:val="en-IE"/>
-        </w:rPr>
-        <w:t>NES Cartridge</w:t>
-      </w:r>
-      <w:r>
-        <w:rPr>
-          <w:sz w:val="16"/>
-          <w:szCs w:val="16"/>
-          <w:lang w:val="en-IE"/>
-        </w:rPr>
-        <w:t>s</w:t>
-      </w:r>
-      <w:r>
-        <w:rPr>
-          <w:sz w:val="16"/>
-          <w:szCs w:val="16"/>
-          <w:lang w:val="en-IE"/>
-        </w:rPr>
-        <w:t xml:space="preserve"> External View)</w:t>
-      </w:r>
-      <w:r>
-        <w:rPr>
-          <w:sz w:val="16"/>
-          <w:szCs w:val="16"/>
-          <w:lang w:val="en-IE"/>
-        </w:rPr>
         <w:tab/>
-      </w:r>
-      <w:r>
-        <w:rPr>
-          <w:sz w:val="16"/>
-          <w:szCs w:val="16"/>
-          <w:lang w:val="en-IE"/>
-        </w:rPr>
-        <w:tab/>
-      </w:r>
-      <w:r>
-        <w:rPr>
-          <w:sz w:val="16"/>
-          <w:szCs w:val="16"/>
-          <w:lang w:val="en-IE"/>
-        </w:rPr>
-        <w:tab/>
-        <w:t>(Fig. 3.3.</w:t>
-      </w:r>
-      <w:r>
-        <w:rPr>
-          <w:sz w:val="16"/>
-          <w:szCs w:val="16"/>
-          <w:lang w:val="en-IE"/>
-        </w:rPr>
-        <w:t>2</w:t>
-      </w:r>
-      <w:r>
-        <w:rPr>
-          <w:sz w:val="16"/>
-          <w:szCs w:val="16"/>
-          <w:lang w:val="en-IE"/>
-        </w:rPr>
-        <w:t xml:space="preserve">.2 </w:t>
-      </w:r>
-      <w:r>
-        <w:rPr>
-          <w:sz w:val="16"/>
-          <w:szCs w:val="16"/>
-          <w:lang w:val="en-IE"/>
-        </w:rPr>
-        <w:t>S</w:t>
-      </w:r>
-      <w:r>
-        <w:rPr>
-          <w:sz w:val="16"/>
-          <w:szCs w:val="16"/>
-          <w:lang w:val="en-IE"/>
-        </w:rPr>
-        <w:t>NES Cartridge</w:t>
-      </w:r>
-      <w:r>
-        <w:rPr>
-          <w:sz w:val="16"/>
-          <w:szCs w:val="16"/>
-          <w:lang w:val="en-IE"/>
-        </w:rPr>
-        <w:t>s</w:t>
-      </w:r>
-      <w:r>
-        <w:rPr>
-          <w:sz w:val="16"/>
-          <w:szCs w:val="16"/>
-          <w:lang w:val="en-IE"/>
-        </w:rPr>
-        <w:t xml:space="preserve"> Internal View)</w:t>
+        <w:t>(Fig. 3.3.2.2 SNES Cartridges Internal View)</w:t>
       </w:r>
     </w:p>
     <w:p>
@@ -4783,21 +4769,7 @@
         <w:rPr>
           <w:lang w:val="en-IE"/>
         </w:rPr>
-        <w:t xml:space="preserve">straightforward to read from and interface with. The problems arise with some of the “Enhancement Chips” that were seen in later games. Some enhancement chips hold no effect on the reading of cartridges, such as the Super FX chip (seen in </w:t>
-      </w:r>
-      <w:proofErr w:type="spellStart"/>
-      <w:r>
-        <w:rPr>
-          <w:lang w:val="en-IE"/>
-        </w:rPr>
-        <w:t>Starwing</w:t>
-      </w:r>
-      <w:proofErr w:type="spellEnd"/>
-      <w:r>
-        <w:rPr>
-          <w:lang w:val="en-IE"/>
-        </w:rPr>
-        <w:t>, see MARIO CHIP-1 in Fig 3.3.2.2)</w:t>
+        <w:t>straightforward to read from and interface with. The problems arise with some of the “Enhancement Chips” that were seen in later games. Some enhancement chips hold no effect on the reading of cartridges, such as the Super FX chip (seen in Starwing, see MARIO CHIP-1 in Fig 3.3.2.2)</w:t>
       </w:r>
       <w:r>
         <w:rPr>
@@ -4822,7 +4794,19 @@
         <w:rPr>
           <w:lang w:val="en-IE"/>
         </w:rPr>
-        <w:t xml:space="preserve">: 4 times faster than the speed of the SNES CPU [14]. As seen in figure 3.3.2.3, it has pins which interface directly with ROM, and has pins for CIC data. This is where the problem lies. Some ROM data is locked behind the SA1 coprocessor, as it contains a Super MMC memory mapper chip. The SA1 begins in a sleeping state, to be woken by the SNES CPU, which will not happen if the CIC lockout chip and correct clock timing are not made available to the SA1. This can be overcome, as seen in how the Sanni </w:t>
+        <w:t xml:space="preserve">: 4 times faster than the speed of the SNES CPU </w:t>
+      </w:r>
+      <w:r>
+        <w:rPr>
+          <w:lang w:val="en-IE"/>
+        </w:rPr>
+        <w:t>[12]</w:t>
+      </w:r>
+      <w:r>
+        <w:rPr>
+          <w:lang w:val="en-IE"/>
+        </w:rPr>
+        <w:t xml:space="preserve">. As seen in figure 3.3.2.3, it has pins which interface directly with ROM, and has pins for CIC data. This is where the problem lies. Some ROM data is locked behind the SA1 coprocessor, as it contains a Super MMC memory mapper chip. The SA1 begins in a sleeping state, to be woken by the SNES CPU, which will not happen if the CIC lockout chip and correct clock timing are not made available to the SA1. This can be overcome, as seen in how the Sanni </w:t>
       </w:r>
       <w:r>
         <w:rPr>
@@ -4834,7 +4818,19 @@
         <w:rPr>
           <w:lang w:val="en-IE"/>
         </w:rPr>
-        <w:t xml:space="preserve"> Cartridge Reader works [15]. For the sake of this project, the SA1 bypass will be skipped. It may be implemented down the line.</w:t>
+        <w:t xml:space="preserve"> Cartridge Reader works </w:t>
+      </w:r>
+      <w:r>
+        <w:rPr>
+          <w:lang w:val="en-IE"/>
+        </w:rPr>
+        <w:t>[13]</w:t>
+      </w:r>
+      <w:r>
+        <w:rPr>
+          <w:lang w:val="en-IE"/>
+        </w:rPr>
+        <w:t>. For the sake of this project, the SA1 bypass will be skipped. It may be implemented down the line.</w:t>
       </w:r>
     </w:p>
     <w:p>
@@ -4846,6 +4842,7 @@
       </w:pPr>
       <w:r>
         <w:rPr>
+          <w:noProof/>
           <w:lang w:val="en-IE"/>
         </w:rPr>
         <w:lastRenderedPageBreak/>
@@ -4953,7 +4950,7 @@
           <w:szCs w:val="16"/>
           <w:lang w:val="en-IE"/>
         </w:rPr>
-        <w:t>(Fig. 3.3.2.3 SNES SA1 Chip Pinout [12]</w:t>
+        <w:t xml:space="preserve">(Fig. 3.3.2.3 SNES SA1 Chip Pinout </w:t>
       </w:r>
       <w:r>
         <w:rPr>
@@ -4961,7 +4958,7 @@
           <w:szCs w:val="16"/>
           <w:lang w:val="en-IE"/>
         </w:rPr>
-        <w:t>)</w:t>
+        <w:t>[14]</w:t>
       </w:r>
       <w:r>
         <w:rPr>
@@ -4969,7 +4966,7 @@
           <w:szCs w:val="16"/>
           <w:lang w:val="en-IE"/>
         </w:rPr>
-        <w:tab/>
+        <w:t>)</w:t>
       </w:r>
       <w:r>
         <w:rPr>
@@ -4986,7 +4983,6 @@
           <w:lang w:val="en-IE"/>
         </w:rPr>
         <w:tab/>
-        <w:t xml:space="preserve">(Fig 3.3.2.4 SNES </w:t>
       </w:r>
       <w:r>
         <w:rPr>
@@ -4994,7 +4990,8 @@
           <w:szCs w:val="16"/>
           <w:lang w:val="en-IE"/>
         </w:rPr>
-        <w:t>Connector</w:t>
+        <w:tab/>
+        <w:t xml:space="preserve">(Fig 3.3.2.4 SNES </w:t>
       </w:r>
       <w:r>
         <w:rPr>
@@ -5002,7 +4999,31 @@
           <w:szCs w:val="16"/>
           <w:lang w:val="en-IE"/>
         </w:rPr>
-        <w:t xml:space="preserve"> Pinout [16])</w:t>
+        <w:t>Connector</w:t>
+      </w:r>
+      <w:r>
+        <w:rPr>
+          <w:sz w:val="16"/>
+          <w:szCs w:val="16"/>
+          <w:lang w:val="en-IE"/>
+        </w:rPr>
+        <w:t xml:space="preserve"> Pinout </w:t>
+      </w:r>
+      <w:r>
+        <w:rPr>
+          <w:sz w:val="16"/>
+          <w:szCs w:val="16"/>
+          <w:lang w:val="en-IE"/>
+        </w:rPr>
+        <w:t>[15]</w:t>
+      </w:r>
+      <w:r>
+        <w:rPr>
+          <w:sz w:val="16"/>
+          <w:szCs w:val="16"/>
+          <w:lang w:val="en-IE"/>
+        </w:rPr>
+        <w:t>)</w:t>
       </w:r>
     </w:p>
     <w:p>
@@ -5029,7 +5050,19 @@
         <w:rPr>
           <w:lang w:val="en-IE"/>
         </w:rPr>
-        <w:t>1996 graced Japanese store shelves with the worlds first 64-bit home videogame system: the Nintendo 64. The following year, it was released in Europe, to critical acclaim [5].</w:t>
+        <w:t xml:space="preserve">1996 graced Japanese store shelves with the worlds first 64-bit home videogame system: the Nintendo 64. The following year, it was released in Europe, to critical acclaim </w:t>
+      </w:r>
+      <w:r>
+        <w:rPr>
+          <w:lang w:val="en-IE"/>
+        </w:rPr>
+        <w:t>[8]</w:t>
+      </w:r>
+      <w:r>
+        <w:rPr>
+          <w:lang w:val="en-IE"/>
+        </w:rPr>
+        <w:t>.</w:t>
       </w:r>
     </w:p>
     <w:p>
@@ -5155,7 +5188,7 @@
           <w:szCs w:val="16"/>
           <w:lang w:val="en-IE"/>
         </w:rPr>
-        <w:t>(Fig. 3.3.</w:t>
+        <w:t>(Fig. 3.3.3.1 N64 Cartridge External View)</w:t>
       </w:r>
       <w:r>
         <w:rPr>
@@ -5163,7 +5196,7 @@
           <w:szCs w:val="16"/>
           <w:lang w:val="en-IE"/>
         </w:rPr>
-        <w:t>3</w:t>
+        <w:tab/>
       </w:r>
       <w:r>
         <w:rPr>
@@ -5171,7 +5204,7 @@
           <w:szCs w:val="16"/>
           <w:lang w:val="en-IE"/>
         </w:rPr>
-        <w:t>.1 N</w:t>
+        <w:tab/>
       </w:r>
       <w:r>
         <w:rPr>
@@ -5179,7 +5212,7 @@
           <w:szCs w:val="16"/>
           <w:lang w:val="en-IE"/>
         </w:rPr>
-        <w:t>64</w:t>
+        <w:tab/>
       </w:r>
       <w:r>
         <w:rPr>
@@ -5187,72 +5220,8 @@
           <w:szCs w:val="16"/>
           <w:lang w:val="en-IE"/>
         </w:rPr>
-        <w:t xml:space="preserve"> Cartridge External View)</w:t>
-      </w:r>
-      <w:r>
-        <w:rPr>
-          <w:sz w:val="16"/>
-          <w:szCs w:val="16"/>
-          <w:lang w:val="en-IE"/>
-        </w:rPr>
         <w:tab/>
-      </w:r>
-      <w:r>
-        <w:rPr>
-          <w:sz w:val="16"/>
-          <w:szCs w:val="16"/>
-          <w:lang w:val="en-IE"/>
-        </w:rPr>
-        <w:tab/>
-      </w:r>
-      <w:r>
-        <w:rPr>
-          <w:sz w:val="16"/>
-          <w:szCs w:val="16"/>
-          <w:lang w:val="en-IE"/>
-        </w:rPr>
-        <w:tab/>
-      </w:r>
-      <w:r>
-        <w:rPr>
-          <w:sz w:val="16"/>
-          <w:szCs w:val="16"/>
-          <w:lang w:val="en-IE"/>
-        </w:rPr>
-        <w:tab/>
-        <w:t>(Fig. 3.3.</w:t>
-      </w:r>
-      <w:r>
-        <w:rPr>
-          <w:sz w:val="16"/>
-          <w:szCs w:val="16"/>
-          <w:lang w:val="en-IE"/>
-        </w:rPr>
-        <w:t>3</w:t>
-      </w:r>
-      <w:r>
-        <w:rPr>
-          <w:sz w:val="16"/>
-          <w:szCs w:val="16"/>
-          <w:lang w:val="en-IE"/>
-        </w:rPr>
-        <w:t>.2 N</w:t>
-      </w:r>
-      <w:r>
-        <w:rPr>
-          <w:sz w:val="16"/>
-          <w:szCs w:val="16"/>
-          <w:lang w:val="en-IE"/>
-        </w:rPr>
-        <w:t>64</w:t>
-      </w:r>
-      <w:r>
-        <w:rPr>
-          <w:sz w:val="16"/>
-          <w:szCs w:val="16"/>
-          <w:lang w:val="en-IE"/>
-        </w:rPr>
-        <w:t xml:space="preserve"> Cartridge Internal View)</w:t>
+        <w:t>(Fig. 3.3.3.2 N64 Cartridge Internal View)</w:t>
       </w:r>
     </w:p>
     <w:p>
@@ -5283,11 +5252,12 @@
       </w:pPr>
       <w:r>
         <w:rPr>
+          <w:noProof/>
           <w:lang w:val="en-IE"/>
         </w:rPr>
         <w:lastRenderedPageBreak/>
         <w:drawing>
-          <wp:anchor distT="0" distB="0" distL="114300" distR="114300" simplePos="0" relativeHeight="251659264" behindDoc="0" locked="0" layoutInCell="1" allowOverlap="1" wp14:anchorId="41FCCBCB" wp14:editId="20E6C6D8">
+          <wp:anchor distT="0" distB="0" distL="114300" distR="114300" simplePos="0" relativeHeight="251659264" behindDoc="0" locked="0" layoutInCell="1" allowOverlap="1" wp14:anchorId="41FCCBCB" wp14:editId="075F9630">
             <wp:simplePos x="0" y="0"/>
             <wp:positionH relativeFrom="column">
               <wp:posOffset>0</wp:posOffset>
@@ -5435,7 +5405,23 @@
           <w:szCs w:val="16"/>
           <w:lang w:val="en-IE"/>
         </w:rPr>
-        <w:t>(Fig. 3.3.3.3 N64 Connector Pinout [17])</w:t>
+        <w:t xml:space="preserve">(Fig. 3.3.3.3 N64 Connector Pinout </w:t>
+      </w:r>
+      <w:r>
+        <w:rPr>
+          <w:sz w:val="16"/>
+          <w:szCs w:val="16"/>
+          <w:lang w:val="en-IE"/>
+        </w:rPr>
+        <w:t>[16]</w:t>
+      </w:r>
+      <w:r>
+        <w:rPr>
+          <w:sz w:val="16"/>
+          <w:szCs w:val="16"/>
+          <w:lang w:val="en-IE"/>
+        </w:rPr>
+        <w:t>)</w:t>
       </w:r>
     </w:p>
     <w:p>
@@ -5462,7 +5448,19 @@
         <w:rPr>
           <w:lang w:val="en-IE"/>
         </w:rPr>
-        <w:t>In 1989, Nintendo Japan released the first handheld game system with interchangeable game cartridges. Its name? The Game Boy. It released alongside Tetris, one of its bestselling games. In 1990, the Game Boy came to Europe, and with it, Nintendo of Europe was formed [5].</w:t>
+        <w:t xml:space="preserve">In 1989, Nintendo Japan released the first handheld game system with interchangeable game cartridges. Its name? The Game Boy. It released alongside Tetris, one of its bestselling games. In 1990, the Game Boy came to Europe, and with it, Nintendo of Europe was formed </w:t>
+      </w:r>
+      <w:r>
+        <w:rPr>
+          <w:lang w:val="en-IE"/>
+        </w:rPr>
+        <w:t>[8]</w:t>
+      </w:r>
+      <w:r>
+        <w:rPr>
+          <w:lang w:val="en-IE"/>
+        </w:rPr>
+        <w:t>.</w:t>
       </w:r>
     </w:p>
     <w:p>
@@ -5620,7 +5618,7 @@
           <w:szCs w:val="16"/>
           <w:lang w:val="en-IE"/>
         </w:rPr>
-        <w:t xml:space="preserve">.1 </w:t>
+        <w:t>.1 Game Boy Cartridge External View)</w:t>
       </w:r>
       <w:r>
         <w:rPr>
@@ -5628,7 +5626,7 @@
           <w:szCs w:val="16"/>
           <w:lang w:val="en-IE"/>
         </w:rPr>
-        <w:t>Game Boy</w:t>
+        <w:tab/>
       </w:r>
       <w:r>
         <w:rPr>
@@ -5636,7 +5634,8 @@
           <w:szCs w:val="16"/>
           <w:lang w:val="en-IE"/>
         </w:rPr>
-        <w:t xml:space="preserve"> Cartridge External View)</w:t>
+        <w:tab/>
+        <w:t>(Fig. 3.3.</w:t>
       </w:r>
       <w:r>
         <w:rPr>
@@ -5644,7 +5643,7 @@
           <w:szCs w:val="16"/>
           <w:lang w:val="en-IE"/>
         </w:rPr>
-        <w:tab/>
+        <w:t>4</w:t>
       </w:r>
       <w:r>
         <w:rPr>
@@ -5652,66 +5651,46 @@
           <w:szCs w:val="16"/>
           <w:lang w:val="en-IE"/>
         </w:rPr>
-        <w:tab/>
-        <w:t>(Fig. 3.3.</w:t>
-      </w:r>
-      <w:r>
+        <w:t>.2 Game Boy Cartridge Internal View)</w:t>
+      </w:r>
+    </w:p>
+    <w:p>
+      <w:pPr>
+        <w:rPr>
+          <w:lang w:val="en-IE"/>
+        </w:rPr>
+      </w:pPr>
+      <w:r>
+        <w:rPr>
+          <w:lang w:val="en-IE"/>
+        </w:rPr>
+        <w:t xml:space="preserve">The Game Boy, much like the NES, had mapper chips of its own. Games larger than 32KB needed to use these mapper chips. These chips allowed for “banks” of ROM data to be switched in and out, for access via the address lines. This could be achieved by writing specific values to areas on the cartridge </w:t>
+      </w:r>
+      <w:r>
+        <w:rPr>
+          <w:lang w:val="en-IE"/>
+        </w:rPr>
+        <w:t>[17]</w:t>
+      </w:r>
+      <w:r>
+        <w:rPr>
+          <w:lang w:val="en-IE"/>
+        </w:rPr>
+        <w:t>. Apart from that, addressing the ROM is rather straightforward.</w:t>
+      </w:r>
+    </w:p>
+    <w:p>
+      <w:pPr>
+        <w:jc w:val="center"/>
         <w:rPr>
           <w:sz w:val="16"/>
           <w:szCs w:val="16"/>
           <w:lang w:val="en-IE"/>
         </w:rPr>
-        <w:t>4</w:t>
-      </w:r>
-      <w:r>
-        <w:rPr>
-          <w:sz w:val="16"/>
-          <w:szCs w:val="16"/>
-          <w:lang w:val="en-IE"/>
-        </w:rPr>
-        <w:t xml:space="preserve">.2 </w:t>
-      </w:r>
-      <w:r>
-        <w:rPr>
-          <w:sz w:val="16"/>
-          <w:szCs w:val="16"/>
-          <w:lang w:val="en-IE"/>
-        </w:rPr>
-        <w:t>Game Boy</w:t>
-      </w:r>
-      <w:r>
-        <w:rPr>
-          <w:sz w:val="16"/>
-          <w:szCs w:val="16"/>
-          <w:lang w:val="en-IE"/>
-        </w:rPr>
-        <w:t xml:space="preserve"> Cartridge Internal View)</w:t>
-      </w:r>
-    </w:p>
-    <w:p>
-      <w:pPr>
-        <w:rPr>
-          <w:lang w:val="en-IE"/>
-        </w:rPr>
-      </w:pPr>
-      <w:r>
-        <w:rPr>
-          <w:lang w:val="en-IE"/>
-        </w:rPr>
-        <w:t>The Game Boy, much like the NES, had mapper chips of its own. Games larger than 32KB needed to use these mapper chips. These chips allowed for “banks” of ROM data to be switched in and out, for access via the address lines. This could be achieved by writing specific values to areas on the cartridge [18]. Apart from that, addressing the ROM is rather straightforward.</w:t>
-      </w:r>
-    </w:p>
-    <w:p>
-      <w:pPr>
-        <w:jc w:val="center"/>
-        <w:rPr>
-          <w:sz w:val="16"/>
-          <w:szCs w:val="16"/>
-          <w:lang w:val="en-IE"/>
-        </w:rPr>
-      </w:pPr>
-      <w:r>
-        <w:rPr>
+      </w:pPr>
+      <w:r>
+        <w:rPr>
+          <w:noProof/>
           <w:sz w:val="16"/>
           <w:szCs w:val="16"/>
           <w:lang w:val="en-IE"/>
@@ -5769,7 +5748,23 @@
           <w:szCs w:val="16"/>
           <w:lang w:val="en-IE"/>
         </w:rPr>
-        <w:t>(Fig. 3.3.4.3 GB Connector Pinout [19])</w:t>
+        <w:t xml:space="preserve">(Fig. 3.3.4.3 GB Connector Pinout </w:t>
+      </w:r>
+      <w:r>
+        <w:rPr>
+          <w:sz w:val="16"/>
+          <w:szCs w:val="16"/>
+          <w:lang w:val="en-IE"/>
+        </w:rPr>
+        <w:t>[18]</w:t>
+      </w:r>
+      <w:r>
+        <w:rPr>
+          <w:sz w:val="16"/>
+          <w:szCs w:val="16"/>
+          <w:lang w:val="en-IE"/>
+        </w:rPr>
+        <w:t>)</w:t>
       </w:r>
     </w:p>
     <w:p>
@@ -5795,15 +5790,7 @@
       </w:pPr>
       <w:bookmarkStart w:id="18" w:name="_Toc211196573"/>
       <w:r>
-        <w:t xml:space="preserve">Game Boy </w:t>
-      </w:r>
-      <w:proofErr w:type="spellStart"/>
-      <w:r>
-        <w:t>Color</w:t>
-      </w:r>
-      <w:proofErr w:type="spellEnd"/>
-      <w:r>
-        <w:t xml:space="preserve"> (GBC)</w:t>
+        <w:t>Game Boy Color (GBC)</w:t>
       </w:r>
       <w:bookmarkEnd w:id="18"/>
     </w:p>
@@ -5817,21 +5804,25 @@
         <w:rPr>
           <w:lang w:val="en-IE"/>
         </w:rPr>
-        <w:t xml:space="preserve">1998 saw the release of the next step up from the Game Boy, in the Game Boy </w:t>
-      </w:r>
-      <w:proofErr w:type="spellStart"/>
-      <w:r>
-        <w:rPr>
-          <w:lang w:val="en-IE"/>
-        </w:rPr>
-        <w:t>Color</w:t>
-      </w:r>
-      <w:proofErr w:type="spellEnd"/>
-      <w:r>
-        <w:rPr>
-          <w:lang w:val="en-IE"/>
-        </w:rPr>
-        <w:t xml:space="preserve"> [5].</w:t>
+        <w:t>1998 saw the release of the next step up from the Game Boy, in the Game Boy Color</w:t>
+      </w:r>
+      <w:r>
+        <w:rPr>
+          <w:lang w:val="en-IE"/>
+        </w:rPr>
+        <w:t xml:space="preserve"> </w:t>
+      </w:r>
+      <w:r>
+        <w:rPr>
+          <w:lang w:val="en-IE"/>
+        </w:rPr>
+        <w:t>[8]</w:t>
+      </w:r>
+      <w:r>
+        <w:rPr>
+          <w:lang w:val="en-IE"/>
+        </w:rPr>
+        <w:t>.</w:t>
       </w:r>
     </w:p>
     <w:p>
@@ -5991,7 +5982,7 @@
           <w:szCs w:val="16"/>
           <w:lang w:val="en-IE"/>
         </w:rPr>
-        <w:t xml:space="preserve">.1 </w:t>
+        <w:t>.1 GBC Cartridge External View)</w:t>
       </w:r>
       <w:r>
         <w:rPr>
@@ -5999,7 +5990,7 @@
           <w:szCs w:val="16"/>
           <w:lang w:val="en-IE"/>
         </w:rPr>
-        <w:t>GBC</w:t>
+        <w:tab/>
       </w:r>
       <w:r>
         <w:rPr>
@@ -6007,7 +5998,7 @@
           <w:szCs w:val="16"/>
           <w:lang w:val="en-IE"/>
         </w:rPr>
-        <w:t xml:space="preserve"> Cartridge External View)</w:t>
+        <w:tab/>
       </w:r>
       <w:r>
         <w:rPr>
@@ -6016,6 +6007,7 @@
           <w:lang w:val="en-IE"/>
         </w:rPr>
         <w:tab/>
+        <w:t>(Fig. 3.3.</w:t>
       </w:r>
       <w:r>
         <w:rPr>
@@ -6023,7 +6015,7 @@
           <w:szCs w:val="16"/>
           <w:lang w:val="en-IE"/>
         </w:rPr>
-        <w:tab/>
+        <w:t>5</w:t>
       </w:r>
       <w:r>
         <w:rPr>
@@ -6031,8 +6023,7 @@
           <w:szCs w:val="16"/>
           <w:lang w:val="en-IE"/>
         </w:rPr>
-        <w:tab/>
-        <w:t>(Fig. 3.3.</w:t>
+        <w:t>.2 GBC Cartridge Internal View)</w:t>
       </w:r>
       <w:r>
         <w:rPr>
@@ -6040,7 +6031,7 @@
           <w:szCs w:val="16"/>
           <w:lang w:val="en-IE"/>
         </w:rPr>
-        <w:t>5</w:t>
+        <w:tab/>
       </w:r>
       <w:r>
         <w:rPr>
@@ -6048,66 +6039,20 @@
           <w:szCs w:val="16"/>
           <w:lang w:val="en-IE"/>
         </w:rPr>
-        <w:t xml:space="preserve">.2 </w:t>
-      </w:r>
-      <w:r>
-        <w:rPr>
-          <w:sz w:val="16"/>
-          <w:szCs w:val="16"/>
-          <w:lang w:val="en-IE"/>
-        </w:rPr>
-        <w:t>GBC</w:t>
-      </w:r>
-      <w:r>
-        <w:rPr>
-          <w:sz w:val="16"/>
-          <w:szCs w:val="16"/>
-          <w:lang w:val="en-IE"/>
-        </w:rPr>
-        <w:t xml:space="preserve"> Cartridge Internal View)</w:t>
-      </w:r>
-      <w:r>
-        <w:rPr>
-          <w:sz w:val="16"/>
-          <w:szCs w:val="16"/>
-          <w:lang w:val="en-IE"/>
-        </w:rPr>
         <w:tab/>
       </w:r>
-      <w:r>
-        <w:rPr>
-          <w:sz w:val="16"/>
-          <w:szCs w:val="16"/>
-          <w:lang w:val="en-IE"/>
-        </w:rPr>
-        <w:tab/>
-      </w:r>
-    </w:p>
-    <w:p>
-      <w:pPr>
-        <w:rPr>
-          <w:lang w:val="en-IE"/>
-        </w:rPr>
-      </w:pPr>
-      <w:r>
-        <w:rPr>
-          <w:lang w:val="en-IE"/>
-        </w:rPr>
-        <w:t xml:space="preserve">From my research, the Game Boy </w:t>
-      </w:r>
-      <w:proofErr w:type="spellStart"/>
-      <w:r>
-        <w:rPr>
-          <w:lang w:val="en-IE"/>
-        </w:rPr>
-        <w:t>Color</w:t>
-      </w:r>
-      <w:proofErr w:type="spellEnd"/>
-      <w:r>
-        <w:rPr>
-          <w:lang w:val="en-IE"/>
-        </w:rPr>
-        <w:t xml:space="preserve"> cartridges utilise the same addressing and banking systems that the original Game Boy used. This makes things easier, as they are essentially Game Boy games, but bigger.</w:t>
+    </w:p>
+    <w:p>
+      <w:pPr>
+        <w:rPr>
+          <w:lang w:val="en-IE"/>
+        </w:rPr>
+      </w:pPr>
+      <w:r>
+        <w:rPr>
+          <w:lang w:val="en-IE"/>
+        </w:rPr>
+        <w:t>From my research, the Game Boy Color cartridges utilise the same addressing and banking systems that the original Game Boy used. This makes things easier, as they are essentially Game Boy games, but bigger.</w:t>
       </w:r>
     </w:p>
     <w:p>
@@ -6134,7 +6079,19 @@
         <w:rPr>
           <w:lang w:val="en-IE"/>
         </w:rPr>
-        <w:t>The Game Boy Advance released worldwide in 2001, being marked as the fastest selling console ever with over 500k units sold in its first week in Europe. 2 years later, we would see it take on a new clam-shell form; the Game Boy Advance SP [5].</w:t>
+        <w:t xml:space="preserve">The Game Boy Advance released worldwide in 2001, being marked as the fastest selling console ever with over 500k units sold in its first week in Europe. 2 years later, we would see it take on a new clam-shell form; the Game Boy Advance SP </w:t>
+      </w:r>
+      <w:r>
+        <w:rPr>
+          <w:lang w:val="en-IE"/>
+        </w:rPr>
+        <w:t>[8]</w:t>
+      </w:r>
+      <w:r>
+        <w:rPr>
+          <w:lang w:val="en-IE"/>
+        </w:rPr>
+        <w:t>.</w:t>
       </w:r>
     </w:p>
     <w:p>
@@ -6293,7 +6250,7 @@
           <w:szCs w:val="16"/>
           <w:lang w:val="en-IE"/>
         </w:rPr>
-        <w:t xml:space="preserve">.1 </w:t>
+        <w:t>.1 GBA Cartridge External View)</w:t>
       </w:r>
       <w:r>
         <w:rPr>
@@ -6301,7 +6258,7 @@
           <w:szCs w:val="16"/>
           <w:lang w:val="en-IE"/>
         </w:rPr>
-        <w:t>GBA</w:t>
+        <w:tab/>
       </w:r>
       <w:r>
         <w:rPr>
@@ -6309,7 +6266,7 @@
           <w:szCs w:val="16"/>
           <w:lang w:val="en-IE"/>
         </w:rPr>
-        <w:t xml:space="preserve"> Cartridge External View)</w:t>
+        <w:tab/>
       </w:r>
       <w:r>
         <w:rPr>
@@ -6318,6 +6275,7 @@
           <w:lang w:val="en-IE"/>
         </w:rPr>
         <w:tab/>
+        <w:t>(Fig. 3.3.</w:t>
       </w:r>
       <w:r>
         <w:rPr>
@@ -6325,7 +6283,7 @@
           <w:szCs w:val="16"/>
           <w:lang w:val="en-IE"/>
         </w:rPr>
-        <w:tab/>
+        <w:t>6</w:t>
       </w:r>
       <w:r>
         <w:rPr>
@@ -6333,40 +6291,7 @@
           <w:szCs w:val="16"/>
           <w:lang w:val="en-IE"/>
         </w:rPr>
-        <w:tab/>
-        <w:t>(Fig. 3.3.</w:t>
-      </w:r>
-      <w:r>
-        <w:rPr>
-          <w:sz w:val="16"/>
-          <w:szCs w:val="16"/>
-          <w:lang w:val="en-IE"/>
-        </w:rPr>
-        <w:t>6</w:t>
-      </w:r>
-      <w:r>
-        <w:rPr>
-          <w:sz w:val="16"/>
-          <w:szCs w:val="16"/>
-          <w:lang w:val="en-IE"/>
-        </w:rPr>
-        <w:t xml:space="preserve">.2 </w:t>
-      </w:r>
-      <w:r>
-        <w:rPr>
-          <w:sz w:val="16"/>
-          <w:szCs w:val="16"/>
-          <w:lang w:val="en-IE"/>
-        </w:rPr>
-        <w:t>GBA</w:t>
-      </w:r>
-      <w:r>
-        <w:rPr>
-          <w:sz w:val="16"/>
-          <w:szCs w:val="16"/>
-          <w:lang w:val="en-IE"/>
-        </w:rPr>
-        <w:t xml:space="preserve"> Cartridge Internal View)</w:t>
+        <w:t>.2 GBA Cartridge Internal View)</w:t>
       </w:r>
     </w:p>
     <w:p>
@@ -6385,7 +6310,19 @@
         <w:rPr>
           <w:lang w:val="en-IE"/>
         </w:rPr>
-        <w:t>So long as the first read is non-sequential, it’s possible to sequentially read from the ROM by pulsing the “RD” pin repeatedly, to a point [20].</w:t>
+        <w:t xml:space="preserve">So long as the first read is non-sequential, it’s possible to sequentially read from the ROM by pulsing the “RD” pin repeatedly, to a point </w:t>
+      </w:r>
+      <w:r>
+        <w:rPr>
+          <w:lang w:val="en-IE"/>
+        </w:rPr>
+        <w:t>[19]</w:t>
+      </w:r>
+      <w:r>
+        <w:rPr>
+          <w:lang w:val="en-IE"/>
+        </w:rPr>
+        <w:t>.</w:t>
       </w:r>
     </w:p>
     <w:p>
@@ -6397,6 +6334,7 @@
       </w:pPr>
       <w:r>
         <w:rPr>
+          <w:noProof/>
           <w:lang w:val="en-IE"/>
         </w:rPr>
         <w:drawing>
@@ -6451,7 +6389,7 @@
           <w:szCs w:val="16"/>
           <w:lang w:val="en-IE"/>
         </w:rPr>
-        <w:t>(Fig. 3.3. GBA Connector Pinout [2</w:t>
+        <w:t xml:space="preserve">(Fig. 3.3. GBA Connector Pinout </w:t>
       </w:r>
       <w:r>
         <w:rPr>
@@ -6459,7 +6397,7 @@
           <w:szCs w:val="16"/>
           <w:lang w:val="en-IE"/>
         </w:rPr>
-        <w:t>1</w:t>
+        <w:t>[20]</w:t>
       </w:r>
       <w:r>
         <w:rPr>
@@ -6467,7 +6405,7 @@
           <w:szCs w:val="16"/>
           <w:lang w:val="en-IE"/>
         </w:rPr>
-        <w:t>])</w:t>
+        <w:t>)</w:t>
       </w:r>
     </w:p>
     <w:p>
@@ -6492,7 +6430,19 @@
         <w:rPr>
           <w:lang w:val="en-IE"/>
         </w:rPr>
-        <w:t xml:space="preserve"> requires specific “commands” sent as writes to memory [22]. EEPROM</w:t>
+        <w:t xml:space="preserve"> requires specific “commands” sent as writes to memory </w:t>
+      </w:r>
+      <w:r>
+        <w:rPr>
+          <w:lang w:val="en-IE"/>
+        </w:rPr>
+        <w:t>[21]</w:t>
+      </w:r>
+      <w:r>
+        <w:rPr>
+          <w:lang w:val="en-IE"/>
+        </w:rPr>
+        <w:t>. EEPROM</w:t>
       </w:r>
       <w:r>
         <w:rPr>
@@ -6504,7 +6454,13 @@
         <w:rPr>
           <w:lang w:val="en-IE"/>
         </w:rPr>
-        <w:t xml:space="preserve"> [23]</w:t>
+        <w:t xml:space="preserve"> </w:t>
+      </w:r>
+      <w:r>
+        <w:rPr>
+          <w:lang w:val="en-IE"/>
+        </w:rPr>
+        <w:t>[22]</w:t>
       </w:r>
       <w:r>
         <w:rPr>
@@ -6558,7 +6514,10 @@
         <w:t>SN74LVC245AN</w:t>
       </w:r>
       <w:r>
-        <w:t xml:space="preserve"> Octal Bus Transceiver. The bus transceiver allows for bi-directional voltage modulation, converting 5V to 3.3V on one side, and 3.3V to 5V on the other. This feature lets the device function as a translator in mixed 3.3V and 5V environments [9]</w:t>
+        <w:t xml:space="preserve"> Octal Bus Transceiver. The bus transceiver allows for bi-directional voltage modulation, converting 5V to 3.3V on one side, and 3.3V to 5V on the other. This feature lets the device function as a translator in mixed 3.3V and 5V environments </w:t>
+      </w:r>
+      <w:r>
+        <w:t>[23]</w:t>
       </w:r>
       <w:r>
         <w:t>. These transceivers will allow the Arduino’s 5V logic to interface with the 3.3V logic of the GBA and N64 cartridges.</w:t>
@@ -6601,7 +6560,19 @@
         <w:rPr>
           <w:lang w:val="en-IE"/>
         </w:rPr>
-        <w:t xml:space="preserve"> [10].</w:t>
+        <w:t xml:space="preserve"> </w:t>
+      </w:r>
+      <w:r>
+        <w:rPr>
+          <w:lang w:val="en-IE"/>
+        </w:rPr>
+        <w:t>[24]</w:t>
+      </w:r>
+      <w:r>
+        <w:rPr>
+          <w:lang w:val="en-IE"/>
+        </w:rPr>
+        <w:t>.</w:t>
       </w:r>
     </w:p>
     <w:p>
@@ -6683,7 +6654,10 @@
         <w:t>Resistors are passive devices used to control the flow of current in a circuit. In addition to this, they can divide the voltage of a circuit</w:t>
       </w:r>
       <w:r>
-        <w:t xml:space="preserve"> [11]</w:t>
+        <w:t xml:space="preserve"> </w:t>
+      </w:r>
+      <w:r>
+        <w:t>[25]</w:t>
       </w:r>
       <w:r>
         <w:t xml:space="preserve">. Both are useful for this project. Controlling current flow helps to prevent damage to fragile components. The voltage division, however, will allow for the detection of the currently inserted cartridge port module. By using different resistor combinations on each module, the </w:t>
@@ -7352,9 +7326,6 @@
     </w:p>
     <w:p>
       <w:r>
-        <w:rPr>
-          <w:lang w:val="en-IE"/>
-        </w:rPr>
         <w:t>[1]</w:t>
       </w:r>
       <w:r>
@@ -7369,40 +7340,22 @@
         <w:t xml:space="preserve"> </w:t>
       </w:r>
       <w:r>
-        <w:t xml:space="preserve">Schneider, J. and Smalley, I. (2024). </w:t>
+        <w:t xml:space="preserve">GitHub. (2022). </w:t>
       </w:r>
       <w:r>
         <w:rPr>
           <w:i/>
           <w:iCs/>
         </w:rPr>
-        <w:t>What is a microcontroller? | IBM</w:t>
-      </w:r>
-      <w:r>
-        <w:t>. [online] www.ibm.com. Available at: https://www.ibm.com/think/topics/microcontroller [Accessed 10 Sep. 2025].</w:t>
-      </w:r>
-    </w:p>
-    <w:p>
-      <w:r>
-        <w:t xml:space="preserve">[2] </w:t>
-      </w:r>
-      <w:r>
-        <w:t xml:space="preserve">Arduino (2022). </w:t>
-      </w:r>
-      <w:r>
-        <w:rPr>
-          <w:i/>
-          <w:iCs/>
-        </w:rPr>
-        <w:t>Arduino Hardware</w:t>
-      </w:r>
-      <w:r>
-        <w:t>. [online] www.arduino.cc. Available at: https://www.arduino.cc/en/hardware [Accessed 9 Oct. 2025].</w:t>
-      </w:r>
-    </w:p>
-    <w:p>
-      <w:r>
-        <w:t>[3]</w:t>
+        <w:t>pySerial</w:t>
+      </w:r>
+      <w:r>
+        <w:t>. [online] Available at: https://github.com/pyserial/pyserial [Accessed 12 Oct. 2025].</w:t>
+      </w:r>
+    </w:p>
+    <w:p>
+      <w:r>
+        <w:t>[2]</w:t>
       </w:r>
       <w:r>
         <w:rPr>
@@ -7416,126 +7369,25 @@
         <w:t xml:space="preserve"> </w:t>
       </w:r>
       <w:r>
-        <w:t>Arduino® MEGA 2560 Rev3. (n.d.). [online] Arduino. Available at: https://docs.arduino.cc/resources/datasheets/A000067-datasheet.pdf [Accessed 10 Oct. 2025].</w:t>
-      </w:r>
-    </w:p>
-    <w:p>
-      <w:r>
-        <w:t xml:space="preserve">[4] </w:t>
-      </w:r>
-      <w:r>
-        <w:t xml:space="preserve">Arduino (n.d.). </w:t>
+        <w:t xml:space="preserve">Python GUIs. (2025). </w:t>
       </w:r>
       <w:r>
         <w:rPr>
           <w:i/>
           <w:iCs/>
         </w:rPr>
-        <w:t>Arduino Mega 2560</w:t>
-      </w:r>
-      <w:r>
-        <w:t>. Available at: https://store-usa.arduino.cc/cdn/shop/files/A000067_00.front_1000x750.jpg?v=1727102662 [Accessed 11 Oct. 2025].</w:t>
-      </w:r>
-    </w:p>
-    <w:p>
-      <w:r>
-        <w:t xml:space="preserve">[5] </w:t>
-      </w:r>
-      <w:r>
-        <w:t xml:space="preserve">Nintendo (2016). </w:t>
-      </w:r>
-      <w:r>
-        <w:rPr>
-          <w:i/>
-          <w:iCs/>
-        </w:rPr>
-        <w:t>Nintendo History</w:t>
-      </w:r>
-      <w:r>
-        <w:t>. [online] Nintendo of Europe AG. Available at: https://www.nintendo.com/en-gb/Hardware/Nintendo-History/Nintendo-History-625945.html [Accessed 11 Oct. 2025].</w:t>
-      </w:r>
-    </w:p>
-    <w:p>
-      <w:r>
-        <w:t xml:space="preserve">[6] </w:t>
-      </w:r>
-      <w:proofErr w:type="spellStart"/>
-      <w:r>
-        <w:t>NESdev</w:t>
-      </w:r>
-      <w:proofErr w:type="spellEnd"/>
-      <w:r>
-        <w:t xml:space="preserve"> Wiki. (2024). </w:t>
-      </w:r>
-      <w:r>
-        <w:rPr>
-          <w:i/>
-          <w:iCs/>
-        </w:rPr>
-        <w:t>NROM</w:t>
-      </w:r>
-      <w:r>
-        <w:t>. [online] Available at: https://www.nesdev.org/wiki/NROM [Accessed 11 Oct. 2025].</w:t>
-      </w:r>
-    </w:p>
-    <w:p>
-      <w:r>
-        <w:t xml:space="preserve">[7] </w:t>
-      </w:r>
-      <w:proofErr w:type="spellStart"/>
-      <w:r>
-        <w:t>NESdev</w:t>
-      </w:r>
-      <w:proofErr w:type="spellEnd"/>
-      <w:r>
-        <w:t xml:space="preserve"> Wiki. (2023). </w:t>
-      </w:r>
-      <w:r>
-        <w:rPr>
-          <w:i/>
-          <w:iCs/>
-        </w:rPr>
-        <w:t>Mapper</w:t>
-      </w:r>
-      <w:r>
-        <w:t>. [online] Available at: https://www.nesdev.org/wiki/Mapper [Accessed 11 Oct. 2025].</w:t>
-      </w:r>
-    </w:p>
-    <w:p>
-      <w:r>
-        <w:t>[8]</w:t>
-      </w:r>
-      <w:r>
-        <w:t xml:space="preserve"> </w:t>
-      </w:r>
-      <w:proofErr w:type="spellStart"/>
-      <w:r>
-        <w:t>NESdev</w:t>
-      </w:r>
-      <w:proofErr w:type="spellEnd"/>
-      <w:r>
-        <w:t xml:space="preserve"> Wiki. (2023). </w:t>
-      </w:r>
-      <w:r>
-        <w:rPr>
-          <w:i/>
-          <w:iCs/>
-        </w:rPr>
-        <w:t>Cartridge connector</w:t>
-      </w:r>
-      <w:r>
-        <w:t>. [online] Available at: https://www.nesdev.org/wiki/</w:t>
-      </w:r>
-      <w:r>
-        <w:t>Cartridge_connector</w:t>
-      </w:r>
-      <w:r>
-        <w:t xml:space="preserve"> [Accessed 11 Oct. 2025].</w:t>
-      </w:r>
-    </w:p>
-    <w:p>
-      <w:r>
-        <w:t>[9]</w:t>
+        <w:t>PySide</w:t>
+      </w:r>
+      <w:r>
+        <w:t>. [online] Available at: https://www.pythonguis.com/topics/pyside [Accessed 12 Oct. 2025].</w:t>
+      </w:r>
+    </w:p>
+    <w:p>
+      <w:r>
+        <w:rPr>
+          <w:lang w:val="en-IE"/>
+        </w:rPr>
+        <w:t>[3]</w:t>
       </w:r>
       <w:r>
         <w:rPr>
@@ -7549,53 +7401,61 @@
         <w:t xml:space="preserve"> </w:t>
       </w:r>
       <w:r>
-        <w:t xml:space="preserve">Texas Instruments (2015). </w:t>
+        <w:t xml:space="preserve">Schneider, J. and Smalley, I. (2024). </w:t>
       </w:r>
       <w:r>
         <w:rPr>
           <w:i/>
           <w:iCs/>
         </w:rPr>
-        <w:t>SN74LVC245A Octal Bus Transceiver With 3-State Outputs</w:t>
-      </w:r>
-      <w:r>
-        <w:t xml:space="preserve">. [online] </w:t>
+        <w:t>What is a microcontroller? | IBM</w:t>
+      </w:r>
+      <w:r>
+        <w:t>. [online] www.ibm.com. Available at: https://www.ibm.com/think/topics/microcontroller [Accessed 10 Sep. 2025].</w:t>
+      </w:r>
+    </w:p>
+    <w:p>
+      <w:r>
+        <w:t>[4]</w:t>
+      </w:r>
+      <w:r>
+        <w:t xml:space="preserve"> </w:t>
+      </w:r>
+      <w:r>
+        <w:t xml:space="preserve">Arduino (2022). </w:t>
       </w:r>
       <w:r>
         <w:rPr>
           <w:i/>
           <w:iCs/>
         </w:rPr>
-        <w:t>Texas Instruments</w:t>
-      </w:r>
-      <w:r>
-        <w:t>. Available at: www.ti.com/lit/ds/symlink/sn74lvc245a.pdf [Accessed 11 Oct. 2025].</w:t>
-      </w:r>
-    </w:p>
-    <w:p>
-      <w:r>
-        <w:rPr>
-          <w:lang w:val="en-IE"/>
-        </w:rPr>
-        <w:t xml:space="preserve">[10] </w:t>
-      </w:r>
-      <w:r>
-        <w:t xml:space="preserve">Yates, J. (2024). </w:t>
+        <w:t>Arduino Hardware</w:t>
+      </w:r>
+      <w:r>
+        <w:t>. [online] www.arduino.cc. Available at: https://www.arduino.cc/en/hardware [Accessed 9 Oct. 2025].</w:t>
+      </w:r>
+    </w:p>
+    <w:p>
+      <w:r>
+        <w:t xml:space="preserve">[5] </w:t>
+      </w:r>
+      <w:r>
+        <w:t xml:space="preserve">Arduino (n.d.). </w:t>
       </w:r>
       <w:r>
         <w:rPr>
           <w:i/>
           <w:iCs/>
         </w:rPr>
-        <w:t>Understanding Buck and Boost Converters and the Capacitors Behind Them</w:t>
-      </w:r>
-      <w:r>
-        <w:t>. [online] blog.knowlescapacitors.com. Available at: https://blog.knowlescapacitors.com/blog/understanding-buck-and-boost-converters-and-the-capacitors-behind-them [Accessed 11 Oct. 2025].</w:t>
-      </w:r>
-    </w:p>
-    <w:p>
-      <w:r>
-        <w:t>[11]</w:t>
+        <w:t>Arduino Mega 2560</w:t>
+      </w:r>
+      <w:r>
+        <w:t>. Available at: https://store-usa.arduino.cc/cdn/shop/files/A000067_00.front_1000x750.jpg?v=1727102662 [Accessed 11 Oct. 2025].</w:t>
+      </w:r>
+    </w:p>
+    <w:p>
+      <w:r>
+        <w:t>[6]</w:t>
       </w:r>
       <w:r>
         <w:rPr>
@@ -7609,54 +7469,15 @@
         <w:t xml:space="preserve"> </w:t>
       </w:r>
       <w:r>
-        <w:t xml:space="preserve">Dahl, Ø.N. (2023). </w:t>
-      </w:r>
-      <w:r>
-        <w:rPr>
-          <w:i/>
-          <w:iCs/>
-        </w:rPr>
-        <w:t xml:space="preserve">What Is </w:t>
-      </w:r>
-      <w:proofErr w:type="gramStart"/>
-      <w:r>
-        <w:rPr>
-          <w:i/>
-          <w:iCs/>
-        </w:rPr>
-        <w:t>A</w:t>
-      </w:r>
-      <w:proofErr w:type="gramEnd"/>
-      <w:r>
-        <w:rPr>
-          <w:i/>
-          <w:iCs/>
-        </w:rPr>
-        <w:t xml:space="preserve"> Resistor </w:t>
-      </w:r>
-      <w:proofErr w:type="gramStart"/>
-      <w:r>
-        <w:rPr>
-          <w:i/>
-          <w:iCs/>
-        </w:rPr>
-        <w:t>And</w:t>
-      </w:r>
-      <w:proofErr w:type="gramEnd"/>
-      <w:r>
-        <w:rPr>
-          <w:i/>
-          <w:iCs/>
-        </w:rPr>
-        <w:t xml:space="preserve"> What Does It Do?</w:t>
-      </w:r>
-      <w:r>
-        <w:t xml:space="preserve"> [online] Build Electronic Circuits. Available at: https://www.build-electronic-circuits.com/what-is-a-resistor [Accessed 11 Oct. 2025].</w:t>
-      </w:r>
-    </w:p>
-    <w:p>
-      <w:r>
-        <w:t>[12]</w:t>
+        <w:t>Arduino® MEGA 2560 Rev3. (n.d.). [online] Arduino. Available at: https://docs.arduino.cc/resources/datasheets/A000067-datasheet.pdf [Accessed 10 Oct. 2025].</w:t>
+      </w:r>
+      <w:r>
+        <w:t xml:space="preserve"> </w:t>
+      </w:r>
+    </w:p>
+    <w:p>
+      <w:r>
+        <w:t>[7]</w:t>
       </w:r>
       <w:r>
         <w:rPr>
@@ -7669,23 +7490,129 @@
         </w:rPr>
         <w:t xml:space="preserve"> </w:t>
       </w:r>
-      <w:proofErr w:type="spellStart"/>
-      <w:r>
-        <w:t>SNESdev</w:t>
-      </w:r>
-      <w:proofErr w:type="spellEnd"/>
-      <w:r>
-        <w:t xml:space="preserve"> Wiki. (2025). </w:t>
+      <w:r>
+        <w:t xml:space="preserve">Kumar, A. (2023). </w:t>
       </w:r>
       <w:r>
         <w:rPr>
           <w:i/>
           <w:iCs/>
         </w:rPr>
-        <w:t>SA-1 Pinout</w:t>
-      </w:r>
-      <w:r>
-        <w:t>. [online] Available at: https://snes.nesdev.org/wiki/SA-1_Pinout [Accessed 12 Oct. 2025].</w:t>
+        <w:t>Why do We Use the Arduino Programming Language? How is it Helpful?</w:t>
+      </w:r>
+      <w:r>
+        <w:t xml:space="preserve"> [online] Emeritus Online Courses. Available at: https://emeritus.org/blog/coding-arduino-programming-language [Accessed 12 Oct. 2025].</w:t>
+      </w:r>
+    </w:p>
+    <w:p>
+      <w:r>
+        <w:t>[8]</w:t>
+      </w:r>
+      <w:r>
+        <w:t xml:space="preserve"> </w:t>
+      </w:r>
+      <w:r>
+        <w:t xml:space="preserve">Nintendo (2016). </w:t>
+      </w:r>
+      <w:r>
+        <w:rPr>
+          <w:i/>
+          <w:iCs/>
+        </w:rPr>
+        <w:t>Nintendo History</w:t>
+      </w:r>
+      <w:r>
+        <w:t>. [online] Nintendo of Europe AG. Available at: https://www.nintendo.com/en-gb/Hardware/Nintendo-History/Nintendo-History-625945.html [Accessed 11 Oct. 2025].</w:t>
+      </w:r>
+    </w:p>
+    <w:p>
+      <w:r>
+        <w:t>[9]</w:t>
+      </w:r>
+      <w:r>
+        <w:t xml:space="preserve"> </w:t>
+      </w:r>
+      <w:r>
+        <w:t xml:space="preserve">NESdev Wiki. (2024). </w:t>
+      </w:r>
+      <w:r>
+        <w:rPr>
+          <w:i/>
+          <w:iCs/>
+        </w:rPr>
+        <w:t>NROM</w:t>
+      </w:r>
+      <w:r>
+        <w:t>. [online] Available at: https://www.nesdev.org/wiki/NROM [Accessed 11 Oct. 2025].</w:t>
+      </w:r>
+    </w:p>
+    <w:p>
+      <w:r>
+        <w:t>[10]</w:t>
+      </w:r>
+      <w:r>
+        <w:t xml:space="preserve"> </w:t>
+      </w:r>
+      <w:r>
+        <w:t xml:space="preserve">NESdev Wiki. (2023). </w:t>
+      </w:r>
+      <w:r>
+        <w:rPr>
+          <w:i/>
+          <w:iCs/>
+        </w:rPr>
+        <w:t>Mapper</w:t>
+      </w:r>
+      <w:r>
+        <w:t>. [online] Available at: https://www.nesdev.org/wiki/Mapper [Accessed 11 Oct. 2025].</w:t>
+      </w:r>
+    </w:p>
+    <w:p>
+      <w:r>
+        <w:t>[11]</w:t>
+      </w:r>
+      <w:r>
+        <w:t xml:space="preserve"> </w:t>
+      </w:r>
+      <w:r>
+        <w:t xml:space="preserve">NESdev Wiki. (2023). </w:t>
+      </w:r>
+      <w:r>
+        <w:rPr>
+          <w:i/>
+          <w:iCs/>
+        </w:rPr>
+        <w:t>Cartridge connector</w:t>
+      </w:r>
+      <w:r>
+        <w:t>. [online] Available at: https://www.nesdev.org/wiki/</w:t>
+      </w:r>
+      <w:r>
+        <w:t>Cartridge_connector</w:t>
+      </w:r>
+      <w:r>
+        <w:t xml:space="preserve"> [Accessed 11 Oct. 2025].</w:t>
+      </w:r>
+    </w:p>
+    <w:p>
+      <w:r>
+        <w:t>[12]</w:t>
+      </w:r>
+      <w:r>
+        <w:t xml:space="preserve"> </w:t>
+      </w:r>
+      <w:r>
+        <w:t xml:space="preserve">SnesLab. (2025). </w:t>
+      </w:r>
+      <w:r>
+        <w:rPr>
+          <w:i/>
+          <w:iCs/>
+        </w:rPr>
+        <w:t>SA-1</w:t>
+      </w:r>
+      <w:r>
+        <w:t>. [online] Available at: https://sneslab.net/wiki/SA-1#Super_MMC [Accessed 12 Oct. 2025].</w:t>
       </w:r>
     </w:p>
     <w:p>
@@ -7704,45 +7631,22 @@
         <w:t xml:space="preserve"> </w:t>
       </w:r>
       <w:r>
-        <w:t xml:space="preserve">Kumar, A. (2023). </w:t>
+        <w:t xml:space="preserve">sanni (2024). </w:t>
       </w:r>
       <w:r>
         <w:rPr>
           <w:i/>
           <w:iCs/>
         </w:rPr>
-        <w:t>Why do We Use the Arduino Programming Language? How is it Helpful?</w:t>
-      </w:r>
-      <w:r>
-        <w:t xml:space="preserve"> [online] Emeritus Online Courses. Available at: https://emeritus.org/blog/coding-arduino-programming-language [Accessed 12 Oct. 2025].</w:t>
-      </w:r>
-    </w:p>
-    <w:p>
-      <w:r>
-        <w:t xml:space="preserve">[14] </w:t>
-      </w:r>
-      <w:proofErr w:type="spellStart"/>
-      <w:r>
-        <w:t>SnesLab</w:t>
-      </w:r>
-      <w:proofErr w:type="spellEnd"/>
-      <w:r>
-        <w:t xml:space="preserve">. (2025). </w:t>
-      </w:r>
-      <w:r>
-        <w:rPr>
-          <w:i/>
-          <w:iCs/>
-        </w:rPr>
-        <w:t>SA-1</w:t>
-      </w:r>
-      <w:r>
-        <w:t>. [online] Available at: https://sneslab.net/wiki/SA-1#Super_MMC [Accessed 12 Oct. 2025].</w:t>
-      </w:r>
-    </w:p>
-    <w:p>
-      <w:r>
-        <w:t>[15]</w:t>
+        <w:t>Reading SNES SFC carts</w:t>
+      </w:r>
+      <w:r>
+        <w:t>. [online] GitHub. Available at: https://github.com/sanni/cartreader/wiki/Reading-SNES-SFC-carts [Accessed 12 Oct. 2025].</w:t>
+      </w:r>
+    </w:p>
+    <w:p>
+      <w:r>
+        <w:t>[14]</w:t>
       </w:r>
       <w:r>
         <w:rPr>
@@ -7755,37 +7659,29 @@
         </w:rPr>
         <w:t xml:space="preserve"> </w:t>
       </w:r>
-      <w:proofErr w:type="spellStart"/>
-      <w:r>
-        <w:t>sanni</w:t>
-      </w:r>
-      <w:proofErr w:type="spellEnd"/>
-      <w:r>
-        <w:t xml:space="preserve"> (2024). </w:t>
+      <w:r>
+        <w:t xml:space="preserve">SNESdev Wiki. (2025). </w:t>
       </w:r>
       <w:r>
         <w:rPr>
           <w:i/>
           <w:iCs/>
         </w:rPr>
-        <w:t>Reading SNES SFC carts</w:t>
-      </w:r>
-      <w:r>
-        <w:t>. [online] GitHub. Available at: https://github.com/sanni/cartreader/wiki/Reading-SNES-SFC-carts [Accessed 12 Oct. 2025].</w:t>
-      </w:r>
-    </w:p>
-    <w:p>
-      <w:r>
-        <w:lastRenderedPageBreak/>
-        <w:t xml:space="preserve">[16] </w:t>
-      </w:r>
-      <w:proofErr w:type="spellStart"/>
-      <w:r>
-        <w:t>SNESdev</w:t>
-      </w:r>
-      <w:proofErr w:type="spellEnd"/>
-      <w:r>
-        <w:t xml:space="preserve"> Wiki. (2022). </w:t>
+        <w:t>SA-1 Pinout</w:t>
+      </w:r>
+      <w:r>
+        <w:t>. [online] Available at: https://snes.nesdev.org/wiki/SA-1_Pinout [Accessed 12 Oct. 2025].</w:t>
+      </w:r>
+    </w:p>
+    <w:p>
+      <w:r>
+        <w:t>[15]</w:t>
+      </w:r>
+      <w:r>
+        <w:t xml:space="preserve"> </w:t>
+      </w:r>
+      <w:r>
+        <w:t xml:space="preserve">SNESdev Wiki. (2022). </w:t>
       </w:r>
       <w:r>
         <w:rPr>
@@ -7800,15 +7696,13 @@
     </w:p>
     <w:p>
       <w:r>
-        <w:t xml:space="preserve">[17] </w:t>
-      </w:r>
-      <w:proofErr w:type="spellStart"/>
-      <w:r>
-        <w:t>ConsoleMods</w:t>
-      </w:r>
-      <w:proofErr w:type="spellEnd"/>
-      <w:r>
-        <w:t xml:space="preserve"> Wiki. (2022). </w:t>
+        <w:t>[16]</w:t>
+      </w:r>
+      <w:r>
+        <w:t xml:space="preserve"> </w:t>
+      </w:r>
+      <w:r>
+        <w:t xml:space="preserve">ConsoleMods Wiki. (2022). </w:t>
       </w:r>
       <w:r>
         <w:rPr>
@@ -7830,15 +7724,14 @@
     </w:p>
     <w:p>
       <w:r>
-        <w:t xml:space="preserve">[18] </w:t>
-      </w:r>
-      <w:proofErr w:type="spellStart"/>
-      <w:r>
-        <w:t>Retrocomputing</w:t>
-      </w:r>
-      <w:proofErr w:type="spellEnd"/>
-      <w:r>
-        <w:t xml:space="preserve"> Stack Exchange. (2019). </w:t>
+        <w:lastRenderedPageBreak/>
+        <w:t>[17]</w:t>
+      </w:r>
+      <w:r>
+        <w:t xml:space="preserve"> </w:t>
+      </w:r>
+      <w:r>
+        <w:t xml:space="preserve">Retrocomputing Stack Exchange. (2019). </w:t>
       </w:r>
       <w:r>
         <w:rPr>
@@ -7853,15 +7746,13 @@
     </w:p>
     <w:p>
       <w:r>
-        <w:t xml:space="preserve">[19] </w:t>
-      </w:r>
-      <w:proofErr w:type="spellStart"/>
-      <w:r>
-        <w:t>ConsoleMods</w:t>
-      </w:r>
-      <w:proofErr w:type="spellEnd"/>
-      <w:r>
-        <w:t xml:space="preserve"> Wiki. (2022). </w:t>
+        <w:t>[18]</w:t>
+      </w:r>
+      <w:r>
+        <w:t xml:space="preserve"> </w:t>
+      </w:r>
+      <w:r>
+        <w:t xml:space="preserve">ConsoleMods Wiki. (2022). </w:t>
       </w:r>
       <w:r>
         <w:rPr>
@@ -7886,7 +7777,7 @@
     </w:p>
     <w:p>
       <w:r>
-        <w:t>[20]</w:t>
+        <w:t>[19]</w:t>
       </w:r>
       <w:r>
         <w:rPr>
@@ -7915,15 +7806,13 @@
     </w:p>
     <w:p>
       <w:r>
-        <w:t xml:space="preserve">[21] </w:t>
-      </w:r>
-      <w:proofErr w:type="spellStart"/>
-      <w:r>
-        <w:t>ConsoleMods</w:t>
-      </w:r>
-      <w:proofErr w:type="spellEnd"/>
-      <w:r>
-        <w:t xml:space="preserve"> Wiki. (2022c). </w:t>
+        <w:t>[20]</w:t>
+      </w:r>
+      <w:r>
+        <w:t xml:space="preserve"> </w:t>
+      </w:r>
+      <w:r>
+        <w:t xml:space="preserve">ConsoleMods Wiki. (2022c). </w:t>
       </w:r>
       <w:r>
         <w:rPr>
@@ -7938,7 +7827,7 @@
     </w:p>
     <w:p>
       <w:r>
-        <w:t>[22]</w:t>
+        <w:t>[21]</w:t>
       </w:r>
       <w:r>
         <w:rPr>
@@ -7967,7 +7856,7 @@
     </w:p>
     <w:p>
       <w:r>
-        <w:t>[23]</w:t>
+        <w:t>[22]</w:t>
       </w:r>
       <w:r>
         <w:rPr>
@@ -7980,13 +7869,8 @@
         </w:rPr>
         <w:t xml:space="preserve"> </w:t>
       </w:r>
-      <w:proofErr w:type="spellStart"/>
-      <w:r>
-        <w:t>DenSinH</w:t>
-      </w:r>
-      <w:proofErr w:type="spellEnd"/>
-      <w:r>
-        <w:t xml:space="preserve"> (2021). </w:t>
+      <w:r>
+        <w:t xml:space="preserve">DenSinH (2021). </w:t>
       </w:r>
       <w:r>
         <w:rPr>
@@ -8001,7 +7885,7 @@
     </w:p>
     <w:p>
       <w:r>
-        <w:t>[24]</w:t>
+        <w:t>[23]</w:t>
       </w:r>
       <w:r>
         <w:rPr>
@@ -8015,17 +7899,48 @@
         <w:t xml:space="preserve"> </w:t>
       </w:r>
       <w:r>
-        <w:t xml:space="preserve">W3Schools (2011). </w:t>
+        <w:t xml:space="preserve">Texas Instruments (2015). </w:t>
       </w:r>
       <w:r>
         <w:rPr>
           <w:i/>
           <w:iCs/>
         </w:rPr>
-        <w:t>C++ Introduction</w:t>
-      </w:r>
-      <w:r>
-        <w:t>. [online] W3schools.com. Available at: https://www.w3schools.com/cpp/cpp_intro.asp [Accessed 12 Oct. 2025].</w:t>
+        <w:t>SN74LVC245A Octal Bus Transceiver With 3-State Outputs</w:t>
+      </w:r>
+      <w:r>
+        <w:t xml:space="preserve">. [online] </w:t>
+      </w:r>
+      <w:r>
+        <w:rPr>
+          <w:i/>
+          <w:iCs/>
+        </w:rPr>
+        <w:t>Texas Instruments</w:t>
+      </w:r>
+      <w:r>
+        <w:t>. Available at: www.ti.com/lit/ds/symlink/sn74lvc245a.pdf [Accessed 11 Oct. 2025].</w:t>
+      </w:r>
+    </w:p>
+    <w:p>
+      <w:r>
+        <w:rPr>
+          <w:lang w:val="en-IE"/>
+        </w:rPr>
+        <w:t xml:space="preserve">[24] </w:t>
+      </w:r>
+      <w:r>
+        <w:t xml:space="preserve">Yates, J. (2024). </w:t>
+      </w:r>
+      <w:r>
+        <w:rPr>
+          <w:i/>
+          <w:iCs/>
+        </w:rPr>
+        <w:t>Understanding Buck and Boost Converters and the Capacitors Behind Them</w:t>
+      </w:r>
+      <w:r>
+        <w:t>. [online] blog.knowlescapacitors.com. Available at: https://blog.knowlescapacitors.com/blog/understanding-buck-and-boost-converters-and-the-capacitors-behind-them [Accessed 11 Oct. 2025].</w:t>
       </w:r>
     </w:p>
     <w:p>
@@ -8044,51 +7959,51 @@
         <w:t xml:space="preserve"> </w:t>
       </w:r>
       <w:r>
-        <w:t xml:space="preserve">GitHub. (2022). </w:t>
-      </w:r>
-      <w:proofErr w:type="spellStart"/>
+        <w:t xml:space="preserve">Dahl, Ø.N. (2023). </w:t>
+      </w:r>
       <w:r>
         <w:rPr>
           <w:i/>
           <w:iCs/>
         </w:rPr>
-        <w:t>pySerial</w:t>
-      </w:r>
-      <w:proofErr w:type="spellEnd"/>
-      <w:r>
-        <w:t>. [online] Available at: https://github.com/pyserial/pyserial [Accessed 12 Oct. 2025].</w:t>
-      </w:r>
-    </w:p>
-    <w:p>
-      <w:r>
-        <w:t>[26]</w:t>
-      </w:r>
-      <w:r>
-        <w:rPr>
-          <w:rFonts w:ascii="Times New Roman" w:eastAsia="Times New Roman" w:hAnsi="Times New Roman" w:cs="Times New Roman"/>
-          <w:kern w:val="0"/>
-          <w:sz w:val="24"/>
-          <w:szCs w:val="24"/>
-          <w:lang w:eastAsia="en-GB"/>
-          <w14:ligatures w14:val="none"/>
-        </w:rPr>
-        <w:t xml:space="preserve"> </w:t>
-      </w:r>
-      <w:r>
-        <w:t xml:space="preserve">Python GUIs. (2025). </w:t>
-      </w:r>
+        <w:t xml:space="preserve">What Is </w:t>
+      </w:r>
+      <w:proofErr w:type="gramStart"/>
       <w:r>
         <w:rPr>
           <w:i/>
           <w:iCs/>
         </w:rPr>
-        <w:t>PySide</w:t>
-      </w:r>
-      <w:r>
-        <w:t>. [online] Available at: https://www.pythonguis.com/topics/pyside [Accessed 12 Oct. 2025].</w:t>
-      </w:r>
-    </w:p>
-    <w:p/>
+        <w:t>A</w:t>
+      </w:r>
+      <w:proofErr w:type="gramEnd"/>
+      <w:r>
+        <w:rPr>
+          <w:i/>
+          <w:iCs/>
+        </w:rPr>
+        <w:t xml:space="preserve"> Resistor </w:t>
+      </w:r>
+      <w:proofErr w:type="gramStart"/>
+      <w:r>
+        <w:rPr>
+          <w:i/>
+          <w:iCs/>
+        </w:rPr>
+        <w:t>And</w:t>
+      </w:r>
+      <w:proofErr w:type="gramEnd"/>
+      <w:r>
+        <w:rPr>
+          <w:i/>
+          <w:iCs/>
+        </w:rPr>
+        <w:t xml:space="preserve"> What Does It Do?</w:t>
+      </w:r>
+      <w:r>
+        <w:t xml:space="preserve"> [online] Build Electronic Circuits. Available at: https://www.build-electronic-circuits.com/what-is-a-resistor [Accessed 11 Oct. 2025].</w:t>
+      </w:r>
+    </w:p>
     <w:p/>
     <w:p/>
     <w:p/>
@@ -11191,7 +11106,7 @@
   <w:style w:type="paragraph" w:default="1" w:styleId="Normal">
     <w:name w:val="Normal"/>
     <w:qFormat/>
-    <w:rsid w:val="0053188A"/>
+    <w:rsid w:val="0089471C"/>
     <w:rPr>
       <w:lang w:val="en-GB"/>
     </w:rPr>
@@ -11405,6 +11320,7 @@
   <w:style w:type="character" w:default="1" w:styleId="DefaultParagraphFont">
     <w:name w:val="Default Paragraph Font"/>
     <w:uiPriority w:val="1"/>
+    <w:semiHidden/>
     <w:unhideWhenUsed/>
   </w:style>
   <w:style w:type="table" w:default="1" w:styleId="TableNormal">

</xml_diff>